<commit_message>
update exercise c with correction
</commit_message>
<xml_diff>
--- a/Lab 4 report GH JK.docx
+++ b/Lab 4 report GH JK.docx
@@ -223,6 +223,9 @@
     </w:p>
     <w:p>
       <w:r>
+        <w:rPr>
+          <w:noProof/>
+        </w:rPr>
         <w:drawing>
           <wp:inline distT="0" distB="0" distL="0" distR="0" wp14:anchorId="09680C7E" wp14:editId="0AF98F38">
             <wp:extent cx="6858000" cy="2288540"/>
@@ -2098,6 +2101,9 @@
     </w:p>
     <w:p>
       <w:r>
+        <w:rPr>
+          <w:noProof/>
+        </w:rPr>
         <w:drawing>
           <wp:inline distT="0" distB="0" distL="0" distR="0" wp14:anchorId="67AB92F0" wp14:editId="3C30DC60">
             <wp:extent cx="1705213" cy="1781424"/>
@@ -5287,12 +5293,23 @@
               <w:rPr>
                 <w:rFonts w:ascii="Consolas" w:eastAsia="Times New Roman" w:hAnsi="Consolas" w:cs="Times New Roman"/>
                 <w:noProof/>
-                <w:color w:val="D19A66"/>
-                <w:sz w:val="21"/>
-                <w:szCs w:val="21"/>
-                <w:lang w:eastAsia="en-CA"/>
-              </w:rPr>
-              <w:t>6</w:t>
+                <w:color w:val="E06C75"/>
+                <w:sz w:val="21"/>
+                <w:szCs w:val="21"/>
+                <w:lang w:eastAsia="en-CA"/>
+              </w:rPr>
+              <w:t xml:space="preserve"> </w:t>
+            </w:r>
+            <w:r>
+              <w:rPr>
+                <w:rFonts w:ascii="Consolas" w:eastAsia="Times New Roman" w:hAnsi="Consolas" w:cs="Times New Roman"/>
+                <w:noProof/>
+                <w:color w:val="E06C75"/>
+                <w:sz w:val="21"/>
+                <w:szCs w:val="21"/>
+                <w:lang w:eastAsia="en-CA"/>
+              </w:rPr>
+              <w:t>num_cities</w:t>
             </w:r>
             <w:r>
               <w:rPr>
@@ -6643,6 +6660,9 @@
     </w:p>
     <w:p>
       <w:r>
+        <w:rPr>
+          <w:noProof/>
+        </w:rPr>
         <w:drawing>
           <wp:inline distT="0" distB="0" distL="0" distR="0" wp14:anchorId="70D9D208" wp14:editId="6F5B6880">
             <wp:extent cx="5296639" cy="1733792"/>

</xml_diff>

<commit_message>
jk added some work
</commit_message>
<xml_diff>
--- a/Lab 4 report GH JK.docx
+++ b/Lab 4 report GH JK.docx
@@ -223,6 +223,9 @@
     </w:p>
     <w:p>
       <w:r>
+        <w:rPr>
+          <w:noProof/>
+        </w:rPr>
         <w:drawing>
           <wp:inline distT="0" distB="0" distL="0" distR="0" wp14:anchorId="09680C7E" wp14:editId="0AF98F38">
             <wp:extent cx="6858000" cy="2288540"/>
@@ -2098,6 +2101,9 @@
     </w:p>
     <w:p>
       <w:r>
+        <w:rPr>
+          <w:noProof/>
+        </w:rPr>
         <w:drawing>
           <wp:inline distT="0" distB="0" distL="0" distR="0" wp14:anchorId="67AB92F0" wp14:editId="3C30DC60">
             <wp:extent cx="1705213" cy="1781424"/>
@@ -5287,12 +5293,23 @@
               <w:rPr>
                 <w:rFonts w:ascii="Consolas" w:eastAsia="Times New Roman" w:hAnsi="Consolas" w:cs="Times New Roman"/>
                 <w:noProof/>
-                <w:color w:val="D19A66"/>
-                <w:sz w:val="21"/>
-                <w:szCs w:val="21"/>
-                <w:lang w:eastAsia="en-CA"/>
-              </w:rPr>
-              <w:t>6</w:t>
+                <w:color w:val="E06C75"/>
+                <w:sz w:val="21"/>
+                <w:szCs w:val="21"/>
+                <w:lang w:eastAsia="en-CA"/>
+              </w:rPr>
+              <w:t xml:space="preserve"> </w:t>
+            </w:r>
+            <w:r>
+              <w:rPr>
+                <w:rFonts w:ascii="Consolas" w:eastAsia="Times New Roman" w:hAnsi="Consolas" w:cs="Times New Roman"/>
+                <w:noProof/>
+                <w:color w:val="E06C75"/>
+                <w:sz w:val="21"/>
+                <w:szCs w:val="21"/>
+                <w:lang w:eastAsia="en-CA"/>
+              </w:rPr>
+              <w:t>num_cities</w:t>
             </w:r>
             <w:r>
               <w:rPr>
@@ -6643,6 +6660,9 @@
     </w:p>
     <w:p>
       <w:r>
+        <w:rPr>
+          <w:noProof/>
+        </w:rPr>
         <w:drawing>
           <wp:inline distT="0" distB="0" distL="0" distR="0" wp14:anchorId="70D9D208" wp14:editId="6F5B6880">
             <wp:extent cx="5296639" cy="1733792"/>

</xml_diff>

<commit_message>
GH finish exercise C
</commit_message>
<xml_diff>
--- a/Lab 4 report GH JK.docx
+++ b/Lab 4 report GH JK.docx
@@ -2287,6 +2287,7 @@
               <w:spacing w:line="285" w:lineRule="atLeast"/>
               <w:rPr>
                 <w:rFonts w:ascii="Consolas" w:eastAsia="Times New Roman" w:hAnsi="Consolas" w:cs="Times New Roman"/>
+                <w:noProof/>
                 <w:color w:val="ABB2BF"/>
                 <w:sz w:val="21"/>
                 <w:szCs w:val="21"/>
@@ -2298,6 +2299,7 @@
                 <w:rFonts w:ascii="Consolas" w:eastAsia="Times New Roman" w:hAnsi="Consolas" w:cs="Times New Roman"/>
                 <w:i/>
                 <w:iCs/>
+                <w:noProof/>
                 <w:color w:val="5C6370"/>
                 <w:sz w:val="21"/>
                 <w:szCs w:val="21"/>
@@ -2312,6 +2314,7 @@
               <w:spacing w:line="285" w:lineRule="atLeast"/>
               <w:rPr>
                 <w:rFonts w:ascii="Consolas" w:eastAsia="Times New Roman" w:hAnsi="Consolas" w:cs="Times New Roman"/>
+                <w:noProof/>
                 <w:color w:val="ABB2BF"/>
                 <w:sz w:val="21"/>
                 <w:szCs w:val="21"/>
@@ -2323,6 +2326,7 @@
                 <w:rFonts w:ascii="Consolas" w:eastAsia="Times New Roman" w:hAnsi="Consolas" w:cs="Times New Roman"/>
                 <w:i/>
                 <w:iCs/>
+                <w:noProof/>
                 <w:color w:val="5C6370"/>
                 <w:sz w:val="21"/>
                 <w:szCs w:val="21"/>
@@ -2337,6 +2341,7 @@
               <w:spacing w:line="285" w:lineRule="atLeast"/>
               <w:rPr>
                 <w:rFonts w:ascii="Consolas" w:eastAsia="Times New Roman" w:hAnsi="Consolas" w:cs="Times New Roman"/>
+                <w:noProof/>
                 <w:color w:val="ABB2BF"/>
                 <w:sz w:val="21"/>
                 <w:szCs w:val="21"/>
@@ -2348,6 +2353,7 @@
                 <w:rFonts w:ascii="Consolas" w:eastAsia="Times New Roman" w:hAnsi="Consolas" w:cs="Times New Roman"/>
                 <w:i/>
                 <w:iCs/>
+                <w:noProof/>
                 <w:color w:val="5C6370"/>
                 <w:sz w:val="21"/>
                 <w:szCs w:val="21"/>
@@ -3494,6 +3500,511 @@
             <w:r>
               <w:rPr>
                 <w:rFonts w:ascii="Consolas" w:eastAsia="Times New Roman" w:hAnsi="Consolas" w:cs="Times New Roman"/>
+                <w:noProof/>
+                <w:color w:val="ABB2BF"/>
+                <w:sz w:val="21"/>
+                <w:szCs w:val="21"/>
+                <w:lang w:eastAsia="en-CA"/>
+              </w:rPr>
+              <w:t xml:space="preserve">    </w:t>
+            </w:r>
+            <w:r>
+              <w:rPr>
+                <w:rFonts w:ascii="Consolas" w:eastAsia="Times New Roman" w:hAnsi="Consolas" w:cs="Times New Roman"/>
+                <w:noProof/>
+                <w:color w:val="E5C07B"/>
+                <w:sz w:val="21"/>
+                <w:szCs w:val="21"/>
+                <w:lang w:eastAsia="en-CA"/>
+              </w:rPr>
+              <w:t>vector</w:t>
+            </w:r>
+            <w:r>
+              <w:rPr>
+                <w:rFonts w:ascii="Consolas" w:eastAsia="Times New Roman" w:hAnsi="Consolas" w:cs="Times New Roman"/>
+                <w:noProof/>
+                <w:color w:val="C678DD"/>
+                <w:sz w:val="21"/>
+                <w:szCs w:val="21"/>
+                <w:lang w:eastAsia="en-CA"/>
+              </w:rPr>
+              <w:t>&lt;</w:t>
+            </w:r>
+            <w:r>
+              <w:rPr>
+                <w:rFonts w:ascii="Consolas" w:eastAsia="Times New Roman" w:hAnsi="Consolas" w:cs="Times New Roman"/>
+                <w:noProof/>
+                <w:color w:val="E5C07B"/>
+                <w:sz w:val="21"/>
+                <w:szCs w:val="21"/>
+                <w:lang w:eastAsia="en-CA"/>
+              </w:rPr>
+              <w:t>City</w:t>
+            </w:r>
+            <w:r>
+              <w:rPr>
+                <w:rFonts w:ascii="Consolas" w:eastAsia="Times New Roman" w:hAnsi="Consolas" w:cs="Times New Roman"/>
+                <w:noProof/>
+                <w:color w:val="C678DD"/>
+                <w:sz w:val="21"/>
+                <w:szCs w:val="21"/>
+                <w:lang w:eastAsia="en-CA"/>
+              </w:rPr>
+              <w:t>&gt;</w:t>
+            </w:r>
+            <w:r>
+              <w:rPr>
+                <w:rFonts w:ascii="Consolas" w:eastAsia="Times New Roman" w:hAnsi="Consolas" w:cs="Times New Roman"/>
+                <w:noProof/>
+                <w:color w:val="ABB2BF"/>
+                <w:sz w:val="21"/>
+                <w:szCs w:val="21"/>
+                <w:lang w:eastAsia="en-CA"/>
+              </w:rPr>
+              <w:t xml:space="preserve"> </w:t>
+            </w:r>
+            <w:r>
+              <w:rPr>
+                <w:rFonts w:ascii="Consolas" w:eastAsia="Times New Roman" w:hAnsi="Consolas" w:cs="Times New Roman"/>
+                <w:noProof/>
+                <w:color w:val="E06C75"/>
+                <w:sz w:val="21"/>
+                <w:szCs w:val="21"/>
+                <w:lang w:eastAsia="en-CA"/>
+              </w:rPr>
+              <w:t>cityVector</w:t>
+            </w:r>
+            <w:r>
+              <w:rPr>
+                <w:rFonts w:ascii="Consolas" w:eastAsia="Times New Roman" w:hAnsi="Consolas" w:cs="Times New Roman"/>
+                <w:noProof/>
+                <w:color w:val="ABB2BF"/>
+                <w:sz w:val="21"/>
+                <w:szCs w:val="21"/>
+                <w:lang w:eastAsia="en-CA"/>
+              </w:rPr>
+              <w:t>;</w:t>
+            </w:r>
+          </w:p>
+          <w:p>
+            <w:pPr>
+              <w:shd w:val="clear" w:color="auto" w:fill="282C34"/>
+              <w:spacing w:line="285" w:lineRule="atLeast"/>
+              <w:rPr>
+                <w:rFonts w:ascii="Consolas" w:eastAsia="Times New Roman" w:hAnsi="Consolas" w:cs="Times New Roman"/>
+                <w:noProof/>
+                <w:color w:val="ABB2BF"/>
+                <w:sz w:val="21"/>
+                <w:szCs w:val="21"/>
+                <w:lang w:eastAsia="en-CA"/>
+              </w:rPr>
+            </w:pPr>
+            <w:r>
+              <w:rPr>
+                <w:rFonts w:ascii="Consolas" w:eastAsia="Times New Roman" w:hAnsi="Consolas" w:cs="Times New Roman"/>
+                <w:noProof/>
+                <w:color w:val="ABB2BF"/>
+                <w:sz w:val="21"/>
+                <w:szCs w:val="21"/>
+                <w:lang w:eastAsia="en-CA"/>
+              </w:rPr>
+              <w:t xml:space="preserve">    </w:t>
+            </w:r>
+            <w:r>
+              <w:rPr>
+                <w:rFonts w:ascii="Consolas" w:eastAsia="Times New Roman" w:hAnsi="Consolas" w:cs="Times New Roman"/>
+                <w:noProof/>
+                <w:color w:val="E5C07B"/>
+                <w:sz w:val="21"/>
+                <w:szCs w:val="21"/>
+                <w:lang w:eastAsia="en-CA"/>
+              </w:rPr>
+              <w:t>City</w:t>
+            </w:r>
+            <w:r>
+              <w:rPr>
+                <w:rFonts w:ascii="Consolas" w:eastAsia="Times New Roman" w:hAnsi="Consolas" w:cs="Times New Roman"/>
+                <w:noProof/>
+                <w:color w:val="ABB2BF"/>
+                <w:sz w:val="21"/>
+                <w:szCs w:val="21"/>
+                <w:lang w:eastAsia="en-CA"/>
+              </w:rPr>
+              <w:t xml:space="preserve"> </w:t>
+            </w:r>
+            <w:r>
+              <w:rPr>
+                <w:rFonts w:ascii="Consolas" w:eastAsia="Times New Roman" w:hAnsi="Consolas" w:cs="Times New Roman"/>
+                <w:noProof/>
+                <w:color w:val="E06C75"/>
+                <w:sz w:val="21"/>
+                <w:szCs w:val="21"/>
+                <w:lang w:eastAsia="en-CA"/>
+              </w:rPr>
+              <w:t>tempCity</w:t>
+            </w:r>
+            <w:r>
+              <w:rPr>
+                <w:rFonts w:ascii="Consolas" w:eastAsia="Times New Roman" w:hAnsi="Consolas" w:cs="Times New Roman"/>
+                <w:noProof/>
+                <w:color w:val="ABB2BF"/>
+                <w:sz w:val="21"/>
+                <w:szCs w:val="21"/>
+                <w:lang w:eastAsia="en-CA"/>
+              </w:rPr>
+              <w:t>;</w:t>
+            </w:r>
+          </w:p>
+          <w:p>
+            <w:pPr>
+              <w:shd w:val="clear" w:color="auto" w:fill="282C34"/>
+              <w:spacing w:line="285" w:lineRule="atLeast"/>
+              <w:rPr>
+                <w:rFonts w:ascii="Consolas" w:eastAsia="Times New Roman" w:hAnsi="Consolas" w:cs="Times New Roman"/>
+                <w:noProof/>
+                <w:color w:val="ABB2BF"/>
+                <w:sz w:val="21"/>
+                <w:szCs w:val="21"/>
+                <w:lang w:eastAsia="en-CA"/>
+              </w:rPr>
+            </w:pPr>
+          </w:p>
+          <w:p>
+            <w:pPr>
+              <w:shd w:val="clear" w:color="auto" w:fill="282C34"/>
+              <w:spacing w:line="285" w:lineRule="atLeast"/>
+              <w:rPr>
+                <w:rFonts w:ascii="Consolas" w:eastAsia="Times New Roman" w:hAnsi="Consolas" w:cs="Times New Roman"/>
+                <w:noProof/>
+                <w:color w:val="ABB2BF"/>
+                <w:sz w:val="21"/>
+                <w:szCs w:val="21"/>
+                <w:lang w:eastAsia="en-CA"/>
+              </w:rPr>
+            </w:pPr>
+            <w:r>
+              <w:rPr>
+                <w:rFonts w:ascii="Consolas" w:eastAsia="Times New Roman" w:hAnsi="Consolas" w:cs="Times New Roman"/>
+                <w:noProof/>
+                <w:color w:val="ABB2BF"/>
+                <w:sz w:val="21"/>
+                <w:szCs w:val="21"/>
+                <w:lang w:eastAsia="en-CA"/>
+              </w:rPr>
+              <w:t xml:space="preserve">    </w:t>
+            </w:r>
+            <w:r>
+              <w:rPr>
+                <w:rFonts w:ascii="Consolas" w:eastAsia="Times New Roman" w:hAnsi="Consolas" w:cs="Times New Roman"/>
+                <w:noProof/>
+                <w:color w:val="C678DD"/>
+                <w:sz w:val="21"/>
+                <w:szCs w:val="21"/>
+                <w:lang w:eastAsia="en-CA"/>
+              </w:rPr>
+              <w:t>while</w:t>
+            </w:r>
+            <w:r>
+              <w:rPr>
+                <w:rFonts w:ascii="Consolas" w:eastAsia="Times New Roman" w:hAnsi="Consolas" w:cs="Times New Roman"/>
+                <w:noProof/>
+                <w:color w:val="ABB2BF"/>
+                <w:sz w:val="21"/>
+                <w:szCs w:val="21"/>
+                <w:lang w:eastAsia="en-CA"/>
+              </w:rPr>
+              <w:t>(</w:t>
+            </w:r>
+            <w:r>
+              <w:rPr>
+                <w:rFonts w:ascii="Consolas" w:eastAsia="Times New Roman" w:hAnsi="Consolas" w:cs="Times New Roman"/>
+                <w:noProof/>
+                <w:color w:val="E06C75"/>
+                <w:sz w:val="21"/>
+                <w:szCs w:val="21"/>
+                <w:lang w:eastAsia="en-CA"/>
+              </w:rPr>
+              <w:t>is</w:t>
+            </w:r>
+            <w:r>
+              <w:rPr>
+                <w:rFonts w:ascii="Consolas" w:eastAsia="Times New Roman" w:hAnsi="Consolas" w:cs="Times New Roman"/>
+                <w:noProof/>
+                <w:color w:val="ABB2BF"/>
+                <w:sz w:val="21"/>
+                <w:szCs w:val="21"/>
+                <w:lang w:eastAsia="en-CA"/>
+              </w:rPr>
+              <w:t>.</w:t>
+            </w:r>
+            <w:r>
+              <w:rPr>
+                <w:rFonts w:ascii="Consolas" w:eastAsia="Times New Roman" w:hAnsi="Consolas" w:cs="Times New Roman"/>
+                <w:noProof/>
+                <w:color w:val="61AFEF"/>
+                <w:sz w:val="21"/>
+                <w:szCs w:val="21"/>
+                <w:lang w:eastAsia="en-CA"/>
+              </w:rPr>
+              <w:t>read</w:t>
+            </w:r>
+            <w:r>
+              <w:rPr>
+                <w:rFonts w:ascii="Consolas" w:eastAsia="Times New Roman" w:hAnsi="Consolas" w:cs="Times New Roman"/>
+                <w:noProof/>
+                <w:color w:val="ABB2BF"/>
+                <w:sz w:val="21"/>
+                <w:szCs w:val="21"/>
+                <w:lang w:eastAsia="en-CA"/>
+              </w:rPr>
+              <w:t>((</w:t>
+            </w:r>
+            <w:r>
+              <w:rPr>
+                <w:rFonts w:ascii="Consolas" w:eastAsia="Times New Roman" w:hAnsi="Consolas" w:cs="Times New Roman"/>
+                <w:noProof/>
+                <w:color w:val="C678DD"/>
+                <w:sz w:val="21"/>
+                <w:szCs w:val="21"/>
+                <w:lang w:eastAsia="en-CA"/>
+              </w:rPr>
+              <w:t>char*</w:t>
+            </w:r>
+            <w:r>
+              <w:rPr>
+                <w:rFonts w:ascii="Consolas" w:eastAsia="Times New Roman" w:hAnsi="Consolas" w:cs="Times New Roman"/>
+                <w:noProof/>
+                <w:color w:val="ABB2BF"/>
+                <w:sz w:val="21"/>
+                <w:szCs w:val="21"/>
+                <w:lang w:eastAsia="en-CA"/>
+              </w:rPr>
+              <w:t>)(</w:t>
+            </w:r>
+            <w:r>
+              <w:rPr>
+                <w:rFonts w:ascii="Consolas" w:eastAsia="Times New Roman" w:hAnsi="Consolas" w:cs="Times New Roman"/>
+                <w:noProof/>
+                <w:color w:val="C678DD"/>
+                <w:sz w:val="21"/>
+                <w:szCs w:val="21"/>
+                <w:lang w:eastAsia="en-CA"/>
+              </w:rPr>
+              <w:t>&amp;</w:t>
+            </w:r>
+            <w:r>
+              <w:rPr>
+                <w:rFonts w:ascii="Consolas" w:eastAsia="Times New Roman" w:hAnsi="Consolas" w:cs="Times New Roman"/>
+                <w:noProof/>
+                <w:color w:val="E06C75"/>
+                <w:sz w:val="21"/>
+                <w:szCs w:val="21"/>
+                <w:lang w:eastAsia="en-CA"/>
+              </w:rPr>
+              <w:t>tempCity</w:t>
+            </w:r>
+            <w:r>
+              <w:rPr>
+                <w:rFonts w:ascii="Consolas" w:eastAsia="Times New Roman" w:hAnsi="Consolas" w:cs="Times New Roman"/>
+                <w:noProof/>
+                <w:color w:val="ABB2BF"/>
+                <w:sz w:val="21"/>
+                <w:szCs w:val="21"/>
+                <w:lang w:eastAsia="en-CA"/>
+              </w:rPr>
+              <w:t xml:space="preserve">), </w:t>
+            </w:r>
+            <w:r>
+              <w:rPr>
+                <w:rFonts w:ascii="Consolas" w:eastAsia="Times New Roman" w:hAnsi="Consolas" w:cs="Times New Roman"/>
+                <w:noProof/>
+                <w:color w:val="C678DD"/>
+                <w:sz w:val="21"/>
+                <w:szCs w:val="21"/>
+                <w:lang w:eastAsia="en-CA"/>
+              </w:rPr>
+              <w:t>sizeof</w:t>
+            </w:r>
+            <w:r>
+              <w:rPr>
+                <w:rFonts w:ascii="Consolas" w:eastAsia="Times New Roman" w:hAnsi="Consolas" w:cs="Times New Roman"/>
+                <w:noProof/>
+                <w:color w:val="ABB2BF"/>
+                <w:sz w:val="21"/>
+                <w:szCs w:val="21"/>
+                <w:lang w:eastAsia="en-CA"/>
+              </w:rPr>
+              <w:t>(</w:t>
+            </w:r>
+            <w:r>
+              <w:rPr>
+                <w:rFonts w:ascii="Consolas" w:eastAsia="Times New Roman" w:hAnsi="Consolas" w:cs="Times New Roman"/>
+                <w:noProof/>
+                <w:color w:val="E5C07B"/>
+                <w:sz w:val="21"/>
+                <w:szCs w:val="21"/>
+                <w:lang w:eastAsia="en-CA"/>
+              </w:rPr>
+              <w:t>City</w:t>
+            </w:r>
+            <w:r>
+              <w:rPr>
+                <w:rFonts w:ascii="Consolas" w:eastAsia="Times New Roman" w:hAnsi="Consolas" w:cs="Times New Roman"/>
+                <w:noProof/>
+                <w:color w:val="ABB2BF"/>
+                <w:sz w:val="21"/>
+                <w:szCs w:val="21"/>
+                <w:lang w:eastAsia="en-CA"/>
+              </w:rPr>
+              <w:t xml:space="preserve">))){       </w:t>
+            </w:r>
+          </w:p>
+          <w:p>
+            <w:pPr>
+              <w:shd w:val="clear" w:color="auto" w:fill="282C34"/>
+              <w:spacing w:line="285" w:lineRule="atLeast"/>
+              <w:rPr>
+                <w:rFonts w:ascii="Consolas" w:eastAsia="Times New Roman" w:hAnsi="Consolas" w:cs="Times New Roman"/>
+                <w:noProof/>
+                <w:color w:val="ABB2BF"/>
+                <w:sz w:val="21"/>
+                <w:szCs w:val="21"/>
+                <w:lang w:eastAsia="en-CA"/>
+              </w:rPr>
+            </w:pPr>
+            <w:r>
+              <w:rPr>
+                <w:rFonts w:ascii="Consolas" w:eastAsia="Times New Roman" w:hAnsi="Consolas" w:cs="Times New Roman"/>
+                <w:noProof/>
+                <w:color w:val="ABB2BF"/>
+                <w:sz w:val="21"/>
+                <w:szCs w:val="21"/>
+                <w:lang w:eastAsia="en-CA"/>
+              </w:rPr>
+              <w:t xml:space="preserve">        </w:t>
+            </w:r>
+            <w:r>
+              <w:rPr>
+                <w:rFonts w:ascii="Consolas" w:eastAsia="Times New Roman" w:hAnsi="Consolas" w:cs="Times New Roman"/>
+                <w:noProof/>
+                <w:color w:val="E06C75"/>
+                <w:sz w:val="21"/>
+                <w:szCs w:val="21"/>
+                <w:lang w:eastAsia="en-CA"/>
+              </w:rPr>
+              <w:t>cityVector</w:t>
+            </w:r>
+            <w:r>
+              <w:rPr>
+                <w:rFonts w:ascii="Consolas" w:eastAsia="Times New Roman" w:hAnsi="Consolas" w:cs="Times New Roman"/>
+                <w:noProof/>
+                <w:color w:val="ABB2BF"/>
+                <w:sz w:val="21"/>
+                <w:szCs w:val="21"/>
+                <w:lang w:eastAsia="en-CA"/>
+              </w:rPr>
+              <w:t>.</w:t>
+            </w:r>
+            <w:r>
+              <w:rPr>
+                <w:rFonts w:ascii="Consolas" w:eastAsia="Times New Roman" w:hAnsi="Consolas" w:cs="Times New Roman"/>
+                <w:noProof/>
+                <w:color w:val="61AFEF"/>
+                <w:sz w:val="21"/>
+                <w:szCs w:val="21"/>
+                <w:lang w:eastAsia="en-CA"/>
+              </w:rPr>
+              <w:t>push_back</w:t>
+            </w:r>
+            <w:r>
+              <w:rPr>
+                <w:rFonts w:ascii="Consolas" w:eastAsia="Times New Roman" w:hAnsi="Consolas" w:cs="Times New Roman"/>
+                <w:noProof/>
+                <w:color w:val="ABB2BF"/>
+                <w:sz w:val="21"/>
+                <w:szCs w:val="21"/>
+                <w:lang w:eastAsia="en-CA"/>
+              </w:rPr>
+              <w:t>(</w:t>
+            </w:r>
+            <w:r>
+              <w:rPr>
+                <w:rFonts w:ascii="Consolas" w:eastAsia="Times New Roman" w:hAnsi="Consolas" w:cs="Times New Roman"/>
+                <w:noProof/>
+                <w:color w:val="E06C75"/>
+                <w:sz w:val="21"/>
+                <w:szCs w:val="21"/>
+                <w:lang w:eastAsia="en-CA"/>
+              </w:rPr>
+              <w:t>tempCity</w:t>
+            </w:r>
+            <w:r>
+              <w:rPr>
+                <w:rFonts w:ascii="Consolas" w:eastAsia="Times New Roman" w:hAnsi="Consolas" w:cs="Times New Roman"/>
+                <w:noProof/>
+                <w:color w:val="ABB2BF"/>
+                <w:sz w:val="21"/>
+                <w:szCs w:val="21"/>
+                <w:lang w:eastAsia="en-CA"/>
+              </w:rPr>
+              <w:t>);</w:t>
+            </w:r>
+          </w:p>
+          <w:p>
+            <w:pPr>
+              <w:shd w:val="clear" w:color="auto" w:fill="282C34"/>
+              <w:spacing w:line="285" w:lineRule="atLeast"/>
+              <w:rPr>
+                <w:rFonts w:ascii="Consolas" w:eastAsia="Times New Roman" w:hAnsi="Consolas" w:cs="Times New Roman"/>
+                <w:noProof/>
+                <w:color w:val="ABB2BF"/>
+                <w:sz w:val="21"/>
+                <w:szCs w:val="21"/>
+                <w:lang w:eastAsia="en-CA"/>
+              </w:rPr>
+            </w:pPr>
+            <w:r>
+              <w:rPr>
+                <w:rFonts w:ascii="Consolas" w:eastAsia="Times New Roman" w:hAnsi="Consolas" w:cs="Times New Roman"/>
+                <w:noProof/>
+                <w:color w:val="ABB2BF"/>
+                <w:sz w:val="21"/>
+                <w:szCs w:val="21"/>
+                <w:lang w:eastAsia="en-CA"/>
+              </w:rPr>
+              <w:t>    }</w:t>
+            </w:r>
+          </w:p>
+          <w:p>
+            <w:pPr>
+              <w:shd w:val="clear" w:color="auto" w:fill="282C34"/>
+              <w:spacing w:line="285" w:lineRule="atLeast"/>
+              <w:rPr>
+                <w:rFonts w:ascii="Consolas" w:eastAsia="Times New Roman" w:hAnsi="Consolas" w:cs="Times New Roman"/>
+                <w:noProof/>
+                <w:color w:val="ABB2BF"/>
+                <w:sz w:val="21"/>
+                <w:szCs w:val="21"/>
+                <w:lang w:eastAsia="en-CA"/>
+              </w:rPr>
+            </w:pPr>
+          </w:p>
+          <w:p>
+            <w:pPr>
+              <w:shd w:val="clear" w:color="auto" w:fill="282C34"/>
+              <w:spacing w:line="285" w:lineRule="atLeast"/>
+              <w:rPr>
+                <w:rFonts w:ascii="Consolas" w:eastAsia="Times New Roman" w:hAnsi="Consolas" w:cs="Times New Roman"/>
+                <w:noProof/>
+                <w:color w:val="ABB2BF"/>
+                <w:sz w:val="21"/>
+                <w:szCs w:val="21"/>
+                <w:lang w:eastAsia="en-CA"/>
+              </w:rPr>
+            </w:pPr>
+            <w:r>
+              <w:rPr>
+                <w:rFonts w:ascii="Consolas" w:eastAsia="Times New Roman" w:hAnsi="Consolas" w:cs="Times New Roman"/>
                 <w:i/>
                 <w:iCs/>
                 <w:noProof/>
@@ -3502,7 +4013,7 @@
                 <w:szCs w:val="21"/>
                 <w:lang w:eastAsia="en-CA"/>
               </w:rPr>
-              <w:t>    // read cities from input file</w:t>
+              <w:t>    // write to ouptput file</w:t>
             </w:r>
           </w:p>
           <w:p>
@@ -3533,23 +4044,34 @@
               <w:rPr>
                 <w:rFonts w:ascii="Consolas" w:eastAsia="Times New Roman" w:hAnsi="Consolas" w:cs="Times New Roman"/>
                 <w:noProof/>
-                <w:color w:val="E5C07B"/>
-                <w:sz w:val="21"/>
-                <w:szCs w:val="21"/>
-                <w:lang w:eastAsia="en-CA"/>
-              </w:rPr>
-              <w:t>City</w:t>
-            </w:r>
-            <w:r>
-              <w:rPr>
-                <w:rFonts w:ascii="Consolas" w:eastAsia="Times New Roman" w:hAnsi="Consolas" w:cs="Times New Roman"/>
-                <w:noProof/>
                 <w:color w:val="C678DD"/>
                 <w:sz w:val="21"/>
                 <w:szCs w:val="21"/>
                 <w:lang w:eastAsia="en-CA"/>
               </w:rPr>
-              <w:t>*</w:t>
+              <w:t>for</w:t>
+            </w:r>
+            <w:r>
+              <w:rPr>
+                <w:rFonts w:ascii="Consolas" w:eastAsia="Times New Roman" w:hAnsi="Consolas" w:cs="Times New Roman"/>
+                <w:noProof/>
+                <w:color w:val="ABB2BF"/>
+                <w:sz w:val="21"/>
+                <w:szCs w:val="21"/>
+                <w:lang w:eastAsia="en-CA"/>
+              </w:rPr>
+              <w:t>(</w:t>
+            </w:r>
+            <w:r>
+              <w:rPr>
+                <w:rFonts w:ascii="Consolas" w:eastAsia="Times New Roman" w:hAnsi="Consolas" w:cs="Times New Roman"/>
+                <w:noProof/>
+                <w:color w:val="C678DD"/>
+                <w:sz w:val="21"/>
+                <w:szCs w:val="21"/>
+                <w:lang w:eastAsia="en-CA"/>
+              </w:rPr>
+              <w:t>int</w:t>
             </w:r>
             <w:r>
               <w:rPr>
@@ -3571,7 +4093,673 @@
                 <w:szCs w:val="21"/>
                 <w:lang w:eastAsia="en-CA"/>
               </w:rPr>
-              <w:t>cityHolder</w:t>
+              <w:t>i</w:t>
+            </w:r>
+            <w:r>
+              <w:rPr>
+                <w:rFonts w:ascii="Consolas" w:eastAsia="Times New Roman" w:hAnsi="Consolas" w:cs="Times New Roman"/>
+                <w:noProof/>
+                <w:color w:val="C678DD"/>
+                <w:sz w:val="21"/>
+                <w:szCs w:val="21"/>
+                <w:lang w:eastAsia="en-CA"/>
+              </w:rPr>
+              <w:t>=</w:t>
+            </w:r>
+            <w:r>
+              <w:rPr>
+                <w:rFonts w:ascii="Consolas" w:eastAsia="Times New Roman" w:hAnsi="Consolas" w:cs="Times New Roman"/>
+                <w:noProof/>
+                <w:color w:val="D19A66"/>
+                <w:sz w:val="21"/>
+                <w:szCs w:val="21"/>
+                <w:lang w:eastAsia="en-CA"/>
+              </w:rPr>
+              <w:t>0</w:t>
+            </w:r>
+            <w:r>
+              <w:rPr>
+                <w:rFonts w:ascii="Consolas" w:eastAsia="Times New Roman" w:hAnsi="Consolas" w:cs="Times New Roman"/>
+                <w:noProof/>
+                <w:color w:val="ABB2BF"/>
+                <w:sz w:val="21"/>
+                <w:szCs w:val="21"/>
+                <w:lang w:eastAsia="en-CA"/>
+              </w:rPr>
+              <w:t xml:space="preserve">; </w:t>
+            </w:r>
+            <w:r>
+              <w:rPr>
+                <w:rFonts w:ascii="Consolas" w:eastAsia="Times New Roman" w:hAnsi="Consolas" w:cs="Times New Roman"/>
+                <w:noProof/>
+                <w:color w:val="E06C75"/>
+                <w:sz w:val="21"/>
+                <w:szCs w:val="21"/>
+                <w:lang w:eastAsia="en-CA"/>
+              </w:rPr>
+              <w:t>i</w:t>
+            </w:r>
+            <w:r>
+              <w:rPr>
+                <w:rFonts w:ascii="Consolas" w:eastAsia="Times New Roman" w:hAnsi="Consolas" w:cs="Times New Roman"/>
+                <w:noProof/>
+                <w:color w:val="C678DD"/>
+                <w:sz w:val="21"/>
+                <w:szCs w:val="21"/>
+                <w:lang w:eastAsia="en-CA"/>
+              </w:rPr>
+              <w:t>&lt;</w:t>
+            </w:r>
+            <w:r>
+              <w:rPr>
+                <w:rFonts w:ascii="Consolas" w:eastAsia="Times New Roman" w:hAnsi="Consolas" w:cs="Times New Roman"/>
+                <w:noProof/>
+                <w:color w:val="E06C75"/>
+                <w:sz w:val="21"/>
+                <w:szCs w:val="21"/>
+                <w:lang w:eastAsia="en-CA"/>
+              </w:rPr>
+              <w:t>cityVector</w:t>
+            </w:r>
+            <w:r>
+              <w:rPr>
+                <w:rFonts w:ascii="Consolas" w:eastAsia="Times New Roman" w:hAnsi="Consolas" w:cs="Times New Roman"/>
+                <w:noProof/>
+                <w:color w:val="ABB2BF"/>
+                <w:sz w:val="21"/>
+                <w:szCs w:val="21"/>
+                <w:lang w:eastAsia="en-CA"/>
+              </w:rPr>
+              <w:t>.</w:t>
+            </w:r>
+            <w:r>
+              <w:rPr>
+                <w:rFonts w:ascii="Consolas" w:eastAsia="Times New Roman" w:hAnsi="Consolas" w:cs="Times New Roman"/>
+                <w:noProof/>
+                <w:color w:val="61AFEF"/>
+                <w:sz w:val="21"/>
+                <w:szCs w:val="21"/>
+                <w:lang w:eastAsia="en-CA"/>
+              </w:rPr>
+              <w:t>size</w:t>
+            </w:r>
+            <w:r>
+              <w:rPr>
+                <w:rFonts w:ascii="Consolas" w:eastAsia="Times New Roman" w:hAnsi="Consolas" w:cs="Times New Roman"/>
+                <w:noProof/>
+                <w:color w:val="ABB2BF"/>
+                <w:sz w:val="21"/>
+                <w:szCs w:val="21"/>
+                <w:lang w:eastAsia="en-CA"/>
+              </w:rPr>
+              <w:t xml:space="preserve">(); </w:t>
+            </w:r>
+            <w:r>
+              <w:rPr>
+                <w:rFonts w:ascii="Consolas" w:eastAsia="Times New Roman" w:hAnsi="Consolas" w:cs="Times New Roman"/>
+                <w:noProof/>
+                <w:color w:val="E06C75"/>
+                <w:sz w:val="21"/>
+                <w:szCs w:val="21"/>
+                <w:lang w:eastAsia="en-CA"/>
+              </w:rPr>
+              <w:t>i</w:t>
+            </w:r>
+            <w:r>
+              <w:rPr>
+                <w:rFonts w:ascii="Consolas" w:eastAsia="Times New Roman" w:hAnsi="Consolas" w:cs="Times New Roman"/>
+                <w:noProof/>
+                <w:color w:val="C678DD"/>
+                <w:sz w:val="21"/>
+                <w:szCs w:val="21"/>
+                <w:lang w:eastAsia="en-CA"/>
+              </w:rPr>
+              <w:t>++</w:t>
+            </w:r>
+            <w:r>
+              <w:rPr>
+                <w:rFonts w:ascii="Consolas" w:eastAsia="Times New Roman" w:hAnsi="Consolas" w:cs="Times New Roman"/>
+                <w:noProof/>
+                <w:color w:val="ABB2BF"/>
+                <w:sz w:val="21"/>
+                <w:szCs w:val="21"/>
+                <w:lang w:eastAsia="en-CA"/>
+              </w:rPr>
+              <w:t>){</w:t>
+            </w:r>
+          </w:p>
+          <w:p>
+            <w:pPr>
+              <w:shd w:val="clear" w:color="auto" w:fill="282C34"/>
+              <w:spacing w:line="285" w:lineRule="atLeast"/>
+              <w:rPr>
+                <w:rFonts w:ascii="Consolas" w:eastAsia="Times New Roman" w:hAnsi="Consolas" w:cs="Times New Roman"/>
+                <w:noProof/>
+                <w:color w:val="ABB2BF"/>
+                <w:sz w:val="21"/>
+                <w:szCs w:val="21"/>
+                <w:lang w:eastAsia="en-CA"/>
+              </w:rPr>
+            </w:pPr>
+            <w:r>
+              <w:rPr>
+                <w:rFonts w:ascii="Consolas" w:eastAsia="Times New Roman" w:hAnsi="Consolas" w:cs="Times New Roman"/>
+                <w:noProof/>
+                <w:color w:val="ABB2BF"/>
+                <w:sz w:val="21"/>
+                <w:szCs w:val="21"/>
+                <w:lang w:eastAsia="en-CA"/>
+              </w:rPr>
+              <w:t xml:space="preserve">        </w:t>
+            </w:r>
+            <w:r>
+              <w:rPr>
+                <w:rFonts w:ascii="Consolas" w:eastAsia="Times New Roman" w:hAnsi="Consolas" w:cs="Times New Roman"/>
+                <w:noProof/>
+                <w:color w:val="E06C75"/>
+                <w:sz w:val="21"/>
+                <w:szCs w:val="21"/>
+                <w:lang w:eastAsia="en-CA"/>
+              </w:rPr>
+              <w:t>cout</w:t>
+            </w:r>
+            <w:r>
+              <w:rPr>
+                <w:rFonts w:ascii="Consolas" w:eastAsia="Times New Roman" w:hAnsi="Consolas" w:cs="Times New Roman"/>
+                <w:noProof/>
+                <w:color w:val="ABB2BF"/>
+                <w:sz w:val="21"/>
+                <w:szCs w:val="21"/>
+                <w:lang w:eastAsia="en-CA"/>
+              </w:rPr>
+              <w:t xml:space="preserve"> </w:t>
+            </w:r>
+            <w:r>
+              <w:rPr>
+                <w:rFonts w:ascii="Consolas" w:eastAsia="Times New Roman" w:hAnsi="Consolas" w:cs="Times New Roman"/>
+                <w:noProof/>
+                <w:color w:val="61AFEF"/>
+                <w:sz w:val="21"/>
+                <w:szCs w:val="21"/>
+                <w:lang w:eastAsia="en-CA"/>
+              </w:rPr>
+              <w:t>&lt;&lt;</w:t>
+            </w:r>
+            <w:r>
+              <w:rPr>
+                <w:rFonts w:ascii="Consolas" w:eastAsia="Times New Roman" w:hAnsi="Consolas" w:cs="Times New Roman"/>
+                <w:noProof/>
+                <w:color w:val="ABB2BF"/>
+                <w:sz w:val="21"/>
+                <w:szCs w:val="21"/>
+                <w:lang w:eastAsia="en-CA"/>
+              </w:rPr>
+              <w:t xml:space="preserve"> </w:t>
+            </w:r>
+            <w:r>
+              <w:rPr>
+                <w:rFonts w:ascii="Consolas" w:eastAsia="Times New Roman" w:hAnsi="Consolas" w:cs="Times New Roman"/>
+                <w:noProof/>
+                <w:color w:val="98C379"/>
+                <w:sz w:val="21"/>
+                <w:szCs w:val="21"/>
+                <w:lang w:eastAsia="en-CA"/>
+              </w:rPr>
+              <w:t>"Name: "</w:t>
+            </w:r>
+            <w:r>
+              <w:rPr>
+                <w:rFonts w:ascii="Consolas" w:eastAsia="Times New Roman" w:hAnsi="Consolas" w:cs="Times New Roman"/>
+                <w:noProof/>
+                <w:color w:val="ABB2BF"/>
+                <w:sz w:val="21"/>
+                <w:szCs w:val="21"/>
+                <w:lang w:eastAsia="en-CA"/>
+              </w:rPr>
+              <w:t xml:space="preserve"> </w:t>
+            </w:r>
+            <w:r>
+              <w:rPr>
+                <w:rFonts w:ascii="Consolas" w:eastAsia="Times New Roman" w:hAnsi="Consolas" w:cs="Times New Roman"/>
+                <w:noProof/>
+                <w:color w:val="61AFEF"/>
+                <w:sz w:val="21"/>
+                <w:szCs w:val="21"/>
+                <w:lang w:eastAsia="en-CA"/>
+              </w:rPr>
+              <w:t>&lt;&lt;</w:t>
+            </w:r>
+            <w:r>
+              <w:rPr>
+                <w:rFonts w:ascii="Consolas" w:eastAsia="Times New Roman" w:hAnsi="Consolas" w:cs="Times New Roman"/>
+                <w:noProof/>
+                <w:color w:val="ABB2BF"/>
+                <w:sz w:val="21"/>
+                <w:szCs w:val="21"/>
+                <w:lang w:eastAsia="en-CA"/>
+              </w:rPr>
+              <w:t xml:space="preserve"> </w:t>
+            </w:r>
+            <w:r>
+              <w:rPr>
+                <w:rFonts w:ascii="Consolas" w:eastAsia="Times New Roman" w:hAnsi="Consolas" w:cs="Times New Roman"/>
+                <w:noProof/>
+                <w:color w:val="E06C75"/>
+                <w:sz w:val="21"/>
+                <w:szCs w:val="21"/>
+                <w:lang w:eastAsia="en-CA"/>
+              </w:rPr>
+              <w:t>cityVector</w:t>
+            </w:r>
+            <w:r>
+              <w:rPr>
+                <w:rFonts w:ascii="Consolas" w:eastAsia="Times New Roman" w:hAnsi="Consolas" w:cs="Times New Roman"/>
+                <w:noProof/>
+                <w:color w:val="61AFEF"/>
+                <w:sz w:val="21"/>
+                <w:szCs w:val="21"/>
+                <w:lang w:eastAsia="en-CA"/>
+              </w:rPr>
+              <w:t>[</w:t>
+            </w:r>
+            <w:r>
+              <w:rPr>
+                <w:rFonts w:ascii="Consolas" w:eastAsia="Times New Roman" w:hAnsi="Consolas" w:cs="Times New Roman"/>
+                <w:noProof/>
+                <w:color w:val="E06C75"/>
+                <w:sz w:val="21"/>
+                <w:szCs w:val="21"/>
+                <w:lang w:eastAsia="en-CA"/>
+              </w:rPr>
+              <w:t>i</w:t>
+            </w:r>
+            <w:r>
+              <w:rPr>
+                <w:rFonts w:ascii="Consolas" w:eastAsia="Times New Roman" w:hAnsi="Consolas" w:cs="Times New Roman"/>
+                <w:noProof/>
+                <w:color w:val="61AFEF"/>
+                <w:sz w:val="21"/>
+                <w:szCs w:val="21"/>
+                <w:lang w:eastAsia="en-CA"/>
+              </w:rPr>
+              <w:t>]</w:t>
+            </w:r>
+            <w:r>
+              <w:rPr>
+                <w:rFonts w:ascii="Consolas" w:eastAsia="Times New Roman" w:hAnsi="Consolas" w:cs="Times New Roman"/>
+                <w:noProof/>
+                <w:color w:val="ABB2BF"/>
+                <w:sz w:val="21"/>
+                <w:szCs w:val="21"/>
+                <w:lang w:eastAsia="en-CA"/>
+              </w:rPr>
+              <w:t>.</w:t>
+            </w:r>
+            <w:r>
+              <w:rPr>
+                <w:rFonts w:ascii="Consolas" w:eastAsia="Times New Roman" w:hAnsi="Consolas" w:cs="Times New Roman"/>
+                <w:noProof/>
+                <w:color w:val="E06C75"/>
+                <w:sz w:val="21"/>
+                <w:szCs w:val="21"/>
+                <w:lang w:eastAsia="en-CA"/>
+              </w:rPr>
+              <w:t>name</w:t>
+            </w:r>
+            <w:r>
+              <w:rPr>
+                <w:rFonts w:ascii="Consolas" w:eastAsia="Times New Roman" w:hAnsi="Consolas" w:cs="Times New Roman"/>
+                <w:noProof/>
+                <w:color w:val="ABB2BF"/>
+                <w:sz w:val="21"/>
+                <w:szCs w:val="21"/>
+                <w:lang w:eastAsia="en-CA"/>
+              </w:rPr>
+              <w:t xml:space="preserve"> </w:t>
+            </w:r>
+            <w:r>
+              <w:rPr>
+                <w:rFonts w:ascii="Consolas" w:eastAsia="Times New Roman" w:hAnsi="Consolas" w:cs="Times New Roman"/>
+                <w:noProof/>
+                <w:color w:val="61AFEF"/>
+                <w:sz w:val="21"/>
+                <w:szCs w:val="21"/>
+                <w:lang w:eastAsia="en-CA"/>
+              </w:rPr>
+              <w:t>&lt;&lt;</w:t>
+            </w:r>
+            <w:r>
+              <w:rPr>
+                <w:rFonts w:ascii="Consolas" w:eastAsia="Times New Roman" w:hAnsi="Consolas" w:cs="Times New Roman"/>
+                <w:noProof/>
+                <w:color w:val="ABB2BF"/>
+                <w:sz w:val="21"/>
+                <w:szCs w:val="21"/>
+                <w:lang w:eastAsia="en-CA"/>
+              </w:rPr>
+              <w:t xml:space="preserve"> </w:t>
+            </w:r>
+            <w:r>
+              <w:rPr>
+                <w:rFonts w:ascii="Consolas" w:eastAsia="Times New Roman" w:hAnsi="Consolas" w:cs="Times New Roman"/>
+                <w:noProof/>
+                <w:color w:val="98C379"/>
+                <w:sz w:val="21"/>
+                <w:szCs w:val="21"/>
+                <w:lang w:eastAsia="en-CA"/>
+              </w:rPr>
+              <w:t>", x coordinate: "</w:t>
+            </w:r>
+            <w:r>
+              <w:rPr>
+                <w:rFonts w:ascii="Consolas" w:eastAsia="Times New Roman" w:hAnsi="Consolas" w:cs="Times New Roman"/>
+                <w:noProof/>
+                <w:color w:val="ABB2BF"/>
+                <w:sz w:val="21"/>
+                <w:szCs w:val="21"/>
+                <w:lang w:eastAsia="en-CA"/>
+              </w:rPr>
+              <w:t xml:space="preserve"> </w:t>
+            </w:r>
+          </w:p>
+          <w:p>
+            <w:pPr>
+              <w:shd w:val="clear" w:color="auto" w:fill="282C34"/>
+              <w:spacing w:line="285" w:lineRule="atLeast"/>
+              <w:rPr>
+                <w:rFonts w:ascii="Consolas" w:eastAsia="Times New Roman" w:hAnsi="Consolas" w:cs="Times New Roman"/>
+                <w:noProof/>
+                <w:color w:val="ABB2BF"/>
+                <w:sz w:val="21"/>
+                <w:szCs w:val="21"/>
+                <w:lang w:eastAsia="en-CA"/>
+              </w:rPr>
+            </w:pPr>
+            <w:r>
+              <w:rPr>
+                <w:rFonts w:ascii="Consolas" w:eastAsia="Times New Roman" w:hAnsi="Consolas" w:cs="Times New Roman"/>
+                <w:noProof/>
+                <w:color w:val="ABB2BF"/>
+                <w:sz w:val="21"/>
+                <w:szCs w:val="21"/>
+                <w:lang w:eastAsia="en-CA"/>
+              </w:rPr>
+              <w:t xml:space="preserve">        </w:t>
+            </w:r>
+            <w:r>
+              <w:rPr>
+                <w:rFonts w:ascii="Consolas" w:eastAsia="Times New Roman" w:hAnsi="Consolas" w:cs="Times New Roman"/>
+                <w:noProof/>
+                <w:color w:val="61AFEF"/>
+                <w:sz w:val="21"/>
+                <w:szCs w:val="21"/>
+                <w:lang w:eastAsia="en-CA"/>
+              </w:rPr>
+              <w:t>&lt;&lt;</w:t>
+            </w:r>
+            <w:r>
+              <w:rPr>
+                <w:rFonts w:ascii="Consolas" w:eastAsia="Times New Roman" w:hAnsi="Consolas" w:cs="Times New Roman"/>
+                <w:noProof/>
+                <w:color w:val="ABB2BF"/>
+                <w:sz w:val="21"/>
+                <w:szCs w:val="21"/>
+                <w:lang w:eastAsia="en-CA"/>
+              </w:rPr>
+              <w:t xml:space="preserve"> </w:t>
+            </w:r>
+            <w:r>
+              <w:rPr>
+                <w:rFonts w:ascii="Consolas" w:eastAsia="Times New Roman" w:hAnsi="Consolas" w:cs="Times New Roman"/>
+                <w:noProof/>
+                <w:color w:val="E06C75"/>
+                <w:sz w:val="21"/>
+                <w:szCs w:val="21"/>
+                <w:lang w:eastAsia="en-CA"/>
+              </w:rPr>
+              <w:t>cityVector</w:t>
+            </w:r>
+            <w:r>
+              <w:rPr>
+                <w:rFonts w:ascii="Consolas" w:eastAsia="Times New Roman" w:hAnsi="Consolas" w:cs="Times New Roman"/>
+                <w:noProof/>
+                <w:color w:val="61AFEF"/>
+                <w:sz w:val="21"/>
+                <w:szCs w:val="21"/>
+                <w:lang w:eastAsia="en-CA"/>
+              </w:rPr>
+              <w:t>[</w:t>
+            </w:r>
+            <w:r>
+              <w:rPr>
+                <w:rFonts w:ascii="Consolas" w:eastAsia="Times New Roman" w:hAnsi="Consolas" w:cs="Times New Roman"/>
+                <w:noProof/>
+                <w:color w:val="E06C75"/>
+                <w:sz w:val="21"/>
+                <w:szCs w:val="21"/>
+                <w:lang w:eastAsia="en-CA"/>
+              </w:rPr>
+              <w:t>i</w:t>
+            </w:r>
+            <w:r>
+              <w:rPr>
+                <w:rFonts w:ascii="Consolas" w:eastAsia="Times New Roman" w:hAnsi="Consolas" w:cs="Times New Roman"/>
+                <w:noProof/>
+                <w:color w:val="61AFEF"/>
+                <w:sz w:val="21"/>
+                <w:szCs w:val="21"/>
+                <w:lang w:eastAsia="en-CA"/>
+              </w:rPr>
+              <w:t>]</w:t>
+            </w:r>
+            <w:r>
+              <w:rPr>
+                <w:rFonts w:ascii="Consolas" w:eastAsia="Times New Roman" w:hAnsi="Consolas" w:cs="Times New Roman"/>
+                <w:noProof/>
+                <w:color w:val="ABB2BF"/>
+                <w:sz w:val="21"/>
+                <w:szCs w:val="21"/>
+                <w:lang w:eastAsia="en-CA"/>
+              </w:rPr>
+              <w:t>.</w:t>
+            </w:r>
+            <w:r>
+              <w:rPr>
+                <w:rFonts w:ascii="Consolas" w:eastAsia="Times New Roman" w:hAnsi="Consolas" w:cs="Times New Roman"/>
+                <w:noProof/>
+                <w:color w:val="E06C75"/>
+                <w:sz w:val="21"/>
+                <w:szCs w:val="21"/>
+                <w:lang w:eastAsia="en-CA"/>
+              </w:rPr>
+              <w:t>x</w:t>
+            </w:r>
+            <w:r>
+              <w:rPr>
+                <w:rFonts w:ascii="Consolas" w:eastAsia="Times New Roman" w:hAnsi="Consolas" w:cs="Times New Roman"/>
+                <w:noProof/>
+                <w:color w:val="ABB2BF"/>
+                <w:sz w:val="21"/>
+                <w:szCs w:val="21"/>
+                <w:lang w:eastAsia="en-CA"/>
+              </w:rPr>
+              <w:t xml:space="preserve"> </w:t>
+            </w:r>
+            <w:r>
+              <w:rPr>
+                <w:rFonts w:ascii="Consolas" w:eastAsia="Times New Roman" w:hAnsi="Consolas" w:cs="Times New Roman"/>
+                <w:noProof/>
+                <w:color w:val="61AFEF"/>
+                <w:sz w:val="21"/>
+                <w:szCs w:val="21"/>
+                <w:lang w:eastAsia="en-CA"/>
+              </w:rPr>
+              <w:t>&lt;&lt;</w:t>
+            </w:r>
+            <w:r>
+              <w:rPr>
+                <w:rFonts w:ascii="Consolas" w:eastAsia="Times New Roman" w:hAnsi="Consolas" w:cs="Times New Roman"/>
+                <w:noProof/>
+                <w:color w:val="ABB2BF"/>
+                <w:sz w:val="21"/>
+                <w:szCs w:val="21"/>
+                <w:lang w:eastAsia="en-CA"/>
+              </w:rPr>
+              <w:t xml:space="preserve"> </w:t>
+            </w:r>
+            <w:r>
+              <w:rPr>
+                <w:rFonts w:ascii="Consolas" w:eastAsia="Times New Roman" w:hAnsi="Consolas" w:cs="Times New Roman"/>
+                <w:noProof/>
+                <w:color w:val="98C379"/>
+                <w:sz w:val="21"/>
+                <w:szCs w:val="21"/>
+                <w:lang w:eastAsia="en-CA"/>
+              </w:rPr>
+              <w:t>", y coordinate: "</w:t>
+            </w:r>
+            <w:r>
+              <w:rPr>
+                <w:rFonts w:ascii="Consolas" w:eastAsia="Times New Roman" w:hAnsi="Consolas" w:cs="Times New Roman"/>
+                <w:noProof/>
+                <w:color w:val="ABB2BF"/>
+                <w:sz w:val="21"/>
+                <w:szCs w:val="21"/>
+                <w:lang w:eastAsia="en-CA"/>
+              </w:rPr>
+              <w:t xml:space="preserve"> </w:t>
+            </w:r>
+            <w:r>
+              <w:rPr>
+                <w:rFonts w:ascii="Consolas" w:eastAsia="Times New Roman" w:hAnsi="Consolas" w:cs="Times New Roman"/>
+                <w:noProof/>
+                <w:color w:val="61AFEF"/>
+                <w:sz w:val="21"/>
+                <w:szCs w:val="21"/>
+                <w:lang w:eastAsia="en-CA"/>
+              </w:rPr>
+              <w:t>&lt;&lt;</w:t>
+            </w:r>
+            <w:r>
+              <w:rPr>
+                <w:rFonts w:ascii="Consolas" w:eastAsia="Times New Roman" w:hAnsi="Consolas" w:cs="Times New Roman"/>
+                <w:noProof/>
+                <w:color w:val="ABB2BF"/>
+                <w:sz w:val="21"/>
+                <w:szCs w:val="21"/>
+                <w:lang w:eastAsia="en-CA"/>
+              </w:rPr>
+              <w:t xml:space="preserve"> </w:t>
+            </w:r>
+            <w:r>
+              <w:rPr>
+                <w:rFonts w:ascii="Consolas" w:eastAsia="Times New Roman" w:hAnsi="Consolas" w:cs="Times New Roman"/>
+                <w:noProof/>
+                <w:color w:val="E06C75"/>
+                <w:sz w:val="21"/>
+                <w:szCs w:val="21"/>
+                <w:lang w:eastAsia="en-CA"/>
+              </w:rPr>
+              <w:t>cityVector</w:t>
+            </w:r>
+            <w:r>
+              <w:rPr>
+                <w:rFonts w:ascii="Consolas" w:eastAsia="Times New Roman" w:hAnsi="Consolas" w:cs="Times New Roman"/>
+                <w:noProof/>
+                <w:color w:val="61AFEF"/>
+                <w:sz w:val="21"/>
+                <w:szCs w:val="21"/>
+                <w:lang w:eastAsia="en-CA"/>
+              </w:rPr>
+              <w:t>[</w:t>
+            </w:r>
+            <w:r>
+              <w:rPr>
+                <w:rFonts w:ascii="Consolas" w:eastAsia="Times New Roman" w:hAnsi="Consolas" w:cs="Times New Roman"/>
+                <w:noProof/>
+                <w:color w:val="E06C75"/>
+                <w:sz w:val="21"/>
+                <w:szCs w:val="21"/>
+                <w:lang w:eastAsia="en-CA"/>
+              </w:rPr>
+              <w:t>i</w:t>
+            </w:r>
+            <w:r>
+              <w:rPr>
+                <w:rFonts w:ascii="Consolas" w:eastAsia="Times New Roman" w:hAnsi="Consolas" w:cs="Times New Roman"/>
+                <w:noProof/>
+                <w:color w:val="61AFEF"/>
+                <w:sz w:val="21"/>
+                <w:szCs w:val="21"/>
+                <w:lang w:eastAsia="en-CA"/>
+              </w:rPr>
+              <w:t>]</w:t>
+            </w:r>
+            <w:r>
+              <w:rPr>
+                <w:rFonts w:ascii="Consolas" w:eastAsia="Times New Roman" w:hAnsi="Consolas" w:cs="Times New Roman"/>
+                <w:noProof/>
+                <w:color w:val="ABB2BF"/>
+                <w:sz w:val="21"/>
+                <w:szCs w:val="21"/>
+                <w:lang w:eastAsia="en-CA"/>
+              </w:rPr>
+              <w:t>.</w:t>
+            </w:r>
+            <w:r>
+              <w:rPr>
+                <w:rFonts w:ascii="Consolas" w:eastAsia="Times New Roman" w:hAnsi="Consolas" w:cs="Times New Roman"/>
+                <w:noProof/>
+                <w:color w:val="E06C75"/>
+                <w:sz w:val="21"/>
+                <w:szCs w:val="21"/>
+                <w:lang w:eastAsia="en-CA"/>
+              </w:rPr>
+              <w:t>y</w:t>
+            </w:r>
+            <w:r>
+              <w:rPr>
+                <w:rFonts w:ascii="Consolas" w:eastAsia="Times New Roman" w:hAnsi="Consolas" w:cs="Times New Roman"/>
+                <w:noProof/>
+                <w:color w:val="ABB2BF"/>
+                <w:sz w:val="21"/>
+                <w:szCs w:val="21"/>
+                <w:lang w:eastAsia="en-CA"/>
+              </w:rPr>
+              <w:t xml:space="preserve"> </w:t>
+            </w:r>
+            <w:r>
+              <w:rPr>
+                <w:rFonts w:ascii="Consolas" w:eastAsia="Times New Roman" w:hAnsi="Consolas" w:cs="Times New Roman"/>
+                <w:noProof/>
+                <w:color w:val="61AFEF"/>
+                <w:sz w:val="21"/>
+                <w:szCs w:val="21"/>
+                <w:lang w:eastAsia="en-CA"/>
+              </w:rPr>
+              <w:t>&lt;&lt;</w:t>
+            </w:r>
+            <w:r>
+              <w:rPr>
+                <w:rFonts w:ascii="Consolas" w:eastAsia="Times New Roman" w:hAnsi="Consolas" w:cs="Times New Roman"/>
+                <w:noProof/>
+                <w:color w:val="ABB2BF"/>
+                <w:sz w:val="21"/>
+                <w:szCs w:val="21"/>
+                <w:lang w:eastAsia="en-CA"/>
+              </w:rPr>
+              <w:t xml:space="preserve"> </w:t>
+            </w:r>
+            <w:r>
+              <w:rPr>
+                <w:rFonts w:ascii="Consolas" w:eastAsia="Times New Roman" w:hAnsi="Consolas" w:cs="Times New Roman"/>
+                <w:noProof/>
+                <w:color w:val="61AFEF"/>
+                <w:sz w:val="21"/>
+                <w:szCs w:val="21"/>
+                <w:lang w:eastAsia="en-CA"/>
+              </w:rPr>
+              <w:t>endl</w:t>
             </w:r>
             <w:r>
               <w:rPr>
@@ -3598,79 +4786,41 @@
                 <w:lang w:eastAsia="en-CA"/>
               </w:rPr>
             </w:pPr>
-            <w:r>
-              <w:rPr>
-                <w:rFonts w:ascii="Consolas" w:eastAsia="Times New Roman" w:hAnsi="Consolas" w:cs="Times New Roman"/>
-                <w:noProof/>
-                <w:color w:val="ABB2BF"/>
-                <w:sz w:val="21"/>
-                <w:szCs w:val="21"/>
-                <w:lang w:eastAsia="en-CA"/>
-              </w:rPr>
-              <w:t xml:space="preserve">    </w:t>
-            </w:r>
-          </w:p>
-          <w:p>
-            <w:pPr>
-              <w:shd w:val="clear" w:color="auto" w:fill="282C34"/>
-              <w:spacing w:line="285" w:lineRule="atLeast"/>
-              <w:rPr>
-                <w:rFonts w:ascii="Consolas" w:eastAsia="Times New Roman" w:hAnsi="Consolas" w:cs="Times New Roman"/>
-                <w:noProof/>
-                <w:color w:val="ABB2BF"/>
-                <w:sz w:val="21"/>
-                <w:szCs w:val="21"/>
-                <w:lang w:eastAsia="en-CA"/>
-              </w:rPr>
-            </w:pPr>
-            <w:r>
-              <w:rPr>
-                <w:rFonts w:ascii="Consolas" w:eastAsia="Times New Roman" w:hAnsi="Consolas" w:cs="Times New Roman"/>
-                <w:i/>
-                <w:iCs/>
-                <w:noProof/>
-                <w:color w:val="5C6370"/>
-                <w:sz w:val="21"/>
-                <w:szCs w:val="21"/>
-                <w:lang w:eastAsia="en-CA"/>
-              </w:rPr>
-              <w:t>    // find nummber of cities, help from https://www.cppstories.com/2019/01/filesize/</w:t>
-            </w:r>
-          </w:p>
-          <w:p>
-            <w:pPr>
-              <w:shd w:val="clear" w:color="auto" w:fill="282C34"/>
-              <w:spacing w:line="285" w:lineRule="atLeast"/>
-              <w:rPr>
-                <w:rFonts w:ascii="Consolas" w:eastAsia="Times New Roman" w:hAnsi="Consolas" w:cs="Times New Roman"/>
-                <w:noProof/>
-                <w:color w:val="ABB2BF"/>
-                <w:sz w:val="21"/>
-                <w:szCs w:val="21"/>
-                <w:lang w:eastAsia="en-CA"/>
-              </w:rPr>
-            </w:pPr>
-            <w:r>
-              <w:rPr>
-                <w:rFonts w:ascii="Consolas" w:eastAsia="Times New Roman" w:hAnsi="Consolas" w:cs="Times New Roman"/>
-                <w:noProof/>
-                <w:color w:val="ABB2BF"/>
-                <w:sz w:val="21"/>
-                <w:szCs w:val="21"/>
-                <w:lang w:eastAsia="en-CA"/>
-              </w:rPr>
-              <w:t xml:space="preserve">    </w:t>
-            </w:r>
-            <w:r>
-              <w:rPr>
-                <w:rFonts w:ascii="Consolas" w:eastAsia="Times New Roman" w:hAnsi="Consolas" w:cs="Times New Roman"/>
-                <w:noProof/>
-                <w:color w:val="C678DD"/>
-                <w:sz w:val="21"/>
-                <w:szCs w:val="21"/>
-                <w:lang w:eastAsia="en-CA"/>
-              </w:rPr>
-              <w:t>int</w:t>
+          </w:p>
+          <w:p>
+            <w:pPr>
+              <w:shd w:val="clear" w:color="auto" w:fill="282C34"/>
+              <w:spacing w:line="285" w:lineRule="atLeast"/>
+              <w:rPr>
+                <w:rFonts w:ascii="Consolas" w:eastAsia="Times New Roman" w:hAnsi="Consolas" w:cs="Times New Roman"/>
+                <w:noProof/>
+                <w:color w:val="ABB2BF"/>
+                <w:sz w:val="21"/>
+                <w:szCs w:val="21"/>
+                <w:lang w:eastAsia="en-CA"/>
+              </w:rPr>
+            </w:pPr>
+            <w:r>
+              <w:rPr>
+                <w:rFonts w:ascii="Consolas" w:eastAsia="Times New Roman" w:hAnsi="Consolas" w:cs="Times New Roman"/>
+                <w:noProof/>
+                <w:color w:val="ABB2BF"/>
+                <w:sz w:val="21"/>
+                <w:szCs w:val="21"/>
+                <w:lang w:eastAsia="en-CA"/>
+              </w:rPr>
+              <w:t xml:space="preserve">        </w:t>
+            </w:r>
+            <w:r>
+              <w:rPr>
+                <w:rFonts w:ascii="Consolas" w:eastAsia="Times New Roman" w:hAnsi="Consolas" w:cs="Times New Roman"/>
+                <w:noProof/>
+                <w:color w:val="E06C75"/>
+                <w:sz w:val="21"/>
+                <w:szCs w:val="21"/>
+                <w:lang w:eastAsia="en-CA"/>
+              </w:rPr>
+              <w:t>ofs</w:t>
             </w:r>
             <w:r>
               <w:rPr>
@@ -3687,12 +4837,133 @@
               <w:rPr>
                 <w:rFonts w:ascii="Consolas" w:eastAsia="Times New Roman" w:hAnsi="Consolas" w:cs="Times New Roman"/>
                 <w:noProof/>
+                <w:color w:val="61AFEF"/>
+                <w:sz w:val="21"/>
+                <w:szCs w:val="21"/>
+                <w:lang w:eastAsia="en-CA"/>
+              </w:rPr>
+              <w:t>&lt;&lt;</w:t>
+            </w:r>
+            <w:r>
+              <w:rPr>
+                <w:rFonts w:ascii="Consolas" w:eastAsia="Times New Roman" w:hAnsi="Consolas" w:cs="Times New Roman"/>
+                <w:noProof/>
+                <w:color w:val="ABB2BF"/>
+                <w:sz w:val="21"/>
+                <w:szCs w:val="21"/>
+                <w:lang w:eastAsia="en-CA"/>
+              </w:rPr>
+              <w:t xml:space="preserve"> </w:t>
+            </w:r>
+            <w:r>
+              <w:rPr>
+                <w:rFonts w:ascii="Consolas" w:eastAsia="Times New Roman" w:hAnsi="Consolas" w:cs="Times New Roman"/>
+                <w:noProof/>
+                <w:color w:val="98C379"/>
+                <w:sz w:val="21"/>
+                <w:szCs w:val="21"/>
+                <w:lang w:eastAsia="en-CA"/>
+              </w:rPr>
+              <w:t>"Name: "</w:t>
+            </w:r>
+            <w:r>
+              <w:rPr>
+                <w:rFonts w:ascii="Consolas" w:eastAsia="Times New Roman" w:hAnsi="Consolas" w:cs="Times New Roman"/>
+                <w:noProof/>
+                <w:color w:val="ABB2BF"/>
+                <w:sz w:val="21"/>
+                <w:szCs w:val="21"/>
+                <w:lang w:eastAsia="en-CA"/>
+              </w:rPr>
+              <w:t xml:space="preserve"> </w:t>
+            </w:r>
+            <w:r>
+              <w:rPr>
+                <w:rFonts w:ascii="Consolas" w:eastAsia="Times New Roman" w:hAnsi="Consolas" w:cs="Times New Roman"/>
+                <w:noProof/>
+                <w:color w:val="61AFEF"/>
+                <w:sz w:val="21"/>
+                <w:szCs w:val="21"/>
+                <w:lang w:eastAsia="en-CA"/>
+              </w:rPr>
+              <w:t>&lt;&lt;</w:t>
+            </w:r>
+            <w:r>
+              <w:rPr>
+                <w:rFonts w:ascii="Consolas" w:eastAsia="Times New Roman" w:hAnsi="Consolas" w:cs="Times New Roman"/>
+                <w:noProof/>
+                <w:color w:val="ABB2BF"/>
+                <w:sz w:val="21"/>
+                <w:szCs w:val="21"/>
+                <w:lang w:eastAsia="en-CA"/>
+              </w:rPr>
+              <w:t xml:space="preserve"> </w:t>
+            </w:r>
+            <w:r>
+              <w:rPr>
+                <w:rFonts w:ascii="Consolas" w:eastAsia="Times New Roman" w:hAnsi="Consolas" w:cs="Times New Roman"/>
+                <w:noProof/>
                 <w:color w:val="E06C75"/>
                 <w:sz w:val="21"/>
                 <w:szCs w:val="21"/>
                 <w:lang w:eastAsia="en-CA"/>
               </w:rPr>
-              <w:t>begin</w:t>
+              <w:t>cityVector</w:t>
+            </w:r>
+            <w:r>
+              <w:rPr>
+                <w:rFonts w:ascii="Consolas" w:eastAsia="Times New Roman" w:hAnsi="Consolas" w:cs="Times New Roman"/>
+                <w:noProof/>
+                <w:color w:val="61AFEF"/>
+                <w:sz w:val="21"/>
+                <w:szCs w:val="21"/>
+                <w:lang w:eastAsia="en-CA"/>
+              </w:rPr>
+              <w:t>[</w:t>
+            </w:r>
+            <w:r>
+              <w:rPr>
+                <w:rFonts w:ascii="Consolas" w:eastAsia="Times New Roman" w:hAnsi="Consolas" w:cs="Times New Roman"/>
+                <w:noProof/>
+                <w:color w:val="E06C75"/>
+                <w:sz w:val="21"/>
+                <w:szCs w:val="21"/>
+                <w:lang w:eastAsia="en-CA"/>
+              </w:rPr>
+              <w:t>i</w:t>
+            </w:r>
+            <w:r>
+              <w:rPr>
+                <w:rFonts w:ascii="Consolas" w:eastAsia="Times New Roman" w:hAnsi="Consolas" w:cs="Times New Roman"/>
+                <w:noProof/>
+                <w:color w:val="61AFEF"/>
+                <w:sz w:val="21"/>
+                <w:szCs w:val="21"/>
+                <w:lang w:eastAsia="en-CA"/>
+              </w:rPr>
+              <w:t>]</w:t>
+            </w:r>
+            <w:r>
+              <w:rPr>
+                <w:rFonts w:ascii="Consolas" w:eastAsia="Times New Roman" w:hAnsi="Consolas" w:cs="Times New Roman"/>
+                <w:noProof/>
+                <w:color w:val="ABB2BF"/>
+                <w:sz w:val="21"/>
+                <w:szCs w:val="21"/>
+                <w:lang w:eastAsia="en-CA"/>
+              </w:rPr>
+              <w:t>.</w:t>
+            </w:r>
+            <w:r>
+              <w:rPr>
+                <w:rFonts w:ascii="Consolas" w:eastAsia="Times New Roman" w:hAnsi="Consolas" w:cs="Times New Roman"/>
+                <w:noProof/>
+                <w:color w:val="E06C75"/>
+                <w:sz w:val="21"/>
+                <w:szCs w:val="21"/>
+                <w:lang w:eastAsia="en-CA"/>
+              </w:rPr>
+              <w:t>name</w:t>
             </w:r>
             <w:r>
               <w:rPr>
@@ -3709,12 +4980,12 @@
               <w:rPr>
                 <w:rFonts w:ascii="Consolas" w:eastAsia="Times New Roman" w:hAnsi="Consolas" w:cs="Times New Roman"/>
                 <w:noProof/>
-                <w:color w:val="C678DD"/>
-                <w:sz w:val="21"/>
-                <w:szCs w:val="21"/>
-                <w:lang w:eastAsia="en-CA"/>
-              </w:rPr>
-              <w:t>=</w:t>
+                <w:color w:val="61AFEF"/>
+                <w:sz w:val="21"/>
+                <w:szCs w:val="21"/>
+                <w:lang w:eastAsia="en-CA"/>
+              </w:rPr>
+              <w:t>&lt;&lt;</w:t>
             </w:r>
             <w:r>
               <w:rPr>
@@ -3731,12 +5002,114 @@
               <w:rPr>
                 <w:rFonts w:ascii="Consolas" w:eastAsia="Times New Roman" w:hAnsi="Consolas" w:cs="Times New Roman"/>
                 <w:noProof/>
+                <w:color w:val="98C379"/>
+                <w:sz w:val="21"/>
+                <w:szCs w:val="21"/>
+                <w:lang w:eastAsia="en-CA"/>
+              </w:rPr>
+              <w:t>", x coordinate: "</w:t>
+            </w:r>
+            <w:r>
+              <w:rPr>
+                <w:rFonts w:ascii="Consolas" w:eastAsia="Times New Roman" w:hAnsi="Consolas" w:cs="Times New Roman"/>
+                <w:noProof/>
+                <w:color w:val="ABB2BF"/>
+                <w:sz w:val="21"/>
+                <w:szCs w:val="21"/>
+                <w:lang w:eastAsia="en-CA"/>
+              </w:rPr>
+              <w:t xml:space="preserve"> </w:t>
+            </w:r>
+          </w:p>
+          <w:p>
+            <w:pPr>
+              <w:shd w:val="clear" w:color="auto" w:fill="282C34"/>
+              <w:spacing w:line="285" w:lineRule="atLeast"/>
+              <w:rPr>
+                <w:rFonts w:ascii="Consolas" w:eastAsia="Times New Roman" w:hAnsi="Consolas" w:cs="Times New Roman"/>
+                <w:noProof/>
+                <w:color w:val="ABB2BF"/>
+                <w:sz w:val="21"/>
+                <w:szCs w:val="21"/>
+                <w:lang w:eastAsia="en-CA"/>
+              </w:rPr>
+            </w:pPr>
+            <w:r>
+              <w:rPr>
+                <w:rFonts w:ascii="Consolas" w:eastAsia="Times New Roman" w:hAnsi="Consolas" w:cs="Times New Roman"/>
+                <w:noProof/>
+                <w:color w:val="ABB2BF"/>
+                <w:sz w:val="21"/>
+                <w:szCs w:val="21"/>
+                <w:lang w:eastAsia="en-CA"/>
+              </w:rPr>
+              <w:t xml:space="preserve">        </w:t>
+            </w:r>
+            <w:r>
+              <w:rPr>
+                <w:rFonts w:ascii="Consolas" w:eastAsia="Times New Roman" w:hAnsi="Consolas" w:cs="Times New Roman"/>
+                <w:noProof/>
+                <w:color w:val="61AFEF"/>
+                <w:sz w:val="21"/>
+                <w:szCs w:val="21"/>
+                <w:lang w:eastAsia="en-CA"/>
+              </w:rPr>
+              <w:t>&lt;&lt;</w:t>
+            </w:r>
+            <w:r>
+              <w:rPr>
+                <w:rFonts w:ascii="Consolas" w:eastAsia="Times New Roman" w:hAnsi="Consolas" w:cs="Times New Roman"/>
+                <w:noProof/>
+                <w:color w:val="ABB2BF"/>
+                <w:sz w:val="21"/>
+                <w:szCs w:val="21"/>
+                <w:lang w:eastAsia="en-CA"/>
+              </w:rPr>
+              <w:t xml:space="preserve"> </w:t>
+            </w:r>
+            <w:r>
+              <w:rPr>
+                <w:rFonts w:ascii="Consolas" w:eastAsia="Times New Roman" w:hAnsi="Consolas" w:cs="Times New Roman"/>
+                <w:noProof/>
                 <w:color w:val="E06C75"/>
                 <w:sz w:val="21"/>
                 <w:szCs w:val="21"/>
                 <w:lang w:eastAsia="en-CA"/>
               </w:rPr>
-              <w:t>is</w:t>
+              <w:t>cityVector</w:t>
+            </w:r>
+            <w:r>
+              <w:rPr>
+                <w:rFonts w:ascii="Consolas" w:eastAsia="Times New Roman" w:hAnsi="Consolas" w:cs="Times New Roman"/>
+                <w:noProof/>
+                <w:color w:val="61AFEF"/>
+                <w:sz w:val="21"/>
+                <w:szCs w:val="21"/>
+                <w:lang w:eastAsia="en-CA"/>
+              </w:rPr>
+              <w:t>[</w:t>
+            </w:r>
+            <w:r>
+              <w:rPr>
+                <w:rFonts w:ascii="Consolas" w:eastAsia="Times New Roman" w:hAnsi="Consolas" w:cs="Times New Roman"/>
+                <w:noProof/>
+                <w:color w:val="E06C75"/>
+                <w:sz w:val="21"/>
+                <w:szCs w:val="21"/>
+                <w:lang w:eastAsia="en-CA"/>
+              </w:rPr>
+              <w:t>i</w:t>
+            </w:r>
+            <w:r>
+              <w:rPr>
+                <w:rFonts w:ascii="Consolas" w:eastAsia="Times New Roman" w:hAnsi="Consolas" w:cs="Times New Roman"/>
+                <w:noProof/>
+                <w:color w:val="61AFEF"/>
+                <w:sz w:val="21"/>
+                <w:szCs w:val="21"/>
+                <w:lang w:eastAsia="en-CA"/>
+              </w:rPr>
+              <w:t>]</w:t>
             </w:r>
             <w:r>
               <w:rPr>
@@ -3753,61 +5126,89 @@
               <w:rPr>
                 <w:rFonts w:ascii="Consolas" w:eastAsia="Times New Roman" w:hAnsi="Consolas" w:cs="Times New Roman"/>
                 <w:noProof/>
+                <w:color w:val="E06C75"/>
+                <w:sz w:val="21"/>
+                <w:szCs w:val="21"/>
+                <w:lang w:eastAsia="en-CA"/>
+              </w:rPr>
+              <w:t>x</w:t>
+            </w:r>
+            <w:r>
+              <w:rPr>
+                <w:rFonts w:ascii="Consolas" w:eastAsia="Times New Roman" w:hAnsi="Consolas" w:cs="Times New Roman"/>
+                <w:noProof/>
+                <w:color w:val="ABB2BF"/>
+                <w:sz w:val="21"/>
+                <w:szCs w:val="21"/>
+                <w:lang w:eastAsia="en-CA"/>
+              </w:rPr>
+              <w:t xml:space="preserve"> </w:t>
+            </w:r>
+            <w:r>
+              <w:rPr>
+                <w:rFonts w:ascii="Consolas" w:eastAsia="Times New Roman" w:hAnsi="Consolas" w:cs="Times New Roman"/>
+                <w:noProof/>
                 <w:color w:val="61AFEF"/>
                 <w:sz w:val="21"/>
                 <w:szCs w:val="21"/>
                 <w:lang w:eastAsia="en-CA"/>
               </w:rPr>
-              <w:t>tellg</w:t>
-            </w:r>
-            <w:r>
-              <w:rPr>
-                <w:rFonts w:ascii="Consolas" w:eastAsia="Times New Roman" w:hAnsi="Consolas" w:cs="Times New Roman"/>
-                <w:noProof/>
-                <w:color w:val="ABB2BF"/>
-                <w:sz w:val="21"/>
-                <w:szCs w:val="21"/>
-                <w:lang w:eastAsia="en-CA"/>
-              </w:rPr>
-              <w:t>();</w:t>
-            </w:r>
-            <w:r>
-              <w:rPr>
-                <w:rFonts w:ascii="Consolas" w:eastAsia="Times New Roman" w:hAnsi="Consolas" w:cs="Times New Roman"/>
-                <w:i/>
-                <w:iCs/>
-                <w:noProof/>
-                <w:color w:val="5C6370"/>
-                <w:sz w:val="21"/>
-                <w:szCs w:val="21"/>
-                <w:lang w:eastAsia="en-CA"/>
-              </w:rPr>
-              <w:t xml:space="preserve">  // beginning value</w:t>
-            </w:r>
-          </w:p>
-          <w:p>
-            <w:pPr>
-              <w:shd w:val="clear" w:color="auto" w:fill="282C34"/>
-              <w:spacing w:line="285" w:lineRule="atLeast"/>
-              <w:rPr>
-                <w:rFonts w:ascii="Consolas" w:eastAsia="Times New Roman" w:hAnsi="Consolas" w:cs="Times New Roman"/>
-                <w:noProof/>
-                <w:color w:val="ABB2BF"/>
-                <w:sz w:val="21"/>
-                <w:szCs w:val="21"/>
-                <w:lang w:eastAsia="en-CA"/>
-              </w:rPr>
-            </w:pPr>
-            <w:r>
-              <w:rPr>
-                <w:rFonts w:ascii="Consolas" w:eastAsia="Times New Roman" w:hAnsi="Consolas" w:cs="Times New Roman"/>
-                <w:noProof/>
-                <w:color w:val="ABB2BF"/>
-                <w:sz w:val="21"/>
-                <w:szCs w:val="21"/>
-                <w:lang w:eastAsia="en-CA"/>
-              </w:rPr>
-              <w:t xml:space="preserve">    </w:t>
+              <w:t>&lt;&lt;</w:t>
+            </w:r>
+            <w:r>
+              <w:rPr>
+                <w:rFonts w:ascii="Consolas" w:eastAsia="Times New Roman" w:hAnsi="Consolas" w:cs="Times New Roman"/>
+                <w:noProof/>
+                <w:color w:val="ABB2BF"/>
+                <w:sz w:val="21"/>
+                <w:szCs w:val="21"/>
+                <w:lang w:eastAsia="en-CA"/>
+              </w:rPr>
+              <w:t xml:space="preserve"> </w:t>
+            </w:r>
+            <w:r>
+              <w:rPr>
+                <w:rFonts w:ascii="Consolas" w:eastAsia="Times New Roman" w:hAnsi="Consolas" w:cs="Times New Roman"/>
+                <w:noProof/>
+                <w:color w:val="98C379"/>
+                <w:sz w:val="21"/>
+                <w:szCs w:val="21"/>
+                <w:lang w:eastAsia="en-CA"/>
+              </w:rPr>
+              <w:t>", y coordinate: "</w:t>
+            </w:r>
+            <w:r>
+              <w:rPr>
+                <w:rFonts w:ascii="Consolas" w:eastAsia="Times New Roman" w:hAnsi="Consolas" w:cs="Times New Roman"/>
+                <w:noProof/>
+                <w:color w:val="ABB2BF"/>
+                <w:sz w:val="21"/>
+                <w:szCs w:val="21"/>
+                <w:lang w:eastAsia="en-CA"/>
+              </w:rPr>
+              <w:t xml:space="preserve"> </w:t>
+            </w:r>
+            <w:r>
+              <w:rPr>
+                <w:rFonts w:ascii="Consolas" w:eastAsia="Times New Roman" w:hAnsi="Consolas" w:cs="Times New Roman"/>
+                <w:noProof/>
+                <w:color w:val="61AFEF"/>
+                <w:sz w:val="21"/>
+                <w:szCs w:val="21"/>
+                <w:lang w:eastAsia="en-CA"/>
+              </w:rPr>
+              <w:t>&lt;&lt;</w:t>
+            </w:r>
+            <w:r>
+              <w:rPr>
+                <w:rFonts w:ascii="Consolas" w:eastAsia="Times New Roman" w:hAnsi="Consolas" w:cs="Times New Roman"/>
+                <w:noProof/>
+                <w:color w:val="ABB2BF"/>
+                <w:sz w:val="21"/>
+                <w:szCs w:val="21"/>
+                <w:lang w:eastAsia="en-CA"/>
+              </w:rPr>
+              <w:t xml:space="preserve"> </w:t>
             </w:r>
             <w:r>
               <w:rPr>
@@ -3818,7 +5219,40 @@
                 <w:szCs w:val="21"/>
                 <w:lang w:eastAsia="en-CA"/>
               </w:rPr>
-              <w:t>is</w:t>
+              <w:t>cityVector</w:t>
+            </w:r>
+            <w:r>
+              <w:rPr>
+                <w:rFonts w:ascii="Consolas" w:eastAsia="Times New Roman" w:hAnsi="Consolas" w:cs="Times New Roman"/>
+                <w:noProof/>
+                <w:color w:val="61AFEF"/>
+                <w:sz w:val="21"/>
+                <w:szCs w:val="21"/>
+                <w:lang w:eastAsia="en-CA"/>
+              </w:rPr>
+              <w:t>[</w:t>
+            </w:r>
+            <w:r>
+              <w:rPr>
+                <w:rFonts w:ascii="Consolas" w:eastAsia="Times New Roman" w:hAnsi="Consolas" w:cs="Times New Roman"/>
+                <w:noProof/>
+                <w:color w:val="E06C75"/>
+                <w:sz w:val="21"/>
+                <w:szCs w:val="21"/>
+                <w:lang w:eastAsia="en-CA"/>
+              </w:rPr>
+              <w:t>i</w:t>
+            </w:r>
+            <w:r>
+              <w:rPr>
+                <w:rFonts w:ascii="Consolas" w:eastAsia="Times New Roman" w:hAnsi="Consolas" w:cs="Times New Roman"/>
+                <w:noProof/>
+                <w:color w:val="61AFEF"/>
+                <w:sz w:val="21"/>
+                <w:szCs w:val="21"/>
+                <w:lang w:eastAsia="en-CA"/>
+              </w:rPr>
+              <w:t>]</w:t>
             </w:r>
             <w:r>
               <w:rPr>
@@ -3835,138 +5269,34 @@
               <w:rPr>
                 <w:rFonts w:ascii="Consolas" w:eastAsia="Times New Roman" w:hAnsi="Consolas" w:cs="Times New Roman"/>
                 <w:noProof/>
+                <w:color w:val="E06C75"/>
+                <w:sz w:val="21"/>
+                <w:szCs w:val="21"/>
+                <w:lang w:eastAsia="en-CA"/>
+              </w:rPr>
+              <w:t>y</w:t>
+            </w:r>
+            <w:r>
+              <w:rPr>
+                <w:rFonts w:ascii="Consolas" w:eastAsia="Times New Roman" w:hAnsi="Consolas" w:cs="Times New Roman"/>
+                <w:noProof/>
+                <w:color w:val="ABB2BF"/>
+                <w:sz w:val="21"/>
+                <w:szCs w:val="21"/>
+                <w:lang w:eastAsia="en-CA"/>
+              </w:rPr>
+              <w:t xml:space="preserve"> </w:t>
+            </w:r>
+            <w:r>
+              <w:rPr>
+                <w:rFonts w:ascii="Consolas" w:eastAsia="Times New Roman" w:hAnsi="Consolas" w:cs="Times New Roman"/>
+                <w:noProof/>
                 <w:color w:val="61AFEF"/>
                 <w:sz w:val="21"/>
                 <w:szCs w:val="21"/>
                 <w:lang w:eastAsia="en-CA"/>
               </w:rPr>
-              <w:t>seekg</w:t>
-            </w:r>
-            <w:r>
-              <w:rPr>
-                <w:rFonts w:ascii="Consolas" w:eastAsia="Times New Roman" w:hAnsi="Consolas" w:cs="Times New Roman"/>
-                <w:noProof/>
-                <w:color w:val="ABB2BF"/>
-                <w:sz w:val="21"/>
-                <w:szCs w:val="21"/>
-                <w:lang w:eastAsia="en-CA"/>
-              </w:rPr>
-              <w:t xml:space="preserve"> (</w:t>
-            </w:r>
-            <w:r>
-              <w:rPr>
-                <w:rFonts w:ascii="Consolas" w:eastAsia="Times New Roman" w:hAnsi="Consolas" w:cs="Times New Roman"/>
-                <w:noProof/>
-                <w:color w:val="D19A66"/>
-                <w:sz w:val="21"/>
-                <w:szCs w:val="21"/>
-                <w:lang w:eastAsia="en-CA"/>
-              </w:rPr>
-              <w:t>0</w:t>
-            </w:r>
-            <w:r>
-              <w:rPr>
-                <w:rFonts w:ascii="Consolas" w:eastAsia="Times New Roman" w:hAnsi="Consolas" w:cs="Times New Roman"/>
-                <w:noProof/>
-                <w:color w:val="ABB2BF"/>
-                <w:sz w:val="21"/>
-                <w:szCs w:val="21"/>
-                <w:lang w:eastAsia="en-CA"/>
-              </w:rPr>
-              <w:t xml:space="preserve">, </w:t>
-            </w:r>
-            <w:r>
-              <w:rPr>
-                <w:rFonts w:ascii="Consolas" w:eastAsia="Times New Roman" w:hAnsi="Consolas" w:cs="Times New Roman"/>
-                <w:noProof/>
-                <w:color w:val="E5C07B"/>
-                <w:sz w:val="21"/>
-                <w:szCs w:val="21"/>
-                <w:lang w:eastAsia="en-CA"/>
-              </w:rPr>
-              <w:t>ios</w:t>
-            </w:r>
-            <w:r>
-              <w:rPr>
-                <w:rFonts w:ascii="Consolas" w:eastAsia="Times New Roman" w:hAnsi="Consolas" w:cs="Times New Roman"/>
-                <w:noProof/>
-                <w:color w:val="ABB2BF"/>
-                <w:sz w:val="21"/>
-                <w:szCs w:val="21"/>
-                <w:lang w:eastAsia="en-CA"/>
-              </w:rPr>
-              <w:t>::</w:t>
-            </w:r>
-            <w:r>
-              <w:rPr>
-                <w:rFonts w:ascii="Consolas" w:eastAsia="Times New Roman" w:hAnsi="Consolas" w:cs="Times New Roman"/>
-                <w:noProof/>
-                <w:color w:val="E06C75"/>
-                <w:sz w:val="21"/>
-                <w:szCs w:val="21"/>
-                <w:lang w:eastAsia="en-CA"/>
-              </w:rPr>
-              <w:t>end</w:t>
-            </w:r>
-            <w:r>
-              <w:rPr>
-                <w:rFonts w:ascii="Consolas" w:eastAsia="Times New Roman" w:hAnsi="Consolas" w:cs="Times New Roman"/>
-                <w:noProof/>
-                <w:color w:val="ABB2BF"/>
-                <w:sz w:val="21"/>
-                <w:szCs w:val="21"/>
-                <w:lang w:eastAsia="en-CA"/>
-              </w:rPr>
-              <w:t>);</w:t>
-            </w:r>
-            <w:r>
-              <w:rPr>
-                <w:rFonts w:ascii="Consolas" w:eastAsia="Times New Roman" w:hAnsi="Consolas" w:cs="Times New Roman"/>
-                <w:i/>
-                <w:iCs/>
-                <w:noProof/>
-                <w:color w:val="5C6370"/>
-                <w:sz w:val="21"/>
-                <w:szCs w:val="21"/>
-                <w:lang w:eastAsia="en-CA"/>
-              </w:rPr>
-              <w:t xml:space="preserve">  // go to end of file</w:t>
-            </w:r>
-          </w:p>
-          <w:p>
-            <w:pPr>
-              <w:shd w:val="clear" w:color="auto" w:fill="282C34"/>
-              <w:spacing w:line="285" w:lineRule="atLeast"/>
-              <w:rPr>
-                <w:rFonts w:ascii="Consolas" w:eastAsia="Times New Roman" w:hAnsi="Consolas" w:cs="Times New Roman"/>
-                <w:noProof/>
-                <w:color w:val="ABB2BF"/>
-                <w:sz w:val="21"/>
-                <w:szCs w:val="21"/>
-                <w:lang w:eastAsia="en-CA"/>
-              </w:rPr>
-            </w:pPr>
-            <w:r>
-              <w:rPr>
-                <w:rFonts w:ascii="Consolas" w:eastAsia="Times New Roman" w:hAnsi="Consolas" w:cs="Times New Roman"/>
-                <w:noProof/>
-                <w:color w:val="ABB2BF"/>
-                <w:sz w:val="21"/>
-                <w:szCs w:val="21"/>
-                <w:lang w:eastAsia="en-CA"/>
-              </w:rPr>
-              <w:t xml:space="preserve">    </w:t>
-            </w:r>
-            <w:r>
-              <w:rPr>
-                <w:rFonts w:ascii="Consolas" w:eastAsia="Times New Roman" w:hAnsi="Consolas" w:cs="Times New Roman"/>
-                <w:noProof/>
-                <w:color w:val="C678DD"/>
-                <w:sz w:val="21"/>
-                <w:szCs w:val="21"/>
-                <w:lang w:eastAsia="en-CA"/>
-              </w:rPr>
-              <w:t>int</w:t>
+              <w:t>&lt;&lt;</w:t>
             </w:r>
             <w:r>
               <w:rPr>
@@ -3983,808 +5313,23 @@
               <w:rPr>
                 <w:rFonts w:ascii="Consolas" w:eastAsia="Times New Roman" w:hAnsi="Consolas" w:cs="Times New Roman"/>
                 <w:noProof/>
-                <w:color w:val="E06C75"/>
-                <w:sz w:val="21"/>
-                <w:szCs w:val="21"/>
-                <w:lang w:eastAsia="en-CA"/>
-              </w:rPr>
-              <w:t>end</w:t>
-            </w:r>
-            <w:r>
-              <w:rPr>
-                <w:rFonts w:ascii="Consolas" w:eastAsia="Times New Roman" w:hAnsi="Consolas" w:cs="Times New Roman"/>
-                <w:noProof/>
-                <w:color w:val="ABB2BF"/>
-                <w:sz w:val="21"/>
-                <w:szCs w:val="21"/>
-                <w:lang w:eastAsia="en-CA"/>
-              </w:rPr>
-              <w:t xml:space="preserve"> </w:t>
-            </w:r>
-            <w:r>
-              <w:rPr>
-                <w:rFonts w:ascii="Consolas" w:eastAsia="Times New Roman" w:hAnsi="Consolas" w:cs="Times New Roman"/>
-                <w:noProof/>
-                <w:color w:val="C678DD"/>
-                <w:sz w:val="21"/>
-                <w:szCs w:val="21"/>
-                <w:lang w:eastAsia="en-CA"/>
-              </w:rPr>
-              <w:t>=</w:t>
-            </w:r>
-            <w:r>
-              <w:rPr>
-                <w:rFonts w:ascii="Consolas" w:eastAsia="Times New Roman" w:hAnsi="Consolas" w:cs="Times New Roman"/>
-                <w:noProof/>
-                <w:color w:val="ABB2BF"/>
-                <w:sz w:val="21"/>
-                <w:szCs w:val="21"/>
-                <w:lang w:eastAsia="en-CA"/>
-              </w:rPr>
-              <w:t xml:space="preserve"> </w:t>
-            </w:r>
-            <w:r>
-              <w:rPr>
-                <w:rFonts w:ascii="Consolas" w:eastAsia="Times New Roman" w:hAnsi="Consolas" w:cs="Times New Roman"/>
-                <w:noProof/>
-                <w:color w:val="E06C75"/>
-                <w:sz w:val="21"/>
-                <w:szCs w:val="21"/>
-                <w:lang w:eastAsia="en-CA"/>
-              </w:rPr>
-              <w:t>is</w:t>
-            </w:r>
-            <w:r>
-              <w:rPr>
-                <w:rFonts w:ascii="Consolas" w:eastAsia="Times New Roman" w:hAnsi="Consolas" w:cs="Times New Roman"/>
-                <w:noProof/>
-                <w:color w:val="ABB2BF"/>
-                <w:sz w:val="21"/>
-                <w:szCs w:val="21"/>
-                <w:lang w:eastAsia="en-CA"/>
-              </w:rPr>
-              <w:t>.</w:t>
-            </w:r>
-            <w:r>
-              <w:rPr>
-                <w:rFonts w:ascii="Consolas" w:eastAsia="Times New Roman" w:hAnsi="Consolas" w:cs="Times New Roman"/>
-                <w:noProof/>
                 <w:color w:val="61AFEF"/>
                 <w:sz w:val="21"/>
                 <w:szCs w:val="21"/>
                 <w:lang w:eastAsia="en-CA"/>
               </w:rPr>
-              <w:t>tellg</w:t>
-            </w:r>
-            <w:r>
-              <w:rPr>
-                <w:rFonts w:ascii="Consolas" w:eastAsia="Times New Roman" w:hAnsi="Consolas" w:cs="Times New Roman"/>
-                <w:noProof/>
-                <w:color w:val="ABB2BF"/>
-                <w:sz w:val="21"/>
-                <w:szCs w:val="21"/>
-                <w:lang w:eastAsia="en-CA"/>
-              </w:rPr>
-              <w:t>();</w:t>
-            </w:r>
-            <w:r>
-              <w:rPr>
-                <w:rFonts w:ascii="Consolas" w:eastAsia="Times New Roman" w:hAnsi="Consolas" w:cs="Times New Roman"/>
-                <w:i/>
-                <w:iCs/>
-                <w:noProof/>
-                <w:color w:val="5C6370"/>
-                <w:sz w:val="21"/>
-                <w:szCs w:val="21"/>
-                <w:lang w:eastAsia="en-CA"/>
-              </w:rPr>
-              <w:t xml:space="preserve">  // find end value</w:t>
-            </w:r>
-          </w:p>
-          <w:p>
-            <w:pPr>
-              <w:shd w:val="clear" w:color="auto" w:fill="282C34"/>
-              <w:spacing w:line="285" w:lineRule="atLeast"/>
-              <w:rPr>
-                <w:rFonts w:ascii="Consolas" w:eastAsia="Times New Roman" w:hAnsi="Consolas" w:cs="Times New Roman"/>
-                <w:noProof/>
-                <w:color w:val="ABB2BF"/>
-                <w:sz w:val="21"/>
-                <w:szCs w:val="21"/>
-                <w:lang w:eastAsia="en-CA"/>
-              </w:rPr>
-            </w:pPr>
-            <w:r>
-              <w:rPr>
-                <w:rFonts w:ascii="Consolas" w:eastAsia="Times New Roman" w:hAnsi="Consolas" w:cs="Times New Roman"/>
-                <w:noProof/>
-                <w:color w:val="ABB2BF"/>
-                <w:sz w:val="21"/>
-                <w:szCs w:val="21"/>
-                <w:lang w:eastAsia="en-CA"/>
-              </w:rPr>
-              <w:t xml:space="preserve">    </w:t>
-            </w:r>
-            <w:r>
-              <w:rPr>
-                <w:rFonts w:ascii="Consolas" w:eastAsia="Times New Roman" w:hAnsi="Consolas" w:cs="Times New Roman"/>
-                <w:noProof/>
-                <w:color w:val="C678DD"/>
-                <w:sz w:val="21"/>
-                <w:szCs w:val="21"/>
-                <w:lang w:eastAsia="en-CA"/>
-              </w:rPr>
-              <w:t>int</w:t>
-            </w:r>
-            <w:r>
-              <w:rPr>
-                <w:rFonts w:ascii="Consolas" w:eastAsia="Times New Roman" w:hAnsi="Consolas" w:cs="Times New Roman"/>
-                <w:noProof/>
-                <w:color w:val="ABB2BF"/>
-                <w:sz w:val="21"/>
-                <w:szCs w:val="21"/>
-                <w:lang w:eastAsia="en-CA"/>
-              </w:rPr>
-              <w:t xml:space="preserve"> </w:t>
-            </w:r>
-            <w:r>
-              <w:rPr>
-                <w:rFonts w:ascii="Consolas" w:eastAsia="Times New Roman" w:hAnsi="Consolas" w:cs="Times New Roman"/>
-                <w:noProof/>
-                <w:color w:val="E06C75"/>
-                <w:sz w:val="21"/>
-                <w:szCs w:val="21"/>
-                <w:lang w:eastAsia="en-CA"/>
-              </w:rPr>
-              <w:t>num_cities</w:t>
-            </w:r>
-            <w:r>
-              <w:rPr>
-                <w:rFonts w:ascii="Consolas" w:eastAsia="Times New Roman" w:hAnsi="Consolas" w:cs="Times New Roman"/>
-                <w:noProof/>
-                <w:color w:val="ABB2BF"/>
-                <w:sz w:val="21"/>
-                <w:szCs w:val="21"/>
-                <w:lang w:eastAsia="en-CA"/>
-              </w:rPr>
-              <w:t xml:space="preserve"> </w:t>
-            </w:r>
-            <w:r>
-              <w:rPr>
-                <w:rFonts w:ascii="Consolas" w:eastAsia="Times New Roman" w:hAnsi="Consolas" w:cs="Times New Roman"/>
-                <w:noProof/>
-                <w:color w:val="C678DD"/>
-                <w:sz w:val="21"/>
-                <w:szCs w:val="21"/>
-                <w:lang w:eastAsia="en-CA"/>
-              </w:rPr>
-              <w:t>=</w:t>
-            </w:r>
-            <w:r>
-              <w:rPr>
-                <w:rFonts w:ascii="Consolas" w:eastAsia="Times New Roman" w:hAnsi="Consolas" w:cs="Times New Roman"/>
-                <w:noProof/>
-                <w:color w:val="ABB2BF"/>
-                <w:sz w:val="21"/>
-                <w:szCs w:val="21"/>
-                <w:lang w:eastAsia="en-CA"/>
-              </w:rPr>
-              <w:t xml:space="preserve"> (</w:t>
-            </w:r>
-            <w:r>
-              <w:rPr>
-                <w:rFonts w:ascii="Consolas" w:eastAsia="Times New Roman" w:hAnsi="Consolas" w:cs="Times New Roman"/>
-                <w:noProof/>
-                <w:color w:val="E06C75"/>
-                <w:sz w:val="21"/>
-                <w:szCs w:val="21"/>
-                <w:lang w:eastAsia="en-CA"/>
-              </w:rPr>
-              <w:t>end</w:t>
-            </w:r>
-            <w:r>
-              <w:rPr>
-                <w:rFonts w:ascii="Consolas" w:eastAsia="Times New Roman" w:hAnsi="Consolas" w:cs="Times New Roman"/>
-                <w:noProof/>
-                <w:color w:val="C678DD"/>
-                <w:sz w:val="21"/>
-                <w:szCs w:val="21"/>
-                <w:lang w:eastAsia="en-CA"/>
-              </w:rPr>
-              <w:t>-</w:t>
-            </w:r>
-            <w:r>
-              <w:rPr>
-                <w:rFonts w:ascii="Consolas" w:eastAsia="Times New Roman" w:hAnsi="Consolas" w:cs="Times New Roman"/>
-                <w:noProof/>
-                <w:color w:val="E06C75"/>
-                <w:sz w:val="21"/>
-                <w:szCs w:val="21"/>
-                <w:lang w:eastAsia="en-CA"/>
-              </w:rPr>
-              <w:t>begin</w:t>
-            </w:r>
-            <w:r>
-              <w:rPr>
-                <w:rFonts w:ascii="Consolas" w:eastAsia="Times New Roman" w:hAnsi="Consolas" w:cs="Times New Roman"/>
-                <w:noProof/>
-                <w:color w:val="ABB2BF"/>
-                <w:sz w:val="21"/>
-                <w:szCs w:val="21"/>
-                <w:lang w:eastAsia="en-CA"/>
-              </w:rPr>
-              <w:t>)</w:t>
-            </w:r>
-            <w:r>
-              <w:rPr>
-                <w:rFonts w:ascii="Consolas" w:eastAsia="Times New Roman" w:hAnsi="Consolas" w:cs="Times New Roman"/>
-                <w:noProof/>
-                <w:color w:val="C678DD"/>
-                <w:sz w:val="21"/>
-                <w:szCs w:val="21"/>
-                <w:lang w:eastAsia="en-CA"/>
-              </w:rPr>
-              <w:t>/sizeof</w:t>
-            </w:r>
-            <w:r>
-              <w:rPr>
-                <w:rFonts w:ascii="Consolas" w:eastAsia="Times New Roman" w:hAnsi="Consolas" w:cs="Times New Roman"/>
-                <w:noProof/>
-                <w:color w:val="ABB2BF"/>
-                <w:sz w:val="21"/>
-                <w:szCs w:val="21"/>
-                <w:lang w:eastAsia="en-CA"/>
-              </w:rPr>
-              <w:t>(</w:t>
-            </w:r>
-            <w:r>
-              <w:rPr>
-                <w:rFonts w:ascii="Consolas" w:eastAsia="Times New Roman" w:hAnsi="Consolas" w:cs="Times New Roman"/>
-                <w:noProof/>
-                <w:color w:val="E5C07B"/>
-                <w:sz w:val="21"/>
-                <w:szCs w:val="21"/>
-                <w:lang w:eastAsia="en-CA"/>
-              </w:rPr>
-              <w:t>City</w:t>
-            </w:r>
-            <w:r>
-              <w:rPr>
-                <w:rFonts w:ascii="Consolas" w:eastAsia="Times New Roman" w:hAnsi="Consolas" w:cs="Times New Roman"/>
-                <w:noProof/>
-                <w:color w:val="ABB2BF"/>
-                <w:sz w:val="21"/>
-                <w:szCs w:val="21"/>
-                <w:lang w:eastAsia="en-CA"/>
-              </w:rPr>
-              <w:t>);</w:t>
-            </w:r>
-            <w:r>
-              <w:rPr>
-                <w:rFonts w:ascii="Consolas" w:eastAsia="Times New Roman" w:hAnsi="Consolas" w:cs="Times New Roman"/>
-                <w:i/>
-                <w:iCs/>
-                <w:noProof/>
-                <w:color w:val="5C6370"/>
-                <w:sz w:val="21"/>
-                <w:szCs w:val="21"/>
-                <w:lang w:eastAsia="en-CA"/>
-              </w:rPr>
-              <w:t xml:space="preserve">  // total number of cities</w:t>
-            </w:r>
-          </w:p>
-          <w:p>
-            <w:pPr>
-              <w:shd w:val="clear" w:color="auto" w:fill="282C34"/>
-              <w:spacing w:line="285" w:lineRule="atLeast"/>
-              <w:rPr>
-                <w:rFonts w:ascii="Consolas" w:eastAsia="Times New Roman" w:hAnsi="Consolas" w:cs="Times New Roman"/>
-                <w:noProof/>
-                <w:color w:val="ABB2BF"/>
-                <w:sz w:val="21"/>
-                <w:szCs w:val="21"/>
-                <w:lang w:eastAsia="en-CA"/>
-              </w:rPr>
-            </w:pPr>
-            <w:r>
-              <w:rPr>
-                <w:rFonts w:ascii="Consolas" w:eastAsia="Times New Roman" w:hAnsi="Consolas" w:cs="Times New Roman"/>
-                <w:noProof/>
-                <w:color w:val="ABB2BF"/>
-                <w:sz w:val="21"/>
-                <w:szCs w:val="21"/>
-                <w:lang w:eastAsia="en-CA"/>
-              </w:rPr>
-              <w:t xml:space="preserve">    </w:t>
-            </w:r>
-            <w:r>
-              <w:rPr>
-                <w:rFonts w:ascii="Consolas" w:eastAsia="Times New Roman" w:hAnsi="Consolas" w:cs="Times New Roman"/>
-                <w:noProof/>
-                <w:color w:val="E06C75"/>
-                <w:sz w:val="21"/>
-                <w:szCs w:val="21"/>
-                <w:lang w:eastAsia="en-CA"/>
-              </w:rPr>
-              <w:t>is</w:t>
-            </w:r>
-            <w:r>
-              <w:rPr>
-                <w:rFonts w:ascii="Consolas" w:eastAsia="Times New Roman" w:hAnsi="Consolas" w:cs="Times New Roman"/>
-                <w:noProof/>
-                <w:color w:val="ABB2BF"/>
-                <w:sz w:val="21"/>
-                <w:szCs w:val="21"/>
-                <w:lang w:eastAsia="en-CA"/>
-              </w:rPr>
-              <w:t>.</w:t>
-            </w:r>
-            <w:r>
-              <w:rPr>
-                <w:rFonts w:ascii="Consolas" w:eastAsia="Times New Roman" w:hAnsi="Consolas" w:cs="Times New Roman"/>
-                <w:noProof/>
-                <w:color w:val="61AFEF"/>
-                <w:sz w:val="21"/>
-                <w:szCs w:val="21"/>
-                <w:lang w:eastAsia="en-CA"/>
-              </w:rPr>
-              <w:t>seekg</w:t>
-            </w:r>
-            <w:r>
-              <w:rPr>
-                <w:rFonts w:ascii="Consolas" w:eastAsia="Times New Roman" w:hAnsi="Consolas" w:cs="Times New Roman"/>
-                <w:noProof/>
-                <w:color w:val="ABB2BF"/>
-                <w:sz w:val="21"/>
-                <w:szCs w:val="21"/>
-                <w:lang w:eastAsia="en-CA"/>
-              </w:rPr>
-              <w:t xml:space="preserve"> (</w:t>
-            </w:r>
-            <w:r>
-              <w:rPr>
-                <w:rFonts w:ascii="Consolas" w:eastAsia="Times New Roman" w:hAnsi="Consolas" w:cs="Times New Roman"/>
-                <w:noProof/>
-                <w:color w:val="D19A66"/>
-                <w:sz w:val="21"/>
-                <w:szCs w:val="21"/>
-                <w:lang w:eastAsia="en-CA"/>
-              </w:rPr>
-              <w:t>0</w:t>
-            </w:r>
-            <w:r>
-              <w:rPr>
-                <w:rFonts w:ascii="Consolas" w:eastAsia="Times New Roman" w:hAnsi="Consolas" w:cs="Times New Roman"/>
-                <w:noProof/>
-                <w:color w:val="ABB2BF"/>
-                <w:sz w:val="21"/>
-                <w:szCs w:val="21"/>
-                <w:lang w:eastAsia="en-CA"/>
-              </w:rPr>
-              <w:t xml:space="preserve">, </w:t>
-            </w:r>
-            <w:r>
-              <w:rPr>
-                <w:rFonts w:ascii="Consolas" w:eastAsia="Times New Roman" w:hAnsi="Consolas" w:cs="Times New Roman"/>
-                <w:noProof/>
-                <w:color w:val="E5C07B"/>
-                <w:sz w:val="21"/>
-                <w:szCs w:val="21"/>
-                <w:lang w:eastAsia="en-CA"/>
-              </w:rPr>
-              <w:t>ios</w:t>
-            </w:r>
-            <w:r>
-              <w:rPr>
-                <w:rFonts w:ascii="Consolas" w:eastAsia="Times New Roman" w:hAnsi="Consolas" w:cs="Times New Roman"/>
-                <w:noProof/>
-                <w:color w:val="ABB2BF"/>
-                <w:sz w:val="21"/>
-                <w:szCs w:val="21"/>
-                <w:lang w:eastAsia="en-CA"/>
-              </w:rPr>
-              <w:t>::</w:t>
-            </w:r>
-            <w:r>
-              <w:rPr>
-                <w:rFonts w:ascii="Consolas" w:eastAsia="Times New Roman" w:hAnsi="Consolas" w:cs="Times New Roman"/>
-                <w:noProof/>
-                <w:color w:val="E06C75"/>
-                <w:sz w:val="21"/>
-                <w:szCs w:val="21"/>
-                <w:lang w:eastAsia="en-CA"/>
-              </w:rPr>
-              <w:t>beg</w:t>
-            </w:r>
-            <w:r>
-              <w:rPr>
-                <w:rFonts w:ascii="Consolas" w:eastAsia="Times New Roman" w:hAnsi="Consolas" w:cs="Times New Roman"/>
-                <w:noProof/>
-                <w:color w:val="ABB2BF"/>
-                <w:sz w:val="21"/>
-                <w:szCs w:val="21"/>
-                <w:lang w:eastAsia="en-CA"/>
-              </w:rPr>
-              <w:t>);</w:t>
-            </w:r>
-            <w:r>
-              <w:rPr>
-                <w:rFonts w:ascii="Consolas" w:eastAsia="Times New Roman" w:hAnsi="Consolas" w:cs="Times New Roman"/>
-                <w:i/>
-                <w:iCs/>
-                <w:noProof/>
-                <w:color w:val="5C6370"/>
-                <w:sz w:val="21"/>
-                <w:szCs w:val="21"/>
-                <w:lang w:eastAsia="en-CA"/>
-              </w:rPr>
-              <w:t xml:space="preserve">  // go to beginning of stream again</w:t>
-            </w:r>
-          </w:p>
-          <w:p>
-            <w:pPr>
-              <w:shd w:val="clear" w:color="auto" w:fill="282C34"/>
-              <w:spacing w:line="285" w:lineRule="atLeast"/>
-              <w:rPr>
-                <w:rFonts w:ascii="Consolas" w:eastAsia="Times New Roman" w:hAnsi="Consolas" w:cs="Times New Roman"/>
-                <w:noProof/>
-                <w:color w:val="ABB2BF"/>
-                <w:sz w:val="21"/>
-                <w:szCs w:val="21"/>
-                <w:lang w:eastAsia="en-CA"/>
-              </w:rPr>
-            </w:pPr>
-          </w:p>
-          <w:p>
-            <w:pPr>
-              <w:shd w:val="clear" w:color="auto" w:fill="282C34"/>
-              <w:spacing w:line="285" w:lineRule="atLeast"/>
-              <w:rPr>
-                <w:rFonts w:ascii="Consolas" w:eastAsia="Times New Roman" w:hAnsi="Consolas" w:cs="Times New Roman"/>
-                <w:noProof/>
-                <w:color w:val="ABB2BF"/>
-                <w:sz w:val="21"/>
-                <w:szCs w:val="21"/>
-                <w:lang w:eastAsia="en-CA"/>
-              </w:rPr>
-            </w:pPr>
-            <w:r>
-              <w:rPr>
-                <w:rFonts w:ascii="Consolas" w:eastAsia="Times New Roman" w:hAnsi="Consolas" w:cs="Times New Roman"/>
-                <w:i/>
-                <w:iCs/>
-                <w:noProof/>
-                <w:color w:val="5C6370"/>
-                <w:sz w:val="21"/>
-                <w:szCs w:val="21"/>
-                <w:lang w:eastAsia="en-CA"/>
-              </w:rPr>
-              <w:t>    // read cities from file into array</w:t>
-            </w:r>
-          </w:p>
-          <w:p>
-            <w:pPr>
-              <w:shd w:val="clear" w:color="auto" w:fill="282C34"/>
-              <w:spacing w:line="285" w:lineRule="atLeast"/>
-              <w:rPr>
-                <w:rFonts w:ascii="Consolas" w:eastAsia="Times New Roman" w:hAnsi="Consolas" w:cs="Times New Roman"/>
-                <w:noProof/>
-                <w:color w:val="ABB2BF"/>
-                <w:sz w:val="21"/>
-                <w:szCs w:val="21"/>
-                <w:lang w:eastAsia="en-CA"/>
-              </w:rPr>
-            </w:pPr>
-            <w:r>
-              <w:rPr>
-                <w:rFonts w:ascii="Consolas" w:eastAsia="Times New Roman" w:hAnsi="Consolas" w:cs="Times New Roman"/>
-                <w:noProof/>
-                <w:color w:val="ABB2BF"/>
-                <w:sz w:val="21"/>
-                <w:szCs w:val="21"/>
-                <w:lang w:eastAsia="en-CA"/>
-              </w:rPr>
-              <w:t xml:space="preserve">    </w:t>
-            </w:r>
-            <w:r>
-              <w:rPr>
-                <w:rFonts w:ascii="Consolas" w:eastAsia="Times New Roman" w:hAnsi="Consolas" w:cs="Times New Roman"/>
-                <w:noProof/>
-                <w:color w:val="E06C75"/>
-                <w:sz w:val="21"/>
-                <w:szCs w:val="21"/>
-                <w:lang w:eastAsia="en-CA"/>
-              </w:rPr>
-              <w:t>cityHolder</w:t>
-            </w:r>
-            <w:r>
-              <w:rPr>
-                <w:rFonts w:ascii="Consolas" w:eastAsia="Times New Roman" w:hAnsi="Consolas" w:cs="Times New Roman"/>
-                <w:noProof/>
-                <w:color w:val="ABB2BF"/>
-                <w:sz w:val="21"/>
-                <w:szCs w:val="21"/>
-                <w:lang w:eastAsia="en-CA"/>
-              </w:rPr>
-              <w:t xml:space="preserve"> </w:t>
-            </w:r>
-            <w:r>
-              <w:rPr>
-                <w:rFonts w:ascii="Consolas" w:eastAsia="Times New Roman" w:hAnsi="Consolas" w:cs="Times New Roman"/>
-                <w:noProof/>
-                <w:color w:val="C678DD"/>
-                <w:sz w:val="21"/>
-                <w:szCs w:val="21"/>
-                <w:lang w:eastAsia="en-CA"/>
-              </w:rPr>
-              <w:t>=</w:t>
-            </w:r>
-            <w:r>
-              <w:rPr>
-                <w:rFonts w:ascii="Consolas" w:eastAsia="Times New Roman" w:hAnsi="Consolas" w:cs="Times New Roman"/>
-                <w:noProof/>
-                <w:color w:val="ABB2BF"/>
-                <w:sz w:val="21"/>
-                <w:szCs w:val="21"/>
-                <w:lang w:eastAsia="en-CA"/>
-              </w:rPr>
-              <w:t xml:space="preserve"> </w:t>
-            </w:r>
-            <w:r>
-              <w:rPr>
-                <w:rFonts w:ascii="Consolas" w:eastAsia="Times New Roman" w:hAnsi="Consolas" w:cs="Times New Roman"/>
-                <w:noProof/>
-                <w:color w:val="C678DD"/>
-                <w:sz w:val="21"/>
-                <w:szCs w:val="21"/>
-                <w:lang w:eastAsia="en-CA"/>
-              </w:rPr>
-              <w:t>new</w:t>
-            </w:r>
-            <w:r>
-              <w:rPr>
-                <w:rFonts w:ascii="Consolas" w:eastAsia="Times New Roman" w:hAnsi="Consolas" w:cs="Times New Roman"/>
-                <w:noProof/>
-                <w:color w:val="ABB2BF"/>
-                <w:sz w:val="21"/>
-                <w:szCs w:val="21"/>
-                <w:lang w:eastAsia="en-CA"/>
-              </w:rPr>
-              <w:t xml:space="preserve"> </w:t>
-            </w:r>
-            <w:r>
-              <w:rPr>
-                <w:rFonts w:ascii="Consolas" w:eastAsia="Times New Roman" w:hAnsi="Consolas" w:cs="Times New Roman"/>
-                <w:noProof/>
-                <w:color w:val="E5C07B"/>
-                <w:sz w:val="21"/>
-                <w:szCs w:val="21"/>
-                <w:lang w:eastAsia="en-CA"/>
-              </w:rPr>
-              <w:t>City</w:t>
-            </w:r>
-            <w:r>
-              <w:rPr>
-                <w:rFonts w:ascii="Consolas" w:eastAsia="Times New Roman" w:hAnsi="Consolas" w:cs="Times New Roman"/>
-                <w:noProof/>
-                <w:color w:val="ABB2BF"/>
-                <w:sz w:val="21"/>
-                <w:szCs w:val="21"/>
-                <w:lang w:eastAsia="en-CA"/>
-              </w:rPr>
-              <w:t>[</w:t>
-            </w:r>
-            <w:r>
-              <w:rPr>
-                <w:rFonts w:ascii="Consolas" w:eastAsia="Times New Roman" w:hAnsi="Consolas" w:cs="Times New Roman"/>
-                <w:noProof/>
-                <w:color w:val="E06C75"/>
-                <w:sz w:val="21"/>
-                <w:szCs w:val="21"/>
-                <w:lang w:eastAsia="en-CA"/>
-              </w:rPr>
-              <w:t>num_cities</w:t>
-            </w:r>
-            <w:r>
-              <w:rPr>
-                <w:rFonts w:ascii="Consolas" w:eastAsia="Times New Roman" w:hAnsi="Consolas" w:cs="Times New Roman"/>
-                <w:noProof/>
-                <w:color w:val="ABB2BF"/>
-                <w:sz w:val="21"/>
-                <w:szCs w:val="21"/>
-                <w:lang w:eastAsia="en-CA"/>
-              </w:rPr>
-              <w:t>];</w:t>
-            </w:r>
-          </w:p>
-          <w:p>
-            <w:pPr>
-              <w:shd w:val="clear" w:color="auto" w:fill="282C34"/>
-              <w:spacing w:line="285" w:lineRule="atLeast"/>
-              <w:rPr>
-                <w:rFonts w:ascii="Consolas" w:eastAsia="Times New Roman" w:hAnsi="Consolas" w:cs="Times New Roman"/>
-                <w:noProof/>
-                <w:color w:val="ABB2BF"/>
-                <w:sz w:val="21"/>
-                <w:szCs w:val="21"/>
-                <w:lang w:eastAsia="en-CA"/>
-              </w:rPr>
-            </w:pPr>
-            <w:r>
-              <w:rPr>
-                <w:rFonts w:ascii="Consolas" w:eastAsia="Times New Roman" w:hAnsi="Consolas" w:cs="Times New Roman"/>
-                <w:noProof/>
-                <w:color w:val="ABB2BF"/>
-                <w:sz w:val="21"/>
-                <w:szCs w:val="21"/>
-                <w:lang w:eastAsia="en-CA"/>
-              </w:rPr>
-              <w:t xml:space="preserve">    </w:t>
-            </w:r>
-            <w:r>
-              <w:rPr>
-                <w:rFonts w:ascii="Consolas" w:eastAsia="Times New Roman" w:hAnsi="Consolas" w:cs="Times New Roman"/>
-                <w:noProof/>
-                <w:color w:val="C678DD"/>
-                <w:sz w:val="21"/>
-                <w:szCs w:val="21"/>
-                <w:lang w:eastAsia="en-CA"/>
-              </w:rPr>
-              <w:t>for</w:t>
-            </w:r>
-            <w:r>
-              <w:rPr>
-                <w:rFonts w:ascii="Consolas" w:eastAsia="Times New Roman" w:hAnsi="Consolas" w:cs="Times New Roman"/>
-                <w:noProof/>
-                <w:color w:val="ABB2BF"/>
-                <w:sz w:val="21"/>
-                <w:szCs w:val="21"/>
-                <w:lang w:eastAsia="en-CA"/>
-              </w:rPr>
-              <w:t>(</w:t>
-            </w:r>
-            <w:r>
-              <w:rPr>
-                <w:rFonts w:ascii="Consolas" w:eastAsia="Times New Roman" w:hAnsi="Consolas" w:cs="Times New Roman"/>
-                <w:noProof/>
-                <w:color w:val="C678DD"/>
-                <w:sz w:val="21"/>
-                <w:szCs w:val="21"/>
-                <w:lang w:eastAsia="en-CA"/>
-              </w:rPr>
-              <w:t>int</w:t>
-            </w:r>
-            <w:r>
-              <w:rPr>
-                <w:rFonts w:ascii="Consolas" w:eastAsia="Times New Roman" w:hAnsi="Consolas" w:cs="Times New Roman"/>
-                <w:noProof/>
-                <w:color w:val="ABB2BF"/>
-                <w:sz w:val="21"/>
-                <w:szCs w:val="21"/>
-                <w:lang w:eastAsia="en-CA"/>
-              </w:rPr>
-              <w:t xml:space="preserve"> </w:t>
-            </w:r>
-            <w:r>
-              <w:rPr>
-                <w:rFonts w:ascii="Consolas" w:eastAsia="Times New Roman" w:hAnsi="Consolas" w:cs="Times New Roman"/>
-                <w:noProof/>
-                <w:color w:val="E06C75"/>
-                <w:sz w:val="21"/>
-                <w:szCs w:val="21"/>
-                <w:lang w:eastAsia="en-CA"/>
-              </w:rPr>
-              <w:t>i</w:t>
-            </w:r>
-            <w:r>
-              <w:rPr>
-                <w:rFonts w:ascii="Consolas" w:eastAsia="Times New Roman" w:hAnsi="Consolas" w:cs="Times New Roman"/>
-                <w:noProof/>
-                <w:color w:val="C678DD"/>
-                <w:sz w:val="21"/>
-                <w:szCs w:val="21"/>
-                <w:lang w:eastAsia="en-CA"/>
-              </w:rPr>
-              <w:t>=</w:t>
-            </w:r>
-            <w:r>
-              <w:rPr>
-                <w:rFonts w:ascii="Consolas" w:eastAsia="Times New Roman" w:hAnsi="Consolas" w:cs="Times New Roman"/>
-                <w:noProof/>
-                <w:color w:val="D19A66"/>
-                <w:sz w:val="21"/>
-                <w:szCs w:val="21"/>
-                <w:lang w:eastAsia="en-CA"/>
-              </w:rPr>
-              <w:t>0</w:t>
-            </w:r>
-            <w:r>
-              <w:rPr>
-                <w:rFonts w:ascii="Consolas" w:eastAsia="Times New Roman" w:hAnsi="Consolas" w:cs="Times New Roman"/>
-                <w:noProof/>
-                <w:color w:val="ABB2BF"/>
-                <w:sz w:val="21"/>
-                <w:szCs w:val="21"/>
-                <w:lang w:eastAsia="en-CA"/>
-              </w:rPr>
-              <w:t xml:space="preserve">; </w:t>
-            </w:r>
-            <w:r>
-              <w:rPr>
-                <w:rFonts w:ascii="Consolas" w:eastAsia="Times New Roman" w:hAnsi="Consolas" w:cs="Times New Roman"/>
-                <w:noProof/>
-                <w:color w:val="E06C75"/>
-                <w:sz w:val="21"/>
-                <w:szCs w:val="21"/>
-                <w:lang w:eastAsia="en-CA"/>
-              </w:rPr>
-              <w:t>i</w:t>
-            </w:r>
-            <w:r>
-              <w:rPr>
-                <w:rFonts w:ascii="Consolas" w:eastAsia="Times New Roman" w:hAnsi="Consolas" w:cs="Times New Roman"/>
-                <w:noProof/>
-                <w:color w:val="C678DD"/>
-                <w:sz w:val="21"/>
-                <w:szCs w:val="21"/>
-                <w:lang w:eastAsia="en-CA"/>
-              </w:rPr>
-              <w:t>&lt;</w:t>
-            </w:r>
-            <w:r>
-              <w:rPr>
-                <w:rFonts w:ascii="Consolas" w:eastAsia="Times New Roman" w:hAnsi="Consolas" w:cs="Times New Roman"/>
-                <w:noProof/>
-                <w:color w:val="E06C75"/>
-                <w:sz w:val="21"/>
-                <w:szCs w:val="21"/>
-                <w:lang w:eastAsia="en-CA"/>
-              </w:rPr>
-              <w:t>num_cities</w:t>
-            </w:r>
-            <w:r>
-              <w:rPr>
-                <w:rFonts w:ascii="Consolas" w:eastAsia="Times New Roman" w:hAnsi="Consolas" w:cs="Times New Roman"/>
-                <w:noProof/>
-                <w:color w:val="ABB2BF"/>
-                <w:sz w:val="21"/>
-                <w:szCs w:val="21"/>
-                <w:lang w:eastAsia="en-CA"/>
-              </w:rPr>
-              <w:t xml:space="preserve">; </w:t>
-            </w:r>
-            <w:r>
-              <w:rPr>
-                <w:rFonts w:ascii="Consolas" w:eastAsia="Times New Roman" w:hAnsi="Consolas" w:cs="Times New Roman"/>
-                <w:noProof/>
-                <w:color w:val="E06C75"/>
-                <w:sz w:val="21"/>
-                <w:szCs w:val="21"/>
-                <w:lang w:eastAsia="en-CA"/>
-              </w:rPr>
-              <w:t>i</w:t>
-            </w:r>
-            <w:r>
-              <w:rPr>
-                <w:rFonts w:ascii="Consolas" w:eastAsia="Times New Roman" w:hAnsi="Consolas" w:cs="Times New Roman"/>
-                <w:noProof/>
-                <w:color w:val="C678DD"/>
-                <w:sz w:val="21"/>
-                <w:szCs w:val="21"/>
-                <w:lang w:eastAsia="en-CA"/>
-              </w:rPr>
-              <w:t>++</w:t>
-            </w:r>
-            <w:r>
-              <w:rPr>
-                <w:rFonts w:ascii="Consolas" w:eastAsia="Times New Roman" w:hAnsi="Consolas" w:cs="Times New Roman"/>
-                <w:noProof/>
-                <w:color w:val="ABB2BF"/>
-                <w:sz w:val="21"/>
-                <w:szCs w:val="21"/>
-                <w:lang w:eastAsia="en-CA"/>
-              </w:rPr>
-              <w:t>){</w:t>
+              <w:t>endl</w:t>
+            </w:r>
+            <w:r>
+              <w:rPr>
+                <w:rFonts w:ascii="Consolas" w:eastAsia="Times New Roman" w:hAnsi="Consolas" w:cs="Times New Roman"/>
+                <w:noProof/>
+                <w:color w:val="ABB2BF"/>
+                <w:sz w:val="21"/>
+                <w:szCs w:val="21"/>
+                <w:lang w:eastAsia="en-CA"/>
+              </w:rPr>
+              <w:t>;</w:t>
             </w:r>
           </w:p>
           <w:p>
@@ -4810,1599 +5355,6 @@
                 <w:lang w:eastAsia="en-CA"/>
               </w:rPr>
               <w:t xml:space="preserve">        </w:t>
-            </w:r>
-            <w:r>
-              <w:rPr>
-                <w:rFonts w:ascii="Consolas" w:eastAsia="Times New Roman" w:hAnsi="Consolas" w:cs="Times New Roman"/>
-                <w:noProof/>
-                <w:color w:val="E06C75"/>
-                <w:sz w:val="21"/>
-                <w:szCs w:val="21"/>
-                <w:lang w:eastAsia="en-CA"/>
-              </w:rPr>
-              <w:t>is</w:t>
-            </w:r>
-            <w:r>
-              <w:rPr>
-                <w:rFonts w:ascii="Consolas" w:eastAsia="Times New Roman" w:hAnsi="Consolas" w:cs="Times New Roman"/>
-                <w:noProof/>
-                <w:color w:val="ABB2BF"/>
-                <w:sz w:val="21"/>
-                <w:szCs w:val="21"/>
-                <w:lang w:eastAsia="en-CA"/>
-              </w:rPr>
-              <w:t>.</w:t>
-            </w:r>
-            <w:r>
-              <w:rPr>
-                <w:rFonts w:ascii="Consolas" w:eastAsia="Times New Roman" w:hAnsi="Consolas" w:cs="Times New Roman"/>
-                <w:noProof/>
-                <w:color w:val="61AFEF"/>
-                <w:sz w:val="21"/>
-                <w:szCs w:val="21"/>
-                <w:lang w:eastAsia="en-CA"/>
-              </w:rPr>
-              <w:t>read</w:t>
-            </w:r>
-            <w:r>
-              <w:rPr>
-                <w:rFonts w:ascii="Consolas" w:eastAsia="Times New Roman" w:hAnsi="Consolas" w:cs="Times New Roman"/>
-                <w:noProof/>
-                <w:color w:val="ABB2BF"/>
-                <w:sz w:val="21"/>
-                <w:szCs w:val="21"/>
-                <w:lang w:eastAsia="en-CA"/>
-              </w:rPr>
-              <w:t>((</w:t>
-            </w:r>
-            <w:r>
-              <w:rPr>
-                <w:rFonts w:ascii="Consolas" w:eastAsia="Times New Roman" w:hAnsi="Consolas" w:cs="Times New Roman"/>
-                <w:noProof/>
-                <w:color w:val="C678DD"/>
-                <w:sz w:val="21"/>
-                <w:szCs w:val="21"/>
-                <w:lang w:eastAsia="en-CA"/>
-              </w:rPr>
-              <w:t>char*</w:t>
-            </w:r>
-            <w:r>
-              <w:rPr>
-                <w:rFonts w:ascii="Consolas" w:eastAsia="Times New Roman" w:hAnsi="Consolas" w:cs="Times New Roman"/>
-                <w:noProof/>
-                <w:color w:val="ABB2BF"/>
-                <w:sz w:val="21"/>
-                <w:szCs w:val="21"/>
-                <w:lang w:eastAsia="en-CA"/>
-              </w:rPr>
-              <w:t>)(</w:t>
-            </w:r>
-            <w:r>
-              <w:rPr>
-                <w:rFonts w:ascii="Consolas" w:eastAsia="Times New Roman" w:hAnsi="Consolas" w:cs="Times New Roman"/>
-                <w:noProof/>
-                <w:color w:val="C678DD"/>
-                <w:sz w:val="21"/>
-                <w:szCs w:val="21"/>
-                <w:lang w:eastAsia="en-CA"/>
-              </w:rPr>
-              <w:t>&amp;</w:t>
-            </w:r>
-            <w:r>
-              <w:rPr>
-                <w:rFonts w:ascii="Consolas" w:eastAsia="Times New Roman" w:hAnsi="Consolas" w:cs="Times New Roman"/>
-                <w:noProof/>
-                <w:color w:val="E06C75"/>
-                <w:sz w:val="21"/>
-                <w:szCs w:val="21"/>
-                <w:lang w:eastAsia="en-CA"/>
-              </w:rPr>
-              <w:t>cityHolder</w:t>
-            </w:r>
-            <w:r>
-              <w:rPr>
-                <w:rFonts w:ascii="Consolas" w:eastAsia="Times New Roman" w:hAnsi="Consolas" w:cs="Times New Roman"/>
-                <w:noProof/>
-                <w:color w:val="ABB2BF"/>
-                <w:sz w:val="21"/>
-                <w:szCs w:val="21"/>
-                <w:lang w:eastAsia="en-CA"/>
-              </w:rPr>
-              <w:t>[</w:t>
-            </w:r>
-            <w:r>
-              <w:rPr>
-                <w:rFonts w:ascii="Consolas" w:eastAsia="Times New Roman" w:hAnsi="Consolas" w:cs="Times New Roman"/>
-                <w:noProof/>
-                <w:color w:val="E06C75"/>
-                <w:sz w:val="21"/>
-                <w:szCs w:val="21"/>
-                <w:lang w:eastAsia="en-CA"/>
-              </w:rPr>
-              <w:t>i</w:t>
-            </w:r>
-            <w:r>
-              <w:rPr>
-                <w:rFonts w:ascii="Consolas" w:eastAsia="Times New Roman" w:hAnsi="Consolas" w:cs="Times New Roman"/>
-                <w:noProof/>
-                <w:color w:val="ABB2BF"/>
-                <w:sz w:val="21"/>
-                <w:szCs w:val="21"/>
-                <w:lang w:eastAsia="en-CA"/>
-              </w:rPr>
-              <w:t xml:space="preserve">]), </w:t>
-            </w:r>
-            <w:r>
-              <w:rPr>
-                <w:rFonts w:ascii="Consolas" w:eastAsia="Times New Roman" w:hAnsi="Consolas" w:cs="Times New Roman"/>
-                <w:noProof/>
-                <w:color w:val="C678DD"/>
-                <w:sz w:val="21"/>
-                <w:szCs w:val="21"/>
-                <w:lang w:eastAsia="en-CA"/>
-              </w:rPr>
-              <w:t>sizeof</w:t>
-            </w:r>
-            <w:r>
-              <w:rPr>
-                <w:rFonts w:ascii="Consolas" w:eastAsia="Times New Roman" w:hAnsi="Consolas" w:cs="Times New Roman"/>
-                <w:noProof/>
-                <w:color w:val="ABB2BF"/>
-                <w:sz w:val="21"/>
-                <w:szCs w:val="21"/>
-                <w:lang w:eastAsia="en-CA"/>
-              </w:rPr>
-              <w:t>(</w:t>
-            </w:r>
-            <w:r>
-              <w:rPr>
-                <w:rFonts w:ascii="Consolas" w:eastAsia="Times New Roman" w:hAnsi="Consolas" w:cs="Times New Roman"/>
-                <w:noProof/>
-                <w:color w:val="E5C07B"/>
-                <w:sz w:val="21"/>
-                <w:szCs w:val="21"/>
-                <w:lang w:eastAsia="en-CA"/>
-              </w:rPr>
-              <w:t>City</w:t>
-            </w:r>
-            <w:r>
-              <w:rPr>
-                <w:rFonts w:ascii="Consolas" w:eastAsia="Times New Roman" w:hAnsi="Consolas" w:cs="Times New Roman"/>
-                <w:noProof/>
-                <w:color w:val="ABB2BF"/>
-                <w:sz w:val="21"/>
-                <w:szCs w:val="21"/>
-                <w:lang w:eastAsia="en-CA"/>
-              </w:rPr>
-              <w:t>));</w:t>
-            </w:r>
-          </w:p>
-          <w:p>
-            <w:pPr>
-              <w:shd w:val="clear" w:color="auto" w:fill="282C34"/>
-              <w:spacing w:line="285" w:lineRule="atLeast"/>
-              <w:rPr>
-                <w:rFonts w:ascii="Consolas" w:eastAsia="Times New Roman" w:hAnsi="Consolas" w:cs="Times New Roman"/>
-                <w:noProof/>
-                <w:color w:val="ABB2BF"/>
-                <w:sz w:val="21"/>
-                <w:szCs w:val="21"/>
-                <w:lang w:eastAsia="en-CA"/>
-              </w:rPr>
-            </w:pPr>
-            <w:r>
-              <w:rPr>
-                <w:rFonts w:ascii="Consolas" w:eastAsia="Times New Roman" w:hAnsi="Consolas" w:cs="Times New Roman"/>
-                <w:noProof/>
-                <w:color w:val="ABB2BF"/>
-                <w:sz w:val="21"/>
-                <w:szCs w:val="21"/>
-                <w:lang w:eastAsia="en-CA"/>
-              </w:rPr>
-              <w:t>    }</w:t>
-            </w:r>
-          </w:p>
-          <w:p>
-            <w:pPr>
-              <w:shd w:val="clear" w:color="auto" w:fill="282C34"/>
-              <w:spacing w:line="285" w:lineRule="atLeast"/>
-              <w:rPr>
-                <w:rFonts w:ascii="Consolas" w:eastAsia="Times New Roman" w:hAnsi="Consolas" w:cs="Times New Roman"/>
-                <w:noProof/>
-                <w:color w:val="ABB2BF"/>
-                <w:sz w:val="21"/>
-                <w:szCs w:val="21"/>
-                <w:lang w:eastAsia="en-CA"/>
-              </w:rPr>
-            </w:pPr>
-          </w:p>
-          <w:p>
-            <w:pPr>
-              <w:shd w:val="clear" w:color="auto" w:fill="282C34"/>
-              <w:spacing w:line="285" w:lineRule="atLeast"/>
-              <w:rPr>
-                <w:rFonts w:ascii="Consolas" w:eastAsia="Times New Roman" w:hAnsi="Consolas" w:cs="Times New Roman"/>
-                <w:noProof/>
-                <w:color w:val="ABB2BF"/>
-                <w:sz w:val="21"/>
-                <w:szCs w:val="21"/>
-                <w:lang w:eastAsia="en-CA"/>
-              </w:rPr>
-            </w:pPr>
-          </w:p>
-          <w:p>
-            <w:pPr>
-              <w:shd w:val="clear" w:color="auto" w:fill="282C34"/>
-              <w:spacing w:line="285" w:lineRule="atLeast"/>
-              <w:rPr>
-                <w:rFonts w:ascii="Consolas" w:eastAsia="Times New Roman" w:hAnsi="Consolas" w:cs="Times New Roman"/>
-                <w:noProof/>
-                <w:color w:val="ABB2BF"/>
-                <w:sz w:val="21"/>
-                <w:szCs w:val="21"/>
-                <w:lang w:eastAsia="en-CA"/>
-              </w:rPr>
-            </w:pPr>
-          </w:p>
-          <w:p>
-            <w:pPr>
-              <w:shd w:val="clear" w:color="auto" w:fill="282C34"/>
-              <w:spacing w:line="285" w:lineRule="atLeast"/>
-              <w:rPr>
-                <w:rFonts w:ascii="Consolas" w:eastAsia="Times New Roman" w:hAnsi="Consolas" w:cs="Times New Roman"/>
-                <w:noProof/>
-                <w:color w:val="ABB2BF"/>
-                <w:sz w:val="21"/>
-                <w:szCs w:val="21"/>
-                <w:lang w:eastAsia="en-CA"/>
-              </w:rPr>
-            </w:pPr>
-          </w:p>
-          <w:p>
-            <w:pPr>
-              <w:shd w:val="clear" w:color="auto" w:fill="282C34"/>
-              <w:spacing w:line="285" w:lineRule="atLeast"/>
-              <w:rPr>
-                <w:rFonts w:ascii="Consolas" w:eastAsia="Times New Roman" w:hAnsi="Consolas" w:cs="Times New Roman"/>
-                <w:noProof/>
-                <w:color w:val="ABB2BF"/>
-                <w:sz w:val="21"/>
-                <w:szCs w:val="21"/>
-                <w:lang w:eastAsia="en-CA"/>
-              </w:rPr>
-            </w:pPr>
-          </w:p>
-          <w:p>
-            <w:pPr>
-              <w:shd w:val="clear" w:color="auto" w:fill="282C34"/>
-              <w:spacing w:line="285" w:lineRule="atLeast"/>
-              <w:rPr>
-                <w:rFonts w:ascii="Consolas" w:eastAsia="Times New Roman" w:hAnsi="Consolas" w:cs="Times New Roman"/>
-                <w:noProof/>
-                <w:color w:val="ABB2BF"/>
-                <w:sz w:val="21"/>
-                <w:szCs w:val="21"/>
-                <w:lang w:eastAsia="en-CA"/>
-              </w:rPr>
-            </w:pPr>
-          </w:p>
-          <w:p>
-            <w:pPr>
-              <w:shd w:val="clear" w:color="auto" w:fill="282C34"/>
-              <w:spacing w:line="285" w:lineRule="atLeast"/>
-              <w:rPr>
-                <w:rFonts w:ascii="Consolas" w:eastAsia="Times New Roman" w:hAnsi="Consolas" w:cs="Times New Roman"/>
-                <w:noProof/>
-                <w:color w:val="ABB2BF"/>
-                <w:sz w:val="21"/>
-                <w:szCs w:val="21"/>
-                <w:lang w:eastAsia="en-CA"/>
-              </w:rPr>
-            </w:pPr>
-          </w:p>
-          <w:p>
-            <w:pPr>
-              <w:shd w:val="clear" w:color="auto" w:fill="282C34"/>
-              <w:spacing w:line="285" w:lineRule="atLeast"/>
-              <w:rPr>
-                <w:rFonts w:ascii="Consolas" w:eastAsia="Times New Roman" w:hAnsi="Consolas" w:cs="Times New Roman"/>
-                <w:noProof/>
-                <w:color w:val="ABB2BF"/>
-                <w:sz w:val="21"/>
-                <w:szCs w:val="21"/>
-                <w:lang w:eastAsia="en-CA"/>
-              </w:rPr>
-            </w:pPr>
-          </w:p>
-          <w:p>
-            <w:pPr>
-              <w:shd w:val="clear" w:color="auto" w:fill="282C34"/>
-              <w:spacing w:line="285" w:lineRule="atLeast"/>
-              <w:rPr>
-                <w:rFonts w:ascii="Consolas" w:eastAsia="Times New Roman" w:hAnsi="Consolas" w:cs="Times New Roman"/>
-                <w:noProof/>
-                <w:color w:val="ABB2BF"/>
-                <w:sz w:val="21"/>
-                <w:szCs w:val="21"/>
-                <w:lang w:eastAsia="en-CA"/>
-              </w:rPr>
-            </w:pPr>
-          </w:p>
-          <w:p>
-            <w:pPr>
-              <w:shd w:val="clear" w:color="auto" w:fill="282C34"/>
-              <w:spacing w:line="285" w:lineRule="atLeast"/>
-              <w:rPr>
-                <w:rFonts w:ascii="Consolas" w:eastAsia="Times New Roman" w:hAnsi="Consolas" w:cs="Times New Roman"/>
-                <w:noProof/>
-                <w:color w:val="ABB2BF"/>
-                <w:sz w:val="21"/>
-                <w:szCs w:val="21"/>
-                <w:lang w:eastAsia="en-CA"/>
-              </w:rPr>
-            </w:pPr>
-            <w:r>
-              <w:rPr>
-                <w:rFonts w:ascii="Consolas" w:eastAsia="Times New Roman" w:hAnsi="Consolas" w:cs="Times New Roman"/>
-                <w:i/>
-                <w:iCs/>
-                <w:noProof/>
-                <w:color w:val="5C6370"/>
-                <w:sz w:val="21"/>
-                <w:szCs w:val="21"/>
-                <w:lang w:eastAsia="en-CA"/>
-              </w:rPr>
-              <w:t>    // write to ouptput file</w:t>
-            </w:r>
-          </w:p>
-          <w:p>
-            <w:pPr>
-              <w:shd w:val="clear" w:color="auto" w:fill="282C34"/>
-              <w:spacing w:line="285" w:lineRule="atLeast"/>
-              <w:rPr>
-                <w:rFonts w:ascii="Consolas" w:eastAsia="Times New Roman" w:hAnsi="Consolas" w:cs="Times New Roman"/>
-                <w:noProof/>
-                <w:color w:val="ABB2BF"/>
-                <w:sz w:val="21"/>
-                <w:szCs w:val="21"/>
-                <w:lang w:eastAsia="en-CA"/>
-              </w:rPr>
-            </w:pPr>
-            <w:r>
-              <w:rPr>
-                <w:rFonts w:ascii="Consolas" w:eastAsia="Times New Roman" w:hAnsi="Consolas" w:cs="Times New Roman"/>
-                <w:noProof/>
-                <w:color w:val="ABB2BF"/>
-                <w:sz w:val="21"/>
-                <w:szCs w:val="21"/>
-                <w:lang w:eastAsia="en-CA"/>
-              </w:rPr>
-              <w:t xml:space="preserve">    </w:t>
-            </w:r>
-            <w:r>
-              <w:rPr>
-                <w:rFonts w:ascii="Consolas" w:eastAsia="Times New Roman" w:hAnsi="Consolas" w:cs="Times New Roman"/>
-                <w:noProof/>
-                <w:color w:val="C678DD"/>
-                <w:sz w:val="21"/>
-                <w:szCs w:val="21"/>
-                <w:lang w:eastAsia="en-CA"/>
-              </w:rPr>
-              <w:t>for</w:t>
-            </w:r>
-            <w:r>
-              <w:rPr>
-                <w:rFonts w:ascii="Consolas" w:eastAsia="Times New Roman" w:hAnsi="Consolas" w:cs="Times New Roman"/>
-                <w:noProof/>
-                <w:color w:val="ABB2BF"/>
-                <w:sz w:val="21"/>
-                <w:szCs w:val="21"/>
-                <w:lang w:eastAsia="en-CA"/>
-              </w:rPr>
-              <w:t>(</w:t>
-            </w:r>
-            <w:r>
-              <w:rPr>
-                <w:rFonts w:ascii="Consolas" w:eastAsia="Times New Roman" w:hAnsi="Consolas" w:cs="Times New Roman"/>
-                <w:noProof/>
-                <w:color w:val="C678DD"/>
-                <w:sz w:val="21"/>
-                <w:szCs w:val="21"/>
-                <w:lang w:eastAsia="en-CA"/>
-              </w:rPr>
-              <w:t>int</w:t>
-            </w:r>
-            <w:r>
-              <w:rPr>
-                <w:rFonts w:ascii="Consolas" w:eastAsia="Times New Roman" w:hAnsi="Consolas" w:cs="Times New Roman"/>
-                <w:noProof/>
-                <w:color w:val="ABB2BF"/>
-                <w:sz w:val="21"/>
-                <w:szCs w:val="21"/>
-                <w:lang w:eastAsia="en-CA"/>
-              </w:rPr>
-              <w:t xml:space="preserve"> </w:t>
-            </w:r>
-            <w:r>
-              <w:rPr>
-                <w:rFonts w:ascii="Consolas" w:eastAsia="Times New Roman" w:hAnsi="Consolas" w:cs="Times New Roman"/>
-                <w:noProof/>
-                <w:color w:val="E06C75"/>
-                <w:sz w:val="21"/>
-                <w:szCs w:val="21"/>
-                <w:lang w:eastAsia="en-CA"/>
-              </w:rPr>
-              <w:t>i</w:t>
-            </w:r>
-            <w:r>
-              <w:rPr>
-                <w:rFonts w:ascii="Consolas" w:eastAsia="Times New Roman" w:hAnsi="Consolas" w:cs="Times New Roman"/>
-                <w:noProof/>
-                <w:color w:val="C678DD"/>
-                <w:sz w:val="21"/>
-                <w:szCs w:val="21"/>
-                <w:lang w:eastAsia="en-CA"/>
-              </w:rPr>
-              <w:t>=</w:t>
-            </w:r>
-            <w:r>
-              <w:rPr>
-                <w:rFonts w:ascii="Consolas" w:eastAsia="Times New Roman" w:hAnsi="Consolas" w:cs="Times New Roman"/>
-                <w:noProof/>
-                <w:color w:val="D19A66"/>
-                <w:sz w:val="21"/>
-                <w:szCs w:val="21"/>
-                <w:lang w:eastAsia="en-CA"/>
-              </w:rPr>
-              <w:t>0</w:t>
-            </w:r>
-            <w:r>
-              <w:rPr>
-                <w:rFonts w:ascii="Consolas" w:eastAsia="Times New Roman" w:hAnsi="Consolas" w:cs="Times New Roman"/>
-                <w:noProof/>
-                <w:color w:val="ABB2BF"/>
-                <w:sz w:val="21"/>
-                <w:szCs w:val="21"/>
-                <w:lang w:eastAsia="en-CA"/>
-              </w:rPr>
-              <w:t xml:space="preserve">; </w:t>
-            </w:r>
-            <w:r>
-              <w:rPr>
-                <w:rFonts w:ascii="Consolas" w:eastAsia="Times New Roman" w:hAnsi="Consolas" w:cs="Times New Roman"/>
-                <w:noProof/>
-                <w:color w:val="E06C75"/>
-                <w:sz w:val="21"/>
-                <w:szCs w:val="21"/>
-                <w:lang w:eastAsia="en-CA"/>
-              </w:rPr>
-              <w:t>i</w:t>
-            </w:r>
-            <w:r>
-              <w:rPr>
-                <w:rFonts w:ascii="Consolas" w:eastAsia="Times New Roman" w:hAnsi="Consolas" w:cs="Times New Roman"/>
-                <w:noProof/>
-                <w:color w:val="C678DD"/>
-                <w:sz w:val="21"/>
-                <w:szCs w:val="21"/>
-                <w:lang w:eastAsia="en-CA"/>
-              </w:rPr>
-              <w:t>&lt;</w:t>
-            </w:r>
-            <w:r>
-              <w:rPr>
-                <w:rFonts w:ascii="Consolas" w:eastAsia="Times New Roman" w:hAnsi="Consolas" w:cs="Times New Roman"/>
-                <w:noProof/>
-                <w:color w:val="E06C75"/>
-                <w:sz w:val="21"/>
-                <w:szCs w:val="21"/>
-                <w:lang w:eastAsia="en-CA"/>
-              </w:rPr>
-              <w:t xml:space="preserve"> </w:t>
-            </w:r>
-            <w:r>
-              <w:rPr>
-                <w:rFonts w:ascii="Consolas" w:eastAsia="Times New Roman" w:hAnsi="Consolas" w:cs="Times New Roman"/>
-                <w:noProof/>
-                <w:color w:val="E06C75"/>
-                <w:sz w:val="21"/>
-                <w:szCs w:val="21"/>
-                <w:lang w:eastAsia="en-CA"/>
-              </w:rPr>
-              <w:t>num_cities</w:t>
-            </w:r>
-            <w:r>
-              <w:rPr>
-                <w:rFonts w:ascii="Consolas" w:eastAsia="Times New Roman" w:hAnsi="Consolas" w:cs="Times New Roman"/>
-                <w:noProof/>
-                <w:color w:val="ABB2BF"/>
-                <w:sz w:val="21"/>
-                <w:szCs w:val="21"/>
-                <w:lang w:eastAsia="en-CA"/>
-              </w:rPr>
-              <w:t xml:space="preserve">; </w:t>
-            </w:r>
-            <w:r>
-              <w:rPr>
-                <w:rFonts w:ascii="Consolas" w:eastAsia="Times New Roman" w:hAnsi="Consolas" w:cs="Times New Roman"/>
-                <w:noProof/>
-                <w:color w:val="E06C75"/>
-                <w:sz w:val="21"/>
-                <w:szCs w:val="21"/>
-                <w:lang w:eastAsia="en-CA"/>
-              </w:rPr>
-              <w:t>i</w:t>
-            </w:r>
-            <w:r>
-              <w:rPr>
-                <w:rFonts w:ascii="Consolas" w:eastAsia="Times New Roman" w:hAnsi="Consolas" w:cs="Times New Roman"/>
-                <w:noProof/>
-                <w:color w:val="C678DD"/>
-                <w:sz w:val="21"/>
-                <w:szCs w:val="21"/>
-                <w:lang w:eastAsia="en-CA"/>
-              </w:rPr>
-              <w:t>++</w:t>
-            </w:r>
-            <w:r>
-              <w:rPr>
-                <w:rFonts w:ascii="Consolas" w:eastAsia="Times New Roman" w:hAnsi="Consolas" w:cs="Times New Roman"/>
-                <w:noProof/>
-                <w:color w:val="ABB2BF"/>
-                <w:sz w:val="21"/>
-                <w:szCs w:val="21"/>
-                <w:lang w:eastAsia="en-CA"/>
-              </w:rPr>
-              <w:t>){</w:t>
-            </w:r>
-          </w:p>
-          <w:p>
-            <w:pPr>
-              <w:shd w:val="clear" w:color="auto" w:fill="282C34"/>
-              <w:spacing w:line="285" w:lineRule="atLeast"/>
-              <w:rPr>
-                <w:rFonts w:ascii="Consolas" w:eastAsia="Times New Roman" w:hAnsi="Consolas" w:cs="Times New Roman"/>
-                <w:noProof/>
-                <w:color w:val="ABB2BF"/>
-                <w:sz w:val="21"/>
-                <w:szCs w:val="21"/>
-                <w:lang w:eastAsia="en-CA"/>
-              </w:rPr>
-            </w:pPr>
-            <w:r>
-              <w:rPr>
-                <w:rFonts w:ascii="Consolas" w:eastAsia="Times New Roman" w:hAnsi="Consolas" w:cs="Times New Roman"/>
-                <w:noProof/>
-                <w:color w:val="ABB2BF"/>
-                <w:sz w:val="21"/>
-                <w:szCs w:val="21"/>
-                <w:lang w:eastAsia="en-CA"/>
-              </w:rPr>
-              <w:t xml:space="preserve">        </w:t>
-            </w:r>
-            <w:r>
-              <w:rPr>
-                <w:rFonts w:ascii="Consolas" w:eastAsia="Times New Roman" w:hAnsi="Consolas" w:cs="Times New Roman"/>
-                <w:noProof/>
-                <w:color w:val="E06C75"/>
-                <w:sz w:val="21"/>
-                <w:szCs w:val="21"/>
-                <w:lang w:eastAsia="en-CA"/>
-              </w:rPr>
-              <w:t>cout</w:t>
-            </w:r>
-            <w:r>
-              <w:rPr>
-                <w:rFonts w:ascii="Consolas" w:eastAsia="Times New Roman" w:hAnsi="Consolas" w:cs="Times New Roman"/>
-                <w:noProof/>
-                <w:color w:val="ABB2BF"/>
-                <w:sz w:val="21"/>
-                <w:szCs w:val="21"/>
-                <w:lang w:eastAsia="en-CA"/>
-              </w:rPr>
-              <w:t xml:space="preserve"> </w:t>
-            </w:r>
-            <w:r>
-              <w:rPr>
-                <w:rFonts w:ascii="Consolas" w:eastAsia="Times New Roman" w:hAnsi="Consolas" w:cs="Times New Roman"/>
-                <w:noProof/>
-                <w:color w:val="61AFEF"/>
-                <w:sz w:val="21"/>
-                <w:szCs w:val="21"/>
-                <w:lang w:eastAsia="en-CA"/>
-              </w:rPr>
-              <w:t>&lt;&lt;</w:t>
-            </w:r>
-            <w:r>
-              <w:rPr>
-                <w:rFonts w:ascii="Consolas" w:eastAsia="Times New Roman" w:hAnsi="Consolas" w:cs="Times New Roman"/>
-                <w:noProof/>
-                <w:color w:val="ABB2BF"/>
-                <w:sz w:val="21"/>
-                <w:szCs w:val="21"/>
-                <w:lang w:eastAsia="en-CA"/>
-              </w:rPr>
-              <w:t xml:space="preserve"> </w:t>
-            </w:r>
-            <w:r>
-              <w:rPr>
-                <w:rFonts w:ascii="Consolas" w:eastAsia="Times New Roman" w:hAnsi="Consolas" w:cs="Times New Roman"/>
-                <w:noProof/>
-                <w:color w:val="98C379"/>
-                <w:sz w:val="21"/>
-                <w:szCs w:val="21"/>
-                <w:lang w:eastAsia="en-CA"/>
-              </w:rPr>
-              <w:t>"Name: "</w:t>
-            </w:r>
-            <w:r>
-              <w:rPr>
-                <w:rFonts w:ascii="Consolas" w:eastAsia="Times New Roman" w:hAnsi="Consolas" w:cs="Times New Roman"/>
-                <w:noProof/>
-                <w:color w:val="ABB2BF"/>
-                <w:sz w:val="21"/>
-                <w:szCs w:val="21"/>
-                <w:lang w:eastAsia="en-CA"/>
-              </w:rPr>
-              <w:t xml:space="preserve"> </w:t>
-            </w:r>
-            <w:r>
-              <w:rPr>
-                <w:rFonts w:ascii="Consolas" w:eastAsia="Times New Roman" w:hAnsi="Consolas" w:cs="Times New Roman"/>
-                <w:noProof/>
-                <w:color w:val="61AFEF"/>
-                <w:sz w:val="21"/>
-                <w:szCs w:val="21"/>
-                <w:lang w:eastAsia="en-CA"/>
-              </w:rPr>
-              <w:t>&lt;&lt;</w:t>
-            </w:r>
-            <w:r>
-              <w:rPr>
-                <w:rFonts w:ascii="Consolas" w:eastAsia="Times New Roman" w:hAnsi="Consolas" w:cs="Times New Roman"/>
-                <w:noProof/>
-                <w:color w:val="ABB2BF"/>
-                <w:sz w:val="21"/>
-                <w:szCs w:val="21"/>
-                <w:lang w:eastAsia="en-CA"/>
-              </w:rPr>
-              <w:t xml:space="preserve"> </w:t>
-            </w:r>
-            <w:r>
-              <w:rPr>
-                <w:rFonts w:ascii="Consolas" w:eastAsia="Times New Roman" w:hAnsi="Consolas" w:cs="Times New Roman"/>
-                <w:noProof/>
-                <w:color w:val="E06C75"/>
-                <w:sz w:val="21"/>
-                <w:szCs w:val="21"/>
-                <w:lang w:eastAsia="en-CA"/>
-              </w:rPr>
-              <w:t>cityHolder</w:t>
-            </w:r>
-            <w:r>
-              <w:rPr>
-                <w:rFonts w:ascii="Consolas" w:eastAsia="Times New Roman" w:hAnsi="Consolas" w:cs="Times New Roman"/>
-                <w:noProof/>
-                <w:color w:val="ABB2BF"/>
-                <w:sz w:val="21"/>
-                <w:szCs w:val="21"/>
-                <w:lang w:eastAsia="en-CA"/>
-              </w:rPr>
-              <w:t>[</w:t>
-            </w:r>
-            <w:r>
-              <w:rPr>
-                <w:rFonts w:ascii="Consolas" w:eastAsia="Times New Roman" w:hAnsi="Consolas" w:cs="Times New Roman"/>
-                <w:noProof/>
-                <w:color w:val="E06C75"/>
-                <w:sz w:val="21"/>
-                <w:szCs w:val="21"/>
-                <w:lang w:eastAsia="en-CA"/>
-              </w:rPr>
-              <w:t>i</w:t>
-            </w:r>
-            <w:r>
-              <w:rPr>
-                <w:rFonts w:ascii="Consolas" w:eastAsia="Times New Roman" w:hAnsi="Consolas" w:cs="Times New Roman"/>
-                <w:noProof/>
-                <w:color w:val="ABB2BF"/>
-                <w:sz w:val="21"/>
-                <w:szCs w:val="21"/>
-                <w:lang w:eastAsia="en-CA"/>
-              </w:rPr>
-              <w:t>].</w:t>
-            </w:r>
-            <w:r>
-              <w:rPr>
-                <w:rFonts w:ascii="Consolas" w:eastAsia="Times New Roman" w:hAnsi="Consolas" w:cs="Times New Roman"/>
-                <w:noProof/>
-                <w:color w:val="E06C75"/>
-                <w:sz w:val="21"/>
-                <w:szCs w:val="21"/>
-                <w:lang w:eastAsia="en-CA"/>
-              </w:rPr>
-              <w:t>name</w:t>
-            </w:r>
-            <w:r>
-              <w:rPr>
-                <w:rFonts w:ascii="Consolas" w:eastAsia="Times New Roman" w:hAnsi="Consolas" w:cs="Times New Roman"/>
-                <w:noProof/>
-                <w:color w:val="ABB2BF"/>
-                <w:sz w:val="21"/>
-                <w:szCs w:val="21"/>
-                <w:lang w:eastAsia="en-CA"/>
-              </w:rPr>
-              <w:t xml:space="preserve"> </w:t>
-            </w:r>
-            <w:r>
-              <w:rPr>
-                <w:rFonts w:ascii="Consolas" w:eastAsia="Times New Roman" w:hAnsi="Consolas" w:cs="Times New Roman"/>
-                <w:noProof/>
-                <w:color w:val="61AFEF"/>
-                <w:sz w:val="21"/>
-                <w:szCs w:val="21"/>
-                <w:lang w:eastAsia="en-CA"/>
-              </w:rPr>
-              <w:t>&lt;&lt;</w:t>
-            </w:r>
-            <w:r>
-              <w:rPr>
-                <w:rFonts w:ascii="Consolas" w:eastAsia="Times New Roman" w:hAnsi="Consolas" w:cs="Times New Roman"/>
-                <w:noProof/>
-                <w:color w:val="ABB2BF"/>
-                <w:sz w:val="21"/>
-                <w:szCs w:val="21"/>
-                <w:lang w:eastAsia="en-CA"/>
-              </w:rPr>
-              <w:t xml:space="preserve"> </w:t>
-            </w:r>
-            <w:r>
-              <w:rPr>
-                <w:rFonts w:ascii="Consolas" w:eastAsia="Times New Roman" w:hAnsi="Consolas" w:cs="Times New Roman"/>
-                <w:noProof/>
-                <w:color w:val="98C379"/>
-                <w:sz w:val="21"/>
-                <w:szCs w:val="21"/>
-                <w:lang w:eastAsia="en-CA"/>
-              </w:rPr>
-              <w:t>", x coordinate: "</w:t>
-            </w:r>
-            <w:r>
-              <w:rPr>
-                <w:rFonts w:ascii="Consolas" w:eastAsia="Times New Roman" w:hAnsi="Consolas" w:cs="Times New Roman"/>
-                <w:noProof/>
-                <w:color w:val="ABB2BF"/>
-                <w:sz w:val="21"/>
-                <w:szCs w:val="21"/>
-                <w:lang w:eastAsia="en-CA"/>
-              </w:rPr>
-              <w:t xml:space="preserve"> </w:t>
-            </w:r>
-          </w:p>
-          <w:p>
-            <w:pPr>
-              <w:shd w:val="clear" w:color="auto" w:fill="282C34"/>
-              <w:spacing w:line="285" w:lineRule="atLeast"/>
-              <w:rPr>
-                <w:rFonts w:ascii="Consolas" w:eastAsia="Times New Roman" w:hAnsi="Consolas" w:cs="Times New Roman"/>
-                <w:noProof/>
-                <w:color w:val="ABB2BF"/>
-                <w:sz w:val="21"/>
-                <w:szCs w:val="21"/>
-                <w:lang w:eastAsia="en-CA"/>
-              </w:rPr>
-            </w:pPr>
-            <w:r>
-              <w:rPr>
-                <w:rFonts w:ascii="Consolas" w:eastAsia="Times New Roman" w:hAnsi="Consolas" w:cs="Times New Roman"/>
-                <w:noProof/>
-                <w:color w:val="ABB2BF"/>
-                <w:sz w:val="21"/>
-                <w:szCs w:val="21"/>
-                <w:lang w:eastAsia="en-CA"/>
-              </w:rPr>
-              <w:t xml:space="preserve">        </w:t>
-            </w:r>
-            <w:r>
-              <w:rPr>
-                <w:rFonts w:ascii="Consolas" w:eastAsia="Times New Roman" w:hAnsi="Consolas" w:cs="Times New Roman"/>
-                <w:noProof/>
-                <w:color w:val="61AFEF"/>
-                <w:sz w:val="21"/>
-                <w:szCs w:val="21"/>
-                <w:lang w:eastAsia="en-CA"/>
-              </w:rPr>
-              <w:t>&lt;&lt;</w:t>
-            </w:r>
-            <w:r>
-              <w:rPr>
-                <w:rFonts w:ascii="Consolas" w:eastAsia="Times New Roman" w:hAnsi="Consolas" w:cs="Times New Roman"/>
-                <w:noProof/>
-                <w:color w:val="ABB2BF"/>
-                <w:sz w:val="21"/>
-                <w:szCs w:val="21"/>
-                <w:lang w:eastAsia="en-CA"/>
-              </w:rPr>
-              <w:t xml:space="preserve"> </w:t>
-            </w:r>
-            <w:r>
-              <w:rPr>
-                <w:rFonts w:ascii="Consolas" w:eastAsia="Times New Roman" w:hAnsi="Consolas" w:cs="Times New Roman"/>
-                <w:noProof/>
-                <w:color w:val="E06C75"/>
-                <w:sz w:val="21"/>
-                <w:szCs w:val="21"/>
-                <w:lang w:eastAsia="en-CA"/>
-              </w:rPr>
-              <w:t>cityHolder</w:t>
-            </w:r>
-            <w:r>
-              <w:rPr>
-                <w:rFonts w:ascii="Consolas" w:eastAsia="Times New Roman" w:hAnsi="Consolas" w:cs="Times New Roman"/>
-                <w:noProof/>
-                <w:color w:val="ABB2BF"/>
-                <w:sz w:val="21"/>
-                <w:szCs w:val="21"/>
-                <w:lang w:eastAsia="en-CA"/>
-              </w:rPr>
-              <w:t>[</w:t>
-            </w:r>
-            <w:r>
-              <w:rPr>
-                <w:rFonts w:ascii="Consolas" w:eastAsia="Times New Roman" w:hAnsi="Consolas" w:cs="Times New Roman"/>
-                <w:noProof/>
-                <w:color w:val="E06C75"/>
-                <w:sz w:val="21"/>
-                <w:szCs w:val="21"/>
-                <w:lang w:eastAsia="en-CA"/>
-              </w:rPr>
-              <w:t>i</w:t>
-            </w:r>
-            <w:r>
-              <w:rPr>
-                <w:rFonts w:ascii="Consolas" w:eastAsia="Times New Roman" w:hAnsi="Consolas" w:cs="Times New Roman"/>
-                <w:noProof/>
-                <w:color w:val="ABB2BF"/>
-                <w:sz w:val="21"/>
-                <w:szCs w:val="21"/>
-                <w:lang w:eastAsia="en-CA"/>
-              </w:rPr>
-              <w:t>].</w:t>
-            </w:r>
-            <w:r>
-              <w:rPr>
-                <w:rFonts w:ascii="Consolas" w:eastAsia="Times New Roman" w:hAnsi="Consolas" w:cs="Times New Roman"/>
-                <w:noProof/>
-                <w:color w:val="E06C75"/>
-                <w:sz w:val="21"/>
-                <w:szCs w:val="21"/>
-                <w:lang w:eastAsia="en-CA"/>
-              </w:rPr>
-              <w:t>x</w:t>
-            </w:r>
-            <w:r>
-              <w:rPr>
-                <w:rFonts w:ascii="Consolas" w:eastAsia="Times New Roman" w:hAnsi="Consolas" w:cs="Times New Roman"/>
-                <w:noProof/>
-                <w:color w:val="ABB2BF"/>
-                <w:sz w:val="21"/>
-                <w:szCs w:val="21"/>
-                <w:lang w:eastAsia="en-CA"/>
-              </w:rPr>
-              <w:t xml:space="preserve"> </w:t>
-            </w:r>
-            <w:r>
-              <w:rPr>
-                <w:rFonts w:ascii="Consolas" w:eastAsia="Times New Roman" w:hAnsi="Consolas" w:cs="Times New Roman"/>
-                <w:noProof/>
-                <w:color w:val="61AFEF"/>
-                <w:sz w:val="21"/>
-                <w:szCs w:val="21"/>
-                <w:lang w:eastAsia="en-CA"/>
-              </w:rPr>
-              <w:t>&lt;&lt;</w:t>
-            </w:r>
-            <w:r>
-              <w:rPr>
-                <w:rFonts w:ascii="Consolas" w:eastAsia="Times New Roman" w:hAnsi="Consolas" w:cs="Times New Roman"/>
-                <w:noProof/>
-                <w:color w:val="ABB2BF"/>
-                <w:sz w:val="21"/>
-                <w:szCs w:val="21"/>
-                <w:lang w:eastAsia="en-CA"/>
-              </w:rPr>
-              <w:t xml:space="preserve"> </w:t>
-            </w:r>
-            <w:r>
-              <w:rPr>
-                <w:rFonts w:ascii="Consolas" w:eastAsia="Times New Roman" w:hAnsi="Consolas" w:cs="Times New Roman"/>
-                <w:noProof/>
-                <w:color w:val="98C379"/>
-                <w:sz w:val="21"/>
-                <w:szCs w:val="21"/>
-                <w:lang w:eastAsia="en-CA"/>
-              </w:rPr>
-              <w:t>", y coordinate: "</w:t>
-            </w:r>
-            <w:r>
-              <w:rPr>
-                <w:rFonts w:ascii="Consolas" w:eastAsia="Times New Roman" w:hAnsi="Consolas" w:cs="Times New Roman"/>
-                <w:noProof/>
-                <w:color w:val="ABB2BF"/>
-                <w:sz w:val="21"/>
-                <w:szCs w:val="21"/>
-                <w:lang w:eastAsia="en-CA"/>
-              </w:rPr>
-              <w:t xml:space="preserve"> </w:t>
-            </w:r>
-            <w:r>
-              <w:rPr>
-                <w:rFonts w:ascii="Consolas" w:eastAsia="Times New Roman" w:hAnsi="Consolas" w:cs="Times New Roman"/>
-                <w:noProof/>
-                <w:color w:val="61AFEF"/>
-                <w:sz w:val="21"/>
-                <w:szCs w:val="21"/>
-                <w:lang w:eastAsia="en-CA"/>
-              </w:rPr>
-              <w:t>&lt;&lt;</w:t>
-            </w:r>
-            <w:r>
-              <w:rPr>
-                <w:rFonts w:ascii="Consolas" w:eastAsia="Times New Roman" w:hAnsi="Consolas" w:cs="Times New Roman"/>
-                <w:noProof/>
-                <w:color w:val="ABB2BF"/>
-                <w:sz w:val="21"/>
-                <w:szCs w:val="21"/>
-                <w:lang w:eastAsia="en-CA"/>
-              </w:rPr>
-              <w:t xml:space="preserve"> </w:t>
-            </w:r>
-            <w:r>
-              <w:rPr>
-                <w:rFonts w:ascii="Consolas" w:eastAsia="Times New Roman" w:hAnsi="Consolas" w:cs="Times New Roman"/>
-                <w:noProof/>
-                <w:color w:val="E06C75"/>
-                <w:sz w:val="21"/>
-                <w:szCs w:val="21"/>
-                <w:lang w:eastAsia="en-CA"/>
-              </w:rPr>
-              <w:t>cityHolder</w:t>
-            </w:r>
-            <w:r>
-              <w:rPr>
-                <w:rFonts w:ascii="Consolas" w:eastAsia="Times New Roman" w:hAnsi="Consolas" w:cs="Times New Roman"/>
-                <w:noProof/>
-                <w:color w:val="ABB2BF"/>
-                <w:sz w:val="21"/>
-                <w:szCs w:val="21"/>
-                <w:lang w:eastAsia="en-CA"/>
-              </w:rPr>
-              <w:t>[</w:t>
-            </w:r>
-            <w:r>
-              <w:rPr>
-                <w:rFonts w:ascii="Consolas" w:eastAsia="Times New Roman" w:hAnsi="Consolas" w:cs="Times New Roman"/>
-                <w:noProof/>
-                <w:color w:val="E06C75"/>
-                <w:sz w:val="21"/>
-                <w:szCs w:val="21"/>
-                <w:lang w:eastAsia="en-CA"/>
-              </w:rPr>
-              <w:t>i</w:t>
-            </w:r>
-            <w:r>
-              <w:rPr>
-                <w:rFonts w:ascii="Consolas" w:eastAsia="Times New Roman" w:hAnsi="Consolas" w:cs="Times New Roman"/>
-                <w:noProof/>
-                <w:color w:val="ABB2BF"/>
-                <w:sz w:val="21"/>
-                <w:szCs w:val="21"/>
-                <w:lang w:eastAsia="en-CA"/>
-              </w:rPr>
-              <w:t>].</w:t>
-            </w:r>
-            <w:r>
-              <w:rPr>
-                <w:rFonts w:ascii="Consolas" w:eastAsia="Times New Roman" w:hAnsi="Consolas" w:cs="Times New Roman"/>
-                <w:noProof/>
-                <w:color w:val="E06C75"/>
-                <w:sz w:val="21"/>
-                <w:szCs w:val="21"/>
-                <w:lang w:eastAsia="en-CA"/>
-              </w:rPr>
-              <w:t>y</w:t>
-            </w:r>
-            <w:r>
-              <w:rPr>
-                <w:rFonts w:ascii="Consolas" w:eastAsia="Times New Roman" w:hAnsi="Consolas" w:cs="Times New Roman"/>
-                <w:noProof/>
-                <w:color w:val="ABB2BF"/>
-                <w:sz w:val="21"/>
-                <w:szCs w:val="21"/>
-                <w:lang w:eastAsia="en-CA"/>
-              </w:rPr>
-              <w:t xml:space="preserve"> </w:t>
-            </w:r>
-            <w:r>
-              <w:rPr>
-                <w:rFonts w:ascii="Consolas" w:eastAsia="Times New Roman" w:hAnsi="Consolas" w:cs="Times New Roman"/>
-                <w:noProof/>
-                <w:color w:val="61AFEF"/>
-                <w:sz w:val="21"/>
-                <w:szCs w:val="21"/>
-                <w:lang w:eastAsia="en-CA"/>
-              </w:rPr>
-              <w:t>&lt;&lt;</w:t>
-            </w:r>
-            <w:r>
-              <w:rPr>
-                <w:rFonts w:ascii="Consolas" w:eastAsia="Times New Roman" w:hAnsi="Consolas" w:cs="Times New Roman"/>
-                <w:noProof/>
-                <w:color w:val="ABB2BF"/>
-                <w:sz w:val="21"/>
-                <w:szCs w:val="21"/>
-                <w:lang w:eastAsia="en-CA"/>
-              </w:rPr>
-              <w:t xml:space="preserve"> </w:t>
-            </w:r>
-            <w:r>
-              <w:rPr>
-                <w:rFonts w:ascii="Consolas" w:eastAsia="Times New Roman" w:hAnsi="Consolas" w:cs="Times New Roman"/>
-                <w:noProof/>
-                <w:color w:val="61AFEF"/>
-                <w:sz w:val="21"/>
-                <w:szCs w:val="21"/>
-                <w:lang w:eastAsia="en-CA"/>
-              </w:rPr>
-              <w:t>endl</w:t>
-            </w:r>
-            <w:r>
-              <w:rPr>
-                <w:rFonts w:ascii="Consolas" w:eastAsia="Times New Roman" w:hAnsi="Consolas" w:cs="Times New Roman"/>
-                <w:noProof/>
-                <w:color w:val="ABB2BF"/>
-                <w:sz w:val="21"/>
-                <w:szCs w:val="21"/>
-                <w:lang w:eastAsia="en-CA"/>
-              </w:rPr>
-              <w:t>;</w:t>
-            </w:r>
-          </w:p>
-          <w:p>
-            <w:pPr>
-              <w:shd w:val="clear" w:color="auto" w:fill="282C34"/>
-              <w:spacing w:line="285" w:lineRule="atLeast"/>
-              <w:rPr>
-                <w:rFonts w:ascii="Consolas" w:eastAsia="Times New Roman" w:hAnsi="Consolas" w:cs="Times New Roman"/>
-                <w:noProof/>
-                <w:color w:val="ABB2BF"/>
-                <w:sz w:val="21"/>
-                <w:szCs w:val="21"/>
-                <w:lang w:eastAsia="en-CA"/>
-              </w:rPr>
-            </w:pPr>
-            <w:r>
-              <w:rPr>
-                <w:rFonts w:ascii="Consolas" w:eastAsia="Times New Roman" w:hAnsi="Consolas" w:cs="Times New Roman"/>
-                <w:noProof/>
-                <w:color w:val="ABB2BF"/>
-                <w:sz w:val="21"/>
-                <w:szCs w:val="21"/>
-                <w:lang w:eastAsia="en-CA"/>
-              </w:rPr>
-              <w:t xml:space="preserve">        </w:t>
-            </w:r>
-          </w:p>
-          <w:p>
-            <w:pPr>
-              <w:shd w:val="clear" w:color="auto" w:fill="282C34"/>
-              <w:spacing w:line="285" w:lineRule="atLeast"/>
-              <w:rPr>
-                <w:rFonts w:ascii="Consolas" w:eastAsia="Times New Roman" w:hAnsi="Consolas" w:cs="Times New Roman"/>
-                <w:noProof/>
-                <w:color w:val="ABB2BF"/>
-                <w:sz w:val="21"/>
-                <w:szCs w:val="21"/>
-                <w:lang w:eastAsia="en-CA"/>
-              </w:rPr>
-            </w:pPr>
-            <w:r>
-              <w:rPr>
-                <w:rFonts w:ascii="Consolas" w:eastAsia="Times New Roman" w:hAnsi="Consolas" w:cs="Times New Roman"/>
-                <w:noProof/>
-                <w:color w:val="ABB2BF"/>
-                <w:sz w:val="21"/>
-                <w:szCs w:val="21"/>
-                <w:lang w:eastAsia="en-CA"/>
-              </w:rPr>
-              <w:t xml:space="preserve">        </w:t>
-            </w:r>
-            <w:r>
-              <w:rPr>
-                <w:rFonts w:ascii="Consolas" w:eastAsia="Times New Roman" w:hAnsi="Consolas" w:cs="Times New Roman"/>
-                <w:noProof/>
-                <w:color w:val="E06C75"/>
-                <w:sz w:val="21"/>
-                <w:szCs w:val="21"/>
-                <w:lang w:eastAsia="en-CA"/>
-              </w:rPr>
-              <w:t>ofs</w:t>
-            </w:r>
-            <w:r>
-              <w:rPr>
-                <w:rFonts w:ascii="Consolas" w:eastAsia="Times New Roman" w:hAnsi="Consolas" w:cs="Times New Roman"/>
-                <w:noProof/>
-                <w:color w:val="ABB2BF"/>
-                <w:sz w:val="21"/>
-                <w:szCs w:val="21"/>
-                <w:lang w:eastAsia="en-CA"/>
-              </w:rPr>
-              <w:t xml:space="preserve"> </w:t>
-            </w:r>
-            <w:r>
-              <w:rPr>
-                <w:rFonts w:ascii="Consolas" w:eastAsia="Times New Roman" w:hAnsi="Consolas" w:cs="Times New Roman"/>
-                <w:noProof/>
-                <w:color w:val="61AFEF"/>
-                <w:sz w:val="21"/>
-                <w:szCs w:val="21"/>
-                <w:lang w:eastAsia="en-CA"/>
-              </w:rPr>
-              <w:t>&lt;&lt;</w:t>
-            </w:r>
-            <w:r>
-              <w:rPr>
-                <w:rFonts w:ascii="Consolas" w:eastAsia="Times New Roman" w:hAnsi="Consolas" w:cs="Times New Roman"/>
-                <w:noProof/>
-                <w:color w:val="ABB2BF"/>
-                <w:sz w:val="21"/>
-                <w:szCs w:val="21"/>
-                <w:lang w:eastAsia="en-CA"/>
-              </w:rPr>
-              <w:t xml:space="preserve"> </w:t>
-            </w:r>
-            <w:r>
-              <w:rPr>
-                <w:rFonts w:ascii="Consolas" w:eastAsia="Times New Roman" w:hAnsi="Consolas" w:cs="Times New Roman"/>
-                <w:noProof/>
-                <w:color w:val="98C379"/>
-                <w:sz w:val="21"/>
-                <w:szCs w:val="21"/>
-                <w:lang w:eastAsia="en-CA"/>
-              </w:rPr>
-              <w:t>"Name: "</w:t>
-            </w:r>
-            <w:r>
-              <w:rPr>
-                <w:rFonts w:ascii="Consolas" w:eastAsia="Times New Roman" w:hAnsi="Consolas" w:cs="Times New Roman"/>
-                <w:noProof/>
-                <w:color w:val="ABB2BF"/>
-                <w:sz w:val="21"/>
-                <w:szCs w:val="21"/>
-                <w:lang w:eastAsia="en-CA"/>
-              </w:rPr>
-              <w:t xml:space="preserve"> </w:t>
-            </w:r>
-            <w:r>
-              <w:rPr>
-                <w:rFonts w:ascii="Consolas" w:eastAsia="Times New Roman" w:hAnsi="Consolas" w:cs="Times New Roman"/>
-                <w:noProof/>
-                <w:color w:val="61AFEF"/>
-                <w:sz w:val="21"/>
-                <w:szCs w:val="21"/>
-                <w:lang w:eastAsia="en-CA"/>
-              </w:rPr>
-              <w:t>&lt;&lt;</w:t>
-            </w:r>
-            <w:r>
-              <w:rPr>
-                <w:rFonts w:ascii="Consolas" w:eastAsia="Times New Roman" w:hAnsi="Consolas" w:cs="Times New Roman"/>
-                <w:noProof/>
-                <w:color w:val="ABB2BF"/>
-                <w:sz w:val="21"/>
-                <w:szCs w:val="21"/>
-                <w:lang w:eastAsia="en-CA"/>
-              </w:rPr>
-              <w:t xml:space="preserve"> </w:t>
-            </w:r>
-            <w:r>
-              <w:rPr>
-                <w:rFonts w:ascii="Consolas" w:eastAsia="Times New Roman" w:hAnsi="Consolas" w:cs="Times New Roman"/>
-                <w:noProof/>
-                <w:color w:val="E06C75"/>
-                <w:sz w:val="21"/>
-                <w:szCs w:val="21"/>
-                <w:lang w:eastAsia="en-CA"/>
-              </w:rPr>
-              <w:t>cityHolder</w:t>
-            </w:r>
-            <w:r>
-              <w:rPr>
-                <w:rFonts w:ascii="Consolas" w:eastAsia="Times New Roman" w:hAnsi="Consolas" w:cs="Times New Roman"/>
-                <w:noProof/>
-                <w:color w:val="ABB2BF"/>
-                <w:sz w:val="21"/>
-                <w:szCs w:val="21"/>
-                <w:lang w:eastAsia="en-CA"/>
-              </w:rPr>
-              <w:t>[</w:t>
-            </w:r>
-            <w:r>
-              <w:rPr>
-                <w:rFonts w:ascii="Consolas" w:eastAsia="Times New Roman" w:hAnsi="Consolas" w:cs="Times New Roman"/>
-                <w:noProof/>
-                <w:color w:val="E06C75"/>
-                <w:sz w:val="21"/>
-                <w:szCs w:val="21"/>
-                <w:lang w:eastAsia="en-CA"/>
-              </w:rPr>
-              <w:t>i</w:t>
-            </w:r>
-            <w:r>
-              <w:rPr>
-                <w:rFonts w:ascii="Consolas" w:eastAsia="Times New Roman" w:hAnsi="Consolas" w:cs="Times New Roman"/>
-                <w:noProof/>
-                <w:color w:val="ABB2BF"/>
-                <w:sz w:val="21"/>
-                <w:szCs w:val="21"/>
-                <w:lang w:eastAsia="en-CA"/>
-              </w:rPr>
-              <w:t>].</w:t>
-            </w:r>
-            <w:r>
-              <w:rPr>
-                <w:rFonts w:ascii="Consolas" w:eastAsia="Times New Roman" w:hAnsi="Consolas" w:cs="Times New Roman"/>
-                <w:noProof/>
-                <w:color w:val="E06C75"/>
-                <w:sz w:val="21"/>
-                <w:szCs w:val="21"/>
-                <w:lang w:eastAsia="en-CA"/>
-              </w:rPr>
-              <w:t>name</w:t>
-            </w:r>
-            <w:r>
-              <w:rPr>
-                <w:rFonts w:ascii="Consolas" w:eastAsia="Times New Roman" w:hAnsi="Consolas" w:cs="Times New Roman"/>
-                <w:noProof/>
-                <w:color w:val="ABB2BF"/>
-                <w:sz w:val="21"/>
-                <w:szCs w:val="21"/>
-                <w:lang w:eastAsia="en-CA"/>
-              </w:rPr>
-              <w:t xml:space="preserve"> </w:t>
-            </w:r>
-            <w:r>
-              <w:rPr>
-                <w:rFonts w:ascii="Consolas" w:eastAsia="Times New Roman" w:hAnsi="Consolas" w:cs="Times New Roman"/>
-                <w:noProof/>
-                <w:color w:val="61AFEF"/>
-                <w:sz w:val="21"/>
-                <w:szCs w:val="21"/>
-                <w:lang w:eastAsia="en-CA"/>
-              </w:rPr>
-              <w:t>&lt;&lt;</w:t>
-            </w:r>
-            <w:r>
-              <w:rPr>
-                <w:rFonts w:ascii="Consolas" w:eastAsia="Times New Roman" w:hAnsi="Consolas" w:cs="Times New Roman"/>
-                <w:noProof/>
-                <w:color w:val="ABB2BF"/>
-                <w:sz w:val="21"/>
-                <w:szCs w:val="21"/>
-                <w:lang w:eastAsia="en-CA"/>
-              </w:rPr>
-              <w:t xml:space="preserve"> </w:t>
-            </w:r>
-            <w:r>
-              <w:rPr>
-                <w:rFonts w:ascii="Consolas" w:eastAsia="Times New Roman" w:hAnsi="Consolas" w:cs="Times New Roman"/>
-                <w:noProof/>
-                <w:color w:val="98C379"/>
-                <w:sz w:val="21"/>
-                <w:szCs w:val="21"/>
-                <w:lang w:eastAsia="en-CA"/>
-              </w:rPr>
-              <w:t>", x coordinate: "</w:t>
-            </w:r>
-            <w:r>
-              <w:rPr>
-                <w:rFonts w:ascii="Consolas" w:eastAsia="Times New Roman" w:hAnsi="Consolas" w:cs="Times New Roman"/>
-                <w:noProof/>
-                <w:color w:val="ABB2BF"/>
-                <w:sz w:val="21"/>
-                <w:szCs w:val="21"/>
-                <w:lang w:eastAsia="en-CA"/>
-              </w:rPr>
-              <w:t xml:space="preserve"> </w:t>
-            </w:r>
-          </w:p>
-          <w:p>
-            <w:pPr>
-              <w:shd w:val="clear" w:color="auto" w:fill="282C34"/>
-              <w:spacing w:line="285" w:lineRule="atLeast"/>
-              <w:rPr>
-                <w:rFonts w:ascii="Consolas" w:eastAsia="Times New Roman" w:hAnsi="Consolas" w:cs="Times New Roman"/>
-                <w:noProof/>
-                <w:color w:val="ABB2BF"/>
-                <w:sz w:val="21"/>
-                <w:szCs w:val="21"/>
-                <w:lang w:eastAsia="en-CA"/>
-              </w:rPr>
-            </w:pPr>
-            <w:r>
-              <w:rPr>
-                <w:rFonts w:ascii="Consolas" w:eastAsia="Times New Roman" w:hAnsi="Consolas" w:cs="Times New Roman"/>
-                <w:noProof/>
-                <w:color w:val="ABB2BF"/>
-                <w:sz w:val="21"/>
-                <w:szCs w:val="21"/>
-                <w:lang w:eastAsia="en-CA"/>
-              </w:rPr>
-              <w:t xml:space="preserve">        </w:t>
-            </w:r>
-            <w:r>
-              <w:rPr>
-                <w:rFonts w:ascii="Consolas" w:eastAsia="Times New Roman" w:hAnsi="Consolas" w:cs="Times New Roman"/>
-                <w:noProof/>
-                <w:color w:val="61AFEF"/>
-                <w:sz w:val="21"/>
-                <w:szCs w:val="21"/>
-                <w:lang w:eastAsia="en-CA"/>
-              </w:rPr>
-              <w:t>&lt;&lt;</w:t>
-            </w:r>
-            <w:r>
-              <w:rPr>
-                <w:rFonts w:ascii="Consolas" w:eastAsia="Times New Roman" w:hAnsi="Consolas" w:cs="Times New Roman"/>
-                <w:noProof/>
-                <w:color w:val="ABB2BF"/>
-                <w:sz w:val="21"/>
-                <w:szCs w:val="21"/>
-                <w:lang w:eastAsia="en-CA"/>
-              </w:rPr>
-              <w:t xml:space="preserve"> </w:t>
-            </w:r>
-            <w:r>
-              <w:rPr>
-                <w:rFonts w:ascii="Consolas" w:eastAsia="Times New Roman" w:hAnsi="Consolas" w:cs="Times New Roman"/>
-                <w:noProof/>
-                <w:color w:val="E06C75"/>
-                <w:sz w:val="21"/>
-                <w:szCs w:val="21"/>
-                <w:lang w:eastAsia="en-CA"/>
-              </w:rPr>
-              <w:t>cityHolder</w:t>
-            </w:r>
-            <w:r>
-              <w:rPr>
-                <w:rFonts w:ascii="Consolas" w:eastAsia="Times New Roman" w:hAnsi="Consolas" w:cs="Times New Roman"/>
-                <w:noProof/>
-                <w:color w:val="ABB2BF"/>
-                <w:sz w:val="21"/>
-                <w:szCs w:val="21"/>
-                <w:lang w:eastAsia="en-CA"/>
-              </w:rPr>
-              <w:t>[</w:t>
-            </w:r>
-            <w:r>
-              <w:rPr>
-                <w:rFonts w:ascii="Consolas" w:eastAsia="Times New Roman" w:hAnsi="Consolas" w:cs="Times New Roman"/>
-                <w:noProof/>
-                <w:color w:val="E06C75"/>
-                <w:sz w:val="21"/>
-                <w:szCs w:val="21"/>
-                <w:lang w:eastAsia="en-CA"/>
-              </w:rPr>
-              <w:t>i</w:t>
-            </w:r>
-            <w:r>
-              <w:rPr>
-                <w:rFonts w:ascii="Consolas" w:eastAsia="Times New Roman" w:hAnsi="Consolas" w:cs="Times New Roman"/>
-                <w:noProof/>
-                <w:color w:val="ABB2BF"/>
-                <w:sz w:val="21"/>
-                <w:szCs w:val="21"/>
-                <w:lang w:eastAsia="en-CA"/>
-              </w:rPr>
-              <w:t>].</w:t>
-            </w:r>
-            <w:r>
-              <w:rPr>
-                <w:rFonts w:ascii="Consolas" w:eastAsia="Times New Roman" w:hAnsi="Consolas" w:cs="Times New Roman"/>
-                <w:noProof/>
-                <w:color w:val="E06C75"/>
-                <w:sz w:val="21"/>
-                <w:szCs w:val="21"/>
-                <w:lang w:eastAsia="en-CA"/>
-              </w:rPr>
-              <w:t>x</w:t>
-            </w:r>
-            <w:r>
-              <w:rPr>
-                <w:rFonts w:ascii="Consolas" w:eastAsia="Times New Roman" w:hAnsi="Consolas" w:cs="Times New Roman"/>
-                <w:noProof/>
-                <w:color w:val="ABB2BF"/>
-                <w:sz w:val="21"/>
-                <w:szCs w:val="21"/>
-                <w:lang w:eastAsia="en-CA"/>
-              </w:rPr>
-              <w:t xml:space="preserve"> </w:t>
-            </w:r>
-            <w:r>
-              <w:rPr>
-                <w:rFonts w:ascii="Consolas" w:eastAsia="Times New Roman" w:hAnsi="Consolas" w:cs="Times New Roman"/>
-                <w:noProof/>
-                <w:color w:val="61AFEF"/>
-                <w:sz w:val="21"/>
-                <w:szCs w:val="21"/>
-                <w:lang w:eastAsia="en-CA"/>
-              </w:rPr>
-              <w:t>&lt;&lt;</w:t>
-            </w:r>
-            <w:r>
-              <w:rPr>
-                <w:rFonts w:ascii="Consolas" w:eastAsia="Times New Roman" w:hAnsi="Consolas" w:cs="Times New Roman"/>
-                <w:noProof/>
-                <w:color w:val="ABB2BF"/>
-                <w:sz w:val="21"/>
-                <w:szCs w:val="21"/>
-                <w:lang w:eastAsia="en-CA"/>
-              </w:rPr>
-              <w:t xml:space="preserve"> </w:t>
-            </w:r>
-            <w:r>
-              <w:rPr>
-                <w:rFonts w:ascii="Consolas" w:eastAsia="Times New Roman" w:hAnsi="Consolas" w:cs="Times New Roman"/>
-                <w:noProof/>
-                <w:color w:val="98C379"/>
-                <w:sz w:val="21"/>
-                <w:szCs w:val="21"/>
-                <w:lang w:eastAsia="en-CA"/>
-              </w:rPr>
-              <w:t>", y coordinate: "</w:t>
-            </w:r>
-            <w:r>
-              <w:rPr>
-                <w:rFonts w:ascii="Consolas" w:eastAsia="Times New Roman" w:hAnsi="Consolas" w:cs="Times New Roman"/>
-                <w:noProof/>
-                <w:color w:val="ABB2BF"/>
-                <w:sz w:val="21"/>
-                <w:szCs w:val="21"/>
-                <w:lang w:eastAsia="en-CA"/>
-              </w:rPr>
-              <w:t xml:space="preserve"> </w:t>
-            </w:r>
-            <w:r>
-              <w:rPr>
-                <w:rFonts w:ascii="Consolas" w:eastAsia="Times New Roman" w:hAnsi="Consolas" w:cs="Times New Roman"/>
-                <w:noProof/>
-                <w:color w:val="61AFEF"/>
-                <w:sz w:val="21"/>
-                <w:szCs w:val="21"/>
-                <w:lang w:eastAsia="en-CA"/>
-              </w:rPr>
-              <w:t>&lt;&lt;</w:t>
-            </w:r>
-            <w:r>
-              <w:rPr>
-                <w:rFonts w:ascii="Consolas" w:eastAsia="Times New Roman" w:hAnsi="Consolas" w:cs="Times New Roman"/>
-                <w:noProof/>
-                <w:color w:val="ABB2BF"/>
-                <w:sz w:val="21"/>
-                <w:szCs w:val="21"/>
-                <w:lang w:eastAsia="en-CA"/>
-              </w:rPr>
-              <w:t xml:space="preserve"> </w:t>
-            </w:r>
-            <w:r>
-              <w:rPr>
-                <w:rFonts w:ascii="Consolas" w:eastAsia="Times New Roman" w:hAnsi="Consolas" w:cs="Times New Roman"/>
-                <w:noProof/>
-                <w:color w:val="E06C75"/>
-                <w:sz w:val="21"/>
-                <w:szCs w:val="21"/>
-                <w:lang w:eastAsia="en-CA"/>
-              </w:rPr>
-              <w:t>cityHolder</w:t>
-            </w:r>
-            <w:r>
-              <w:rPr>
-                <w:rFonts w:ascii="Consolas" w:eastAsia="Times New Roman" w:hAnsi="Consolas" w:cs="Times New Roman"/>
-                <w:noProof/>
-                <w:color w:val="ABB2BF"/>
-                <w:sz w:val="21"/>
-                <w:szCs w:val="21"/>
-                <w:lang w:eastAsia="en-CA"/>
-              </w:rPr>
-              <w:t>[</w:t>
-            </w:r>
-            <w:r>
-              <w:rPr>
-                <w:rFonts w:ascii="Consolas" w:eastAsia="Times New Roman" w:hAnsi="Consolas" w:cs="Times New Roman"/>
-                <w:noProof/>
-                <w:color w:val="E06C75"/>
-                <w:sz w:val="21"/>
-                <w:szCs w:val="21"/>
-                <w:lang w:eastAsia="en-CA"/>
-              </w:rPr>
-              <w:t>i</w:t>
-            </w:r>
-            <w:r>
-              <w:rPr>
-                <w:rFonts w:ascii="Consolas" w:eastAsia="Times New Roman" w:hAnsi="Consolas" w:cs="Times New Roman"/>
-                <w:noProof/>
-                <w:color w:val="ABB2BF"/>
-                <w:sz w:val="21"/>
-                <w:szCs w:val="21"/>
-                <w:lang w:eastAsia="en-CA"/>
-              </w:rPr>
-              <w:t>].</w:t>
-            </w:r>
-            <w:r>
-              <w:rPr>
-                <w:rFonts w:ascii="Consolas" w:eastAsia="Times New Roman" w:hAnsi="Consolas" w:cs="Times New Roman"/>
-                <w:noProof/>
-                <w:color w:val="E06C75"/>
-                <w:sz w:val="21"/>
-                <w:szCs w:val="21"/>
-                <w:lang w:eastAsia="en-CA"/>
-              </w:rPr>
-              <w:t>y</w:t>
-            </w:r>
-            <w:r>
-              <w:rPr>
-                <w:rFonts w:ascii="Consolas" w:eastAsia="Times New Roman" w:hAnsi="Consolas" w:cs="Times New Roman"/>
-                <w:noProof/>
-                <w:color w:val="ABB2BF"/>
-                <w:sz w:val="21"/>
-                <w:szCs w:val="21"/>
-                <w:lang w:eastAsia="en-CA"/>
-              </w:rPr>
-              <w:t xml:space="preserve"> </w:t>
-            </w:r>
-            <w:r>
-              <w:rPr>
-                <w:rFonts w:ascii="Consolas" w:eastAsia="Times New Roman" w:hAnsi="Consolas" w:cs="Times New Roman"/>
-                <w:noProof/>
-                <w:color w:val="61AFEF"/>
-                <w:sz w:val="21"/>
-                <w:szCs w:val="21"/>
-                <w:lang w:eastAsia="en-CA"/>
-              </w:rPr>
-              <w:t>&lt;&lt;</w:t>
-            </w:r>
-            <w:r>
-              <w:rPr>
-                <w:rFonts w:ascii="Consolas" w:eastAsia="Times New Roman" w:hAnsi="Consolas" w:cs="Times New Roman"/>
-                <w:noProof/>
-                <w:color w:val="ABB2BF"/>
-                <w:sz w:val="21"/>
-                <w:szCs w:val="21"/>
-                <w:lang w:eastAsia="en-CA"/>
-              </w:rPr>
-              <w:t xml:space="preserve"> </w:t>
-            </w:r>
-            <w:r>
-              <w:rPr>
-                <w:rFonts w:ascii="Consolas" w:eastAsia="Times New Roman" w:hAnsi="Consolas" w:cs="Times New Roman"/>
-                <w:noProof/>
-                <w:color w:val="61AFEF"/>
-                <w:sz w:val="21"/>
-                <w:szCs w:val="21"/>
-                <w:lang w:eastAsia="en-CA"/>
-              </w:rPr>
-              <w:t>endl</w:t>
-            </w:r>
-            <w:r>
-              <w:rPr>
-                <w:rFonts w:ascii="Consolas" w:eastAsia="Times New Roman" w:hAnsi="Consolas" w:cs="Times New Roman"/>
-                <w:noProof/>
-                <w:color w:val="ABB2BF"/>
-                <w:sz w:val="21"/>
-                <w:szCs w:val="21"/>
-                <w:lang w:eastAsia="en-CA"/>
-              </w:rPr>
-              <w:t>;</w:t>
             </w:r>
           </w:p>
           <w:p>

</xml_diff>

<commit_message>
exercise C make output write to filename.txt
</commit_message>
<xml_diff>
--- a/Lab 4 report GH JK.docx
+++ b/Lab 4 report GH JK.docx
@@ -227,9 +227,9 @@
           <w:noProof/>
         </w:rPr>
         <w:drawing>
-          <wp:inline distT="0" distB="0" distL="0" distR="0" wp14:anchorId="09680C7E" wp14:editId="0AF98F38">
-            <wp:extent cx="6858000" cy="2288540"/>
-            <wp:effectExtent l="0" t="0" r="0" b="0"/>
+          <wp:inline distT="0" distB="0" distL="0" distR="0" wp14:anchorId="02892967" wp14:editId="62FB1623">
+            <wp:extent cx="6858000" cy="3650615"/>
+            <wp:effectExtent l="0" t="0" r="0" b="6985"/>
             <wp:docPr id="1" name="Picture 1" descr="Text&#10;&#10;Description automatically generated"/>
             <wp:cNvGraphicFramePr>
               <a:graphicFrameLocks xmlns:a="http://schemas.openxmlformats.org/drawingml/2006/main" noChangeAspect="1"/>
@@ -250,7 +250,7 @@
                   <pic:spPr>
                     <a:xfrm>
                       <a:off x="0" y="0"/>
-                      <a:ext cx="6858000" cy="2288540"/>
+                      <a:ext cx="6858000" cy="3650615"/>
                     </a:xfrm>
                     <a:prstGeom prst="rect">
                       <a:avLst/>
@@ -2459,6 +2459,414 @@
           <w:p>
             <w:pPr>
               <w:shd w:val="clear" w:color="auto" w:fill="282C34"/>
+              <w:spacing w:line="285" w:lineRule="atLeast"/>
+              <w:rPr>
+                <w:rFonts w:ascii="Consolas" w:eastAsia="Times New Roman" w:hAnsi="Consolas" w:cs="Times New Roman"/>
+                <w:noProof/>
+                <w:color w:val="ABB2BF"/>
+                <w:sz w:val="21"/>
+                <w:szCs w:val="21"/>
+                <w:lang w:eastAsia="en-CA"/>
+              </w:rPr>
+            </w:pPr>
+          </w:p>
+          <w:p>
+            <w:pPr>
+              <w:shd w:val="clear" w:color="auto" w:fill="282C34"/>
+              <w:spacing w:line="285" w:lineRule="atLeast"/>
+              <w:rPr>
+                <w:rFonts w:ascii="Consolas" w:eastAsia="Times New Roman" w:hAnsi="Consolas" w:cs="Times New Roman"/>
+                <w:noProof/>
+                <w:color w:val="ABB2BF"/>
+                <w:sz w:val="21"/>
+                <w:szCs w:val="21"/>
+                <w:lang w:eastAsia="en-CA"/>
+              </w:rPr>
+            </w:pPr>
+            <w:r>
+              <w:rPr>
+                <w:rFonts w:ascii="Consolas" w:eastAsia="Times New Roman" w:hAnsi="Consolas" w:cs="Times New Roman"/>
+                <w:noProof/>
+                <w:color w:val="ABB2BF"/>
+                <w:sz w:val="21"/>
+                <w:szCs w:val="21"/>
+                <w:lang w:eastAsia="en-CA"/>
+              </w:rPr>
+              <w:t xml:space="preserve">    </w:t>
+            </w:r>
+            <w:r>
+              <w:rPr>
+                <w:rFonts w:ascii="Consolas" w:eastAsia="Times New Roman" w:hAnsi="Consolas" w:cs="Times New Roman"/>
+                <w:noProof/>
+                <w:color w:val="E5C07B"/>
+                <w:sz w:val="21"/>
+                <w:szCs w:val="21"/>
+                <w:lang w:eastAsia="en-CA"/>
+              </w:rPr>
+              <w:t>string</w:t>
+            </w:r>
+            <w:r>
+              <w:rPr>
+                <w:rFonts w:ascii="Consolas" w:eastAsia="Times New Roman" w:hAnsi="Consolas" w:cs="Times New Roman"/>
+                <w:noProof/>
+                <w:color w:val="ABB2BF"/>
+                <w:sz w:val="21"/>
+                <w:szCs w:val="21"/>
+                <w:lang w:eastAsia="en-CA"/>
+              </w:rPr>
+              <w:t xml:space="preserve"> </w:t>
+            </w:r>
+            <w:r>
+              <w:rPr>
+                <w:rFonts w:ascii="Consolas" w:eastAsia="Times New Roman" w:hAnsi="Consolas" w:cs="Times New Roman"/>
+                <w:noProof/>
+                <w:color w:val="E06C75"/>
+                <w:sz w:val="21"/>
+                <w:szCs w:val="21"/>
+                <w:lang w:eastAsia="en-CA"/>
+              </w:rPr>
+              <w:t>fname</w:t>
+            </w:r>
+            <w:r>
+              <w:rPr>
+                <w:rFonts w:ascii="Consolas" w:eastAsia="Times New Roman" w:hAnsi="Consolas" w:cs="Times New Roman"/>
+                <w:noProof/>
+                <w:color w:val="ABB2BF"/>
+                <w:sz w:val="21"/>
+                <w:szCs w:val="21"/>
+                <w:lang w:eastAsia="en-CA"/>
+              </w:rPr>
+              <w:t xml:space="preserve"> </w:t>
+            </w:r>
+            <w:r>
+              <w:rPr>
+                <w:rFonts w:ascii="Consolas" w:eastAsia="Times New Roman" w:hAnsi="Consolas" w:cs="Times New Roman"/>
+                <w:noProof/>
+                <w:color w:val="C678DD"/>
+                <w:sz w:val="21"/>
+                <w:szCs w:val="21"/>
+                <w:lang w:eastAsia="en-CA"/>
+              </w:rPr>
+              <w:t>=</w:t>
+            </w:r>
+            <w:r>
+              <w:rPr>
+                <w:rFonts w:ascii="Consolas" w:eastAsia="Times New Roman" w:hAnsi="Consolas" w:cs="Times New Roman"/>
+                <w:noProof/>
+                <w:color w:val="ABB2BF"/>
+                <w:sz w:val="21"/>
+                <w:szCs w:val="21"/>
+                <w:lang w:eastAsia="en-CA"/>
+              </w:rPr>
+              <w:t xml:space="preserve"> filename;</w:t>
+            </w:r>
+          </w:p>
+          <w:p>
+            <w:pPr>
+              <w:shd w:val="clear" w:color="auto" w:fill="282C34"/>
+              <w:spacing w:line="285" w:lineRule="atLeast"/>
+              <w:rPr>
+                <w:rFonts w:ascii="Consolas" w:eastAsia="Times New Roman" w:hAnsi="Consolas" w:cs="Times New Roman"/>
+                <w:noProof/>
+                <w:color w:val="ABB2BF"/>
+                <w:sz w:val="21"/>
+                <w:szCs w:val="21"/>
+                <w:lang w:eastAsia="en-CA"/>
+              </w:rPr>
+            </w:pPr>
+            <w:r>
+              <w:rPr>
+                <w:rFonts w:ascii="Consolas" w:eastAsia="Times New Roman" w:hAnsi="Consolas" w:cs="Times New Roman"/>
+                <w:noProof/>
+                <w:color w:val="ABB2BF"/>
+                <w:sz w:val="21"/>
+                <w:szCs w:val="21"/>
+                <w:lang w:eastAsia="en-CA"/>
+              </w:rPr>
+              <w:t xml:space="preserve">    </w:t>
+            </w:r>
+            <w:r>
+              <w:rPr>
+                <w:rFonts w:ascii="Consolas" w:eastAsia="Times New Roman" w:hAnsi="Consolas" w:cs="Times New Roman"/>
+                <w:noProof/>
+                <w:color w:val="E06C75"/>
+                <w:sz w:val="21"/>
+                <w:szCs w:val="21"/>
+                <w:lang w:eastAsia="en-CA"/>
+              </w:rPr>
+              <w:t>fname</w:t>
+            </w:r>
+            <w:r>
+              <w:rPr>
+                <w:rFonts w:ascii="Consolas" w:eastAsia="Times New Roman" w:hAnsi="Consolas" w:cs="Times New Roman"/>
+                <w:noProof/>
+                <w:color w:val="ABB2BF"/>
+                <w:sz w:val="21"/>
+                <w:szCs w:val="21"/>
+                <w:lang w:eastAsia="en-CA"/>
+              </w:rPr>
+              <w:t xml:space="preserve"> </w:t>
+            </w:r>
+            <w:r>
+              <w:rPr>
+                <w:rFonts w:ascii="Consolas" w:eastAsia="Times New Roman" w:hAnsi="Consolas" w:cs="Times New Roman"/>
+                <w:noProof/>
+                <w:color w:val="61AFEF"/>
+                <w:sz w:val="21"/>
+                <w:szCs w:val="21"/>
+                <w:lang w:eastAsia="en-CA"/>
+              </w:rPr>
+              <w:t>=</w:t>
+            </w:r>
+            <w:r>
+              <w:rPr>
+                <w:rFonts w:ascii="Consolas" w:eastAsia="Times New Roman" w:hAnsi="Consolas" w:cs="Times New Roman"/>
+                <w:noProof/>
+                <w:color w:val="ABB2BF"/>
+                <w:sz w:val="21"/>
+                <w:szCs w:val="21"/>
+                <w:lang w:eastAsia="en-CA"/>
+              </w:rPr>
+              <w:t xml:space="preserve"> </w:t>
+            </w:r>
+            <w:r>
+              <w:rPr>
+                <w:rFonts w:ascii="Consolas" w:eastAsia="Times New Roman" w:hAnsi="Consolas" w:cs="Times New Roman"/>
+                <w:noProof/>
+                <w:color w:val="E06C75"/>
+                <w:sz w:val="21"/>
+                <w:szCs w:val="21"/>
+                <w:lang w:eastAsia="en-CA"/>
+              </w:rPr>
+              <w:t>fname</w:t>
+            </w:r>
+            <w:r>
+              <w:rPr>
+                <w:rFonts w:ascii="Consolas" w:eastAsia="Times New Roman" w:hAnsi="Consolas" w:cs="Times New Roman"/>
+                <w:noProof/>
+                <w:color w:val="ABB2BF"/>
+                <w:sz w:val="21"/>
+                <w:szCs w:val="21"/>
+                <w:lang w:eastAsia="en-CA"/>
+              </w:rPr>
+              <w:t>.</w:t>
+            </w:r>
+            <w:r>
+              <w:rPr>
+                <w:rFonts w:ascii="Consolas" w:eastAsia="Times New Roman" w:hAnsi="Consolas" w:cs="Times New Roman"/>
+                <w:noProof/>
+                <w:color w:val="61AFEF"/>
+                <w:sz w:val="21"/>
+                <w:szCs w:val="21"/>
+                <w:lang w:eastAsia="en-CA"/>
+              </w:rPr>
+              <w:t>substr</w:t>
+            </w:r>
+            <w:r>
+              <w:rPr>
+                <w:rFonts w:ascii="Consolas" w:eastAsia="Times New Roman" w:hAnsi="Consolas" w:cs="Times New Roman"/>
+                <w:noProof/>
+                <w:color w:val="ABB2BF"/>
+                <w:sz w:val="21"/>
+                <w:szCs w:val="21"/>
+                <w:lang w:eastAsia="en-CA"/>
+              </w:rPr>
+              <w:t>(</w:t>
+            </w:r>
+            <w:r>
+              <w:rPr>
+                <w:rFonts w:ascii="Consolas" w:eastAsia="Times New Roman" w:hAnsi="Consolas" w:cs="Times New Roman"/>
+                <w:noProof/>
+                <w:color w:val="D19A66"/>
+                <w:sz w:val="21"/>
+                <w:szCs w:val="21"/>
+                <w:lang w:eastAsia="en-CA"/>
+              </w:rPr>
+              <w:t>0</w:t>
+            </w:r>
+            <w:r>
+              <w:rPr>
+                <w:rFonts w:ascii="Consolas" w:eastAsia="Times New Roman" w:hAnsi="Consolas" w:cs="Times New Roman"/>
+                <w:noProof/>
+                <w:color w:val="ABB2BF"/>
+                <w:sz w:val="21"/>
+                <w:szCs w:val="21"/>
+                <w:lang w:eastAsia="en-CA"/>
+              </w:rPr>
+              <w:t xml:space="preserve">, </w:t>
+            </w:r>
+            <w:r>
+              <w:rPr>
+                <w:rFonts w:ascii="Consolas" w:eastAsia="Times New Roman" w:hAnsi="Consolas" w:cs="Times New Roman"/>
+                <w:noProof/>
+                <w:color w:val="E06C75"/>
+                <w:sz w:val="21"/>
+                <w:szCs w:val="21"/>
+                <w:lang w:eastAsia="en-CA"/>
+              </w:rPr>
+              <w:t>fname</w:t>
+            </w:r>
+            <w:r>
+              <w:rPr>
+                <w:rFonts w:ascii="Consolas" w:eastAsia="Times New Roman" w:hAnsi="Consolas" w:cs="Times New Roman"/>
+                <w:noProof/>
+                <w:color w:val="ABB2BF"/>
+                <w:sz w:val="21"/>
+                <w:szCs w:val="21"/>
+                <w:lang w:eastAsia="en-CA"/>
+              </w:rPr>
+              <w:t>.</w:t>
+            </w:r>
+            <w:r>
+              <w:rPr>
+                <w:rFonts w:ascii="Consolas" w:eastAsia="Times New Roman" w:hAnsi="Consolas" w:cs="Times New Roman"/>
+                <w:noProof/>
+                <w:color w:val="61AFEF"/>
+                <w:sz w:val="21"/>
+                <w:szCs w:val="21"/>
+                <w:lang w:eastAsia="en-CA"/>
+              </w:rPr>
+              <w:t>size</w:t>
+            </w:r>
+            <w:r>
+              <w:rPr>
+                <w:rFonts w:ascii="Consolas" w:eastAsia="Times New Roman" w:hAnsi="Consolas" w:cs="Times New Roman"/>
+                <w:noProof/>
+                <w:color w:val="ABB2BF"/>
+                <w:sz w:val="21"/>
+                <w:szCs w:val="21"/>
+                <w:lang w:eastAsia="en-CA"/>
+              </w:rPr>
+              <w:t>()</w:t>
+            </w:r>
+            <w:r>
+              <w:rPr>
+                <w:rFonts w:ascii="Consolas" w:eastAsia="Times New Roman" w:hAnsi="Consolas" w:cs="Times New Roman"/>
+                <w:noProof/>
+                <w:color w:val="C678DD"/>
+                <w:sz w:val="21"/>
+                <w:szCs w:val="21"/>
+                <w:lang w:eastAsia="en-CA"/>
+              </w:rPr>
+              <w:t>-</w:t>
+            </w:r>
+            <w:r>
+              <w:rPr>
+                <w:rFonts w:ascii="Consolas" w:eastAsia="Times New Roman" w:hAnsi="Consolas" w:cs="Times New Roman"/>
+                <w:noProof/>
+                <w:color w:val="D19A66"/>
+                <w:sz w:val="21"/>
+                <w:szCs w:val="21"/>
+                <w:lang w:eastAsia="en-CA"/>
+              </w:rPr>
+              <w:t>3</w:t>
+            </w:r>
+            <w:r>
+              <w:rPr>
+                <w:rFonts w:ascii="Consolas" w:eastAsia="Times New Roman" w:hAnsi="Consolas" w:cs="Times New Roman"/>
+                <w:noProof/>
+                <w:color w:val="ABB2BF"/>
+                <w:sz w:val="21"/>
+                <w:szCs w:val="21"/>
+                <w:lang w:eastAsia="en-CA"/>
+              </w:rPr>
+              <w:t>);</w:t>
+            </w:r>
+          </w:p>
+          <w:p>
+            <w:pPr>
+              <w:shd w:val="clear" w:color="auto" w:fill="282C34"/>
+              <w:spacing w:line="285" w:lineRule="atLeast"/>
+              <w:rPr>
+                <w:rFonts w:ascii="Consolas" w:eastAsia="Times New Roman" w:hAnsi="Consolas" w:cs="Times New Roman"/>
+                <w:noProof/>
+                <w:color w:val="ABB2BF"/>
+                <w:sz w:val="21"/>
+                <w:szCs w:val="21"/>
+                <w:lang w:eastAsia="en-CA"/>
+              </w:rPr>
+            </w:pPr>
+            <w:r>
+              <w:rPr>
+                <w:rFonts w:ascii="Consolas" w:eastAsia="Times New Roman" w:hAnsi="Consolas" w:cs="Times New Roman"/>
+                <w:noProof/>
+                <w:color w:val="ABB2BF"/>
+                <w:sz w:val="21"/>
+                <w:szCs w:val="21"/>
+                <w:lang w:eastAsia="en-CA"/>
+              </w:rPr>
+              <w:t xml:space="preserve">    </w:t>
+            </w:r>
+            <w:r>
+              <w:rPr>
+                <w:rFonts w:ascii="Consolas" w:eastAsia="Times New Roman" w:hAnsi="Consolas" w:cs="Times New Roman"/>
+                <w:noProof/>
+                <w:color w:val="E06C75"/>
+                <w:sz w:val="21"/>
+                <w:szCs w:val="21"/>
+                <w:lang w:eastAsia="en-CA"/>
+              </w:rPr>
+              <w:t>fname</w:t>
+            </w:r>
+            <w:r>
+              <w:rPr>
+                <w:rFonts w:ascii="Consolas" w:eastAsia="Times New Roman" w:hAnsi="Consolas" w:cs="Times New Roman"/>
+                <w:noProof/>
+                <w:color w:val="ABB2BF"/>
+                <w:sz w:val="21"/>
+                <w:szCs w:val="21"/>
+                <w:lang w:eastAsia="en-CA"/>
+              </w:rPr>
+              <w:t>.</w:t>
+            </w:r>
+            <w:r>
+              <w:rPr>
+                <w:rFonts w:ascii="Consolas" w:eastAsia="Times New Roman" w:hAnsi="Consolas" w:cs="Times New Roman"/>
+                <w:noProof/>
+                <w:color w:val="61AFEF"/>
+                <w:sz w:val="21"/>
+                <w:szCs w:val="21"/>
+                <w:lang w:eastAsia="en-CA"/>
+              </w:rPr>
+              <w:t>append</w:t>
+            </w:r>
+            <w:r>
+              <w:rPr>
+                <w:rFonts w:ascii="Consolas" w:eastAsia="Times New Roman" w:hAnsi="Consolas" w:cs="Times New Roman"/>
+                <w:noProof/>
+                <w:color w:val="ABB2BF"/>
+                <w:sz w:val="21"/>
+                <w:szCs w:val="21"/>
+                <w:lang w:eastAsia="en-CA"/>
+              </w:rPr>
+              <w:t>(</w:t>
+            </w:r>
+            <w:r>
+              <w:rPr>
+                <w:rFonts w:ascii="Consolas" w:eastAsia="Times New Roman" w:hAnsi="Consolas" w:cs="Times New Roman"/>
+                <w:noProof/>
+                <w:color w:val="98C379"/>
+                <w:sz w:val="21"/>
+                <w:szCs w:val="21"/>
+                <w:lang w:eastAsia="en-CA"/>
+              </w:rPr>
+              <w:t>"txt"</w:t>
+            </w:r>
+            <w:r>
+              <w:rPr>
+                <w:rFonts w:ascii="Consolas" w:eastAsia="Times New Roman" w:hAnsi="Consolas" w:cs="Times New Roman"/>
+                <w:noProof/>
+                <w:color w:val="ABB2BF"/>
+                <w:sz w:val="21"/>
+                <w:szCs w:val="21"/>
+                <w:lang w:eastAsia="en-CA"/>
+              </w:rPr>
+              <w:t>);</w:t>
+            </w:r>
+          </w:p>
+          <w:p>
+            <w:pPr>
+              <w:shd w:val="clear" w:color="auto" w:fill="282C34"/>
               <w:spacing w:after="240" w:line="285" w:lineRule="atLeast"/>
               <w:rPr>
                 <w:rFonts w:ascii="Consolas" w:eastAsia="Times New Roman" w:hAnsi="Consolas" w:cs="Times New Roman"/>
@@ -3065,23 +3473,45 @@
               <w:rPr>
                 <w:rFonts w:ascii="Consolas" w:eastAsia="Times New Roman" w:hAnsi="Consolas" w:cs="Times New Roman"/>
                 <w:noProof/>
-                <w:color w:val="98C379"/>
-                <w:sz w:val="21"/>
-                <w:szCs w:val="21"/>
-                <w:lang w:eastAsia="en-CA"/>
-              </w:rPr>
-              <w:t>"output.txt"</w:t>
-            </w:r>
-            <w:r>
-              <w:rPr>
-                <w:rFonts w:ascii="Consolas" w:eastAsia="Times New Roman" w:hAnsi="Consolas" w:cs="Times New Roman"/>
-                <w:noProof/>
-                <w:color w:val="ABB2BF"/>
-                <w:sz w:val="21"/>
-                <w:szCs w:val="21"/>
-                <w:lang w:eastAsia="en-CA"/>
-              </w:rPr>
-              <w:t>, std::</w:t>
+                <w:color w:val="E06C75"/>
+                <w:sz w:val="21"/>
+                <w:szCs w:val="21"/>
+                <w:lang w:eastAsia="en-CA"/>
+              </w:rPr>
+              <w:t>fname</w:t>
+            </w:r>
+            <w:r>
+              <w:rPr>
+                <w:rFonts w:ascii="Consolas" w:eastAsia="Times New Roman" w:hAnsi="Consolas" w:cs="Times New Roman"/>
+                <w:noProof/>
+                <w:color w:val="ABB2BF"/>
+                <w:sz w:val="21"/>
+                <w:szCs w:val="21"/>
+                <w:lang w:eastAsia="en-CA"/>
+              </w:rPr>
+              <w:t>.</w:t>
+            </w:r>
+            <w:r>
+              <w:rPr>
+                <w:rFonts w:ascii="Consolas" w:eastAsia="Times New Roman" w:hAnsi="Consolas" w:cs="Times New Roman"/>
+                <w:noProof/>
+                <w:color w:val="61AFEF"/>
+                <w:sz w:val="21"/>
+                <w:szCs w:val="21"/>
+                <w:lang w:eastAsia="en-CA"/>
+              </w:rPr>
+              <w:t>c_str</w:t>
+            </w:r>
+            <w:r>
+              <w:rPr>
+                <w:rFonts w:ascii="Consolas" w:eastAsia="Times New Roman" w:hAnsi="Consolas" w:cs="Times New Roman"/>
+                <w:noProof/>
+                <w:color w:val="ABB2BF"/>
+                <w:sz w:val="21"/>
+                <w:szCs w:val="21"/>
+                <w:lang w:eastAsia="en-CA"/>
+              </w:rPr>
+              <w:t>(), std::</w:t>
             </w:r>
             <w:r>
               <w:rPr>
@@ -5409,6 +5839,48 @@
                 <w:lang w:eastAsia="en-CA"/>
               </w:rPr>
             </w:pPr>
+          </w:p>
+          <w:p>
+            <w:pPr>
+              <w:shd w:val="clear" w:color="auto" w:fill="282C34"/>
+              <w:spacing w:line="285" w:lineRule="atLeast"/>
+              <w:rPr>
+                <w:rFonts w:ascii="Consolas" w:eastAsia="Times New Roman" w:hAnsi="Consolas" w:cs="Times New Roman"/>
+                <w:noProof/>
+                <w:color w:val="ABB2BF"/>
+                <w:sz w:val="21"/>
+                <w:szCs w:val="21"/>
+                <w:lang w:eastAsia="en-CA"/>
+              </w:rPr>
+            </w:pPr>
+          </w:p>
+          <w:p>
+            <w:pPr>
+              <w:shd w:val="clear" w:color="auto" w:fill="282C34"/>
+              <w:spacing w:line="285" w:lineRule="atLeast"/>
+              <w:rPr>
+                <w:rFonts w:ascii="Consolas" w:eastAsia="Times New Roman" w:hAnsi="Consolas" w:cs="Times New Roman"/>
+                <w:noProof/>
+                <w:color w:val="ABB2BF"/>
+                <w:sz w:val="21"/>
+                <w:szCs w:val="21"/>
+                <w:lang w:eastAsia="en-CA"/>
+              </w:rPr>
+            </w:pPr>
+          </w:p>
+          <w:p>
+            <w:pPr>
+              <w:shd w:val="clear" w:color="auto" w:fill="282C34"/>
+              <w:spacing w:line="285" w:lineRule="atLeast"/>
+              <w:rPr>
+                <w:rFonts w:ascii="Consolas" w:eastAsia="Times New Roman" w:hAnsi="Consolas" w:cs="Times New Roman"/>
+                <w:noProof/>
+                <w:color w:val="ABB2BF"/>
+                <w:sz w:val="21"/>
+                <w:szCs w:val="21"/>
+                <w:lang w:eastAsia="en-CA"/>
+              </w:rPr>
+            </w:pPr>
             <w:r>
               <w:rPr>
                 <w:rFonts w:ascii="Consolas" w:eastAsia="Times New Roman" w:hAnsi="Consolas" w:cs="Times New Roman"/>
@@ -5567,17 +6039,15 @@
               <w:spacing w:line="285" w:lineRule="atLeast"/>
               <w:rPr>
                 <w:rFonts w:ascii="Consolas" w:eastAsia="Times New Roman" w:hAnsi="Consolas" w:cs="Times New Roman"/>
-                <w:noProof/>
-                <w:color w:val="ABB2BF"/>
-                <w:sz w:val="21"/>
-                <w:szCs w:val="21"/>
-                <w:lang w:eastAsia="en-CA"/>
-              </w:rPr>
-            </w:pPr>
-            <w:r>
-              <w:rPr>
-                <w:rFonts w:ascii="Consolas" w:eastAsia="Times New Roman" w:hAnsi="Consolas" w:cs="Times New Roman"/>
-                <w:noProof/>
+                <w:color w:val="ABB2BF"/>
+                <w:sz w:val="21"/>
+                <w:szCs w:val="21"/>
+                <w:lang w:eastAsia="en-CA"/>
+              </w:rPr>
+            </w:pPr>
+            <w:r>
+              <w:rPr>
+                <w:rFonts w:ascii="Consolas" w:eastAsia="Times New Roman" w:hAnsi="Consolas" w:cs="Times New Roman"/>
                 <w:color w:val="ABB2BF"/>
                 <w:sz w:val="21"/>
                 <w:szCs w:val="21"/>
@@ -5607,19 +6077,26 @@
     <w:p>
       <w:r>
         <w:lastRenderedPageBreak/>
-        <w:t>The content of our generated text file (called output.txt)</w:t>
+        <w:t xml:space="preserve">The content of our generated text file (called </w:t>
       </w:r>
-    </w:p>
-    <w:p>
+      <w:r>
+        <w:t>city</w:t>
+      </w:r>
+      <w:r>
+        <w:t>.txt)</w:t>
+      </w:r>
       <w:r>
         <w:rPr>
           <w:noProof/>
         </w:rPr>
+        <w:t xml:space="preserve"> </w:t>
+      </w:r>
+      <w:r>
         <w:drawing>
-          <wp:inline distT="0" distB="0" distL="0" distR="0" wp14:anchorId="70D9D208" wp14:editId="6F5B6880">
-            <wp:extent cx="5296639" cy="1733792"/>
-            <wp:effectExtent l="0" t="0" r="0" b="0"/>
-            <wp:docPr id="13" name="Picture 13" descr="Text, letter&#10;&#10;Description automatically generated"/>
+          <wp:inline distT="0" distB="0" distL="0" distR="0" wp14:anchorId="4F90D00F" wp14:editId="018ABCA0">
+            <wp:extent cx="5296639" cy="1971950"/>
+            <wp:effectExtent l="0" t="0" r="0" b="9525"/>
+            <wp:docPr id="2" name="Picture 2" descr="Text&#10;&#10;Description automatically generated"/>
             <wp:cNvGraphicFramePr>
               <a:graphicFrameLocks xmlns:a="http://schemas.openxmlformats.org/drawingml/2006/main" noChangeAspect="1"/>
             </wp:cNvGraphicFramePr>
@@ -5627,7 +6104,7 @@
               <a:graphicData uri="http://schemas.openxmlformats.org/drawingml/2006/picture">
                 <pic:pic xmlns:pic="http://schemas.openxmlformats.org/drawingml/2006/picture">
                   <pic:nvPicPr>
-                    <pic:cNvPr id="13" name="Picture 13" descr="Text, letter&#10;&#10;Description automatically generated"/>
+                    <pic:cNvPr id="2" name="Picture 2" descr="Text&#10;&#10;Description automatically generated"/>
                     <pic:cNvPicPr/>
                   </pic:nvPicPr>
                   <pic:blipFill>
@@ -5639,7 +6116,7 @@
                   <pic:spPr>
                     <a:xfrm>
                       <a:off x="0" y="0"/>
-                      <a:ext cx="5296639" cy="1733792"/>
+                      <a:ext cx="5296639" cy="1971950"/>
                     </a:xfrm>
                     <a:prstGeom prst="rect">
                       <a:avLst/>
@@ -5652,6 +6129,7 @@
         </w:drawing>
       </w:r>
     </w:p>
+    <w:p/>
     <w:sectPr>
       <w:pgSz w:w="12240" w:h="15840"/>
       <w:pgMar w:top="720" w:right="720" w:bottom="720" w:left="720" w:header="708" w:footer="708" w:gutter="0"/>

</xml_diff>